<commit_message>
Fixed decision tree labels
</commit_message>
<xml_diff>
--- a/Assignment-4.docx
+++ b/Assignment-4.docx
@@ -620,6 +620,9 @@
             <m:t>I(outcome,district)=</m:t>
           </m:r>
           <m:r>
+            <m:rPr>
+              <m:sty m:val="p"/>
+            </m:rPr>
             <w:rPr>
               <w:sz w:val="20"/>
             </w:rPr>
@@ -2105,6 +2108,9 @@
             <m:t>I(outcome,housetype)=</m:t>
           </m:r>
           <m:r>
+            <m:rPr>
+              <m:sty m:val="p"/>
+            </m:rPr>
             <w:rPr>
               <w:sz w:val="20"/>
             </w:rPr>
@@ -4600,6 +4606,9 @@
             <m:t>I(outcome,previouscustomer)=</m:t>
           </m:r>
           <m:r>
+            <m:rPr>
+              <m:sty m:val="p"/>
+            </m:rPr>
             <w:rPr>
               <w:sz w:val="20"/>
             </w:rPr>
@@ -5775,6 +5784,9 @@
             <m:t>I(outcome,housetype∣district=suburban)=</m:t>
           </m:r>
           <m:r>
+            <m:rPr>
+              <m:sty m:val="p"/>
+            </m:rPr>
             <w:rPr>
               <w:sz w:val="20"/>
             </w:rPr>
@@ -7260,6 +7272,9 @@
             <m:t>I(outcome,income∣district=suburban)=</m:t>
           </m:r>
           <m:r>
+            <m:rPr>
+              <m:sty m:val="p"/>
+            </m:rPr>
             <w:rPr>
               <w:sz w:val="20"/>
             </w:rPr>
@@ -8275,6 +8290,9 @@
             <m:t>I(outcome,previouscustomer∣district=suburban)=</m:t>
           </m:r>
           <m:r>
+            <m:rPr>
+              <m:sty m:val="p"/>
+            </m:rPr>
             <w:rPr>
               <w:sz w:val="20"/>
             </w:rPr>
@@ -9319,6 +9337,46 @@
             <v:stroke joinstyle="miter"/>
             <v:path gradientshapeok="t" o:connecttype="rect"/>
           </v:shapetype>
+          <v:shape id="_x0000_s1034" type="#_x0000_t202" style="position:absolute;margin-left:178.5pt;margin-top:147pt;width:39pt;height:37.5pt;z-index:251665408" filled="f" stroked="f">
+            <v:textbox>
+              <w:txbxContent>
+                <w:p>
+                  <w:proofErr w:type="gramStart"/>
+                  <w:r>
+                    <w:t>low</w:t>
+                  </w:r>
+                  <w:proofErr w:type="gramEnd"/>
+                </w:p>
+              </w:txbxContent>
+            </v:textbox>
+          </v:shape>
+        </w:pict>
+      </w:r>
+      <w:r>
+        <w:rPr>
+          <w:noProof/>
+        </w:rPr>
+        <w:pict>
+          <v:shape id="_x0000_s1033" type="#_x0000_t202" style="position:absolute;margin-left:37.5pt;margin-top:147pt;width:46.5pt;height:37.5pt;z-index:251664384" filled="f" stroked="f">
+            <v:textbox>
+              <w:txbxContent>
+                <w:p>
+                  <w:proofErr w:type="gramStart"/>
+                  <w:r>
+                    <w:t>high</w:t>
+                  </w:r>
+                  <w:proofErr w:type="gramEnd"/>
+                </w:p>
+              </w:txbxContent>
+            </v:textbox>
+          </v:shape>
+        </w:pict>
+      </w:r>
+      <w:r>
+        <w:rPr>
+          <w:noProof/>
+        </w:rPr>
+        <w:pict>
           <v:shape id="_x0000_s1026" type="#_x0000_t202" style="position:absolute;margin-left:97.5pt;margin-top:65.25pt;width:1in;height:37.5pt;z-index:251658240" filled="f" stroked="f">
             <v:textbox>
               <w:txbxContent>
@@ -9430,18 +9488,50 @@
         </m:r>
       </m:oMath>
       <w:r>
-        <w:t>, no information can be gained by splitting this node further, so this path will te</w:t>
-      </w:r>
-      <w:proofErr w:type="spellStart"/>
-      <w:r>
-        <w:t>rminate</w:t>
-      </w:r>
-      <w:proofErr w:type="spellEnd"/>
-      <w:r>
-        <w:t xml:space="preserve"> in a leaf node.</w:t>
+        <w:t>, no information can be gained by splitting this node further, so this path will terminate in a leaf node.</w:t>
       </w:r>
     </w:p>
     <w:p>
+      <w:r>
+        <w:rPr>
+          <w:noProof/>
+        </w:rPr>
+        <w:pict>
+          <v:shape id="_x0000_s1036" type="#_x0000_t202" style="position:absolute;margin-left:180pt;margin-top:148.9pt;width:45pt;height:37.5pt;z-index:251667456" filled="f" stroked="f">
+            <v:textbox>
+              <w:txbxContent>
+                <w:p>
+                  <w:proofErr w:type="gramStart"/>
+                  <w:r>
+                    <w:t>low</w:t>
+                  </w:r>
+                  <w:proofErr w:type="gramEnd"/>
+                </w:p>
+              </w:txbxContent>
+            </v:textbox>
+          </v:shape>
+        </w:pict>
+      </w:r>
+      <w:r>
+        <w:rPr>
+          <w:noProof/>
+        </w:rPr>
+        <w:pict>
+          <v:shape id="_x0000_s1035" type="#_x0000_t202" style="position:absolute;margin-left:40.5pt;margin-top:149.65pt;width:45pt;height:37.5pt;z-index:251666432" filled="f" stroked="f">
+            <v:textbox>
+              <w:txbxContent>
+                <w:p>
+                  <w:proofErr w:type="gramStart"/>
+                  <w:r>
+                    <w:t>high</w:t>
+                  </w:r>
+                  <w:proofErr w:type="gramEnd"/>
+                </w:p>
+              </w:txbxContent>
+            </v:textbox>
+          </v:shape>
+        </w:pict>
+      </w:r>
       <w:r>
         <w:rPr>
           <w:noProof/>
@@ -9603,6 +9693,9 @@
             <m:t>I(outcome,housetype∣district=urban)=</m:t>
           </m:r>
           <m:r>
+            <m:rPr>
+              <m:sty m:val="p"/>
+            </m:rPr>
             <w:rPr>
               <w:sz w:val="20"/>
             </w:rPr>
@@ -10618,6 +10711,9 @@
             <m:t>I(outcome,income∣district=urban)=</m:t>
           </m:r>
           <m:r>
+            <m:rPr>
+              <m:sty m:val="p"/>
+            </m:rPr>
             <w:rPr>
               <w:sz w:val="20"/>
             </w:rPr>
@@ -11633,6 +11729,9 @@
             <m:t>I(outcome,previouscustomer∣district=urban)=</m:t>
           </m:r>
           <m:r>
+            <m:rPr>
+              <m:sty m:val="p"/>
+            </m:rPr>
             <w:rPr>
               <w:sz w:val="20"/>
             </w:rPr>
@@ -12682,6 +12781,86 @@
           <w:noProof/>
         </w:rPr>
         <w:pict>
+          <v:shape id="_x0000_s1039" type="#_x0000_t202" style="position:absolute;margin-left:317.25pt;margin-top:184.65pt;width:45.75pt;height:37.5pt;z-index:251670528" filled="f" stroked="f">
+            <v:textbox>
+              <w:txbxContent>
+                <w:p>
+                  <w:proofErr w:type="gramStart"/>
+                  <w:r>
+                    <w:t>yes</w:t>
+                  </w:r>
+                  <w:proofErr w:type="gramEnd"/>
+                </w:p>
+              </w:txbxContent>
+            </v:textbox>
+          </v:shape>
+        </w:pict>
+      </w:r>
+      <w:r>
+        <w:rPr>
+          <w:noProof/>
+        </w:rPr>
+        <w:pict>
+          <v:shape id="_x0000_s1040" type="#_x0000_t202" style="position:absolute;margin-left:454.5pt;margin-top:185.4pt;width:45.75pt;height:37.5pt;z-index:251671552" filled="f" stroked="f">
+            <v:textbox>
+              <w:txbxContent>
+                <w:p>
+                  <w:proofErr w:type="gramStart"/>
+                  <w:r>
+                    <w:t>no</w:t>
+                  </w:r>
+                  <w:proofErr w:type="gramEnd"/>
+                </w:p>
+              </w:txbxContent>
+            </v:textbox>
+          </v:shape>
+        </w:pict>
+      </w:r>
+      <w:r>
+        <w:rPr>
+          <w:noProof/>
+        </w:rPr>
+        <w:pict>
+          <v:shape id="_x0000_s1038" type="#_x0000_t202" style="position:absolute;margin-left:175.5pt;margin-top:186.15pt;width:45.75pt;height:37.5pt;z-index:251669504" filled="f" stroked="f">
+            <v:textbox>
+              <w:txbxContent>
+                <w:p>
+                  <w:proofErr w:type="gramStart"/>
+                  <w:r>
+                    <w:t>low</w:t>
+                  </w:r>
+                  <w:proofErr w:type="gramEnd"/>
+                </w:p>
+              </w:txbxContent>
+            </v:textbox>
+          </v:shape>
+        </w:pict>
+      </w:r>
+      <w:r>
+        <w:rPr>
+          <w:noProof/>
+        </w:rPr>
+        <w:pict>
+          <v:shape id="_x0000_s1037" type="#_x0000_t202" style="position:absolute;margin-left:39.75pt;margin-top:185.4pt;width:45.75pt;height:37.5pt;z-index:251668480" filled="f" stroked="f">
+            <v:textbox>
+              <w:txbxContent>
+                <w:p>
+                  <w:proofErr w:type="gramStart"/>
+                  <w:r>
+                    <w:t>high</w:t>
+                  </w:r>
+                  <w:proofErr w:type="gramEnd"/>
+                </w:p>
+              </w:txbxContent>
+            </v:textbox>
+          </v:shape>
+        </w:pict>
+      </w:r>
+      <w:r>
+        <w:rPr>
+          <w:noProof/>
+        </w:rPr>
+        <w:pict>
           <v:shape id="_x0000_s1031" type="#_x0000_t202" style="position:absolute;margin-left:376.5pt;margin-top:104.4pt;width:50.25pt;height:37.5pt;z-index:251663360" filled="f" stroked="f">
             <v:textbox>
               <w:txbxContent>
@@ -12737,7 +12916,6 @@
           </v:shape>
         </w:pict>
       </w:r>
-      <w:bookmarkStart w:id="5" w:name="_GoBack"/>
       <w:r>
         <w:rPr>
           <w:noProof/>
@@ -12757,7 +12935,61 @@
         </w:drawing>
       </w:r>
       <w:bookmarkEnd w:id="4"/>
+    </w:p>
+    <w:p>
+      <w:r>
+        <w:t xml:space="preserve">Note that </w:t>
+      </w:r>
+      <w:r>
+        <w:rPr>
+          <w:rStyle w:val="VerbatimChar"/>
+        </w:rPr>
+        <w:t>house type</w:t>
+      </w:r>
+      <w:r>
+        <w:t xml:space="preserve"> is not used in the decision tree, since it is less discriminating than the other features at each node layer. From the final decision tre</w:t>
+      </w:r>
+      <w:bookmarkStart w:id="5" w:name="_GoBack"/>
       <w:bookmarkEnd w:id="5"/>
+      <w:r>
+        <w:t>e, it can be concluded that the company should send promotions to:</w:t>
+      </w:r>
+    </w:p>
+    <w:p>
+      <w:pPr>
+        <w:pStyle w:val="ListParagraph"/>
+        <w:numPr>
+          <w:ilvl w:val="0"/>
+          <w:numId w:val="5"/>
+        </w:numPr>
+      </w:pPr>
+      <w:r>
+        <w:t>low income, suburban residents</w:t>
+      </w:r>
+    </w:p>
+    <w:p>
+      <w:pPr>
+        <w:pStyle w:val="ListParagraph"/>
+        <w:numPr>
+          <w:ilvl w:val="0"/>
+          <w:numId w:val="5"/>
+        </w:numPr>
+      </w:pPr>
+      <w:r>
+        <w:t>rural residents</w:t>
+      </w:r>
+    </w:p>
+    <w:p>
+      <w:pPr>
+        <w:pStyle w:val="ListParagraph"/>
+        <w:numPr>
+          <w:ilvl w:val="0"/>
+          <w:numId w:val="5"/>
+        </w:numPr>
+      </w:pPr>
+      <w:r>
+        <w:t>urban residents who are not previous customers</w:t>
+      </w:r>
     </w:p>
     <w:sectPr>
       <w:pgSz w:w="12240" w:h="15840"/>
@@ -12955,6 +13187,119 @@
       <w:lvlJc w:val="left"/>
     </w:lvl>
   </w:abstractNum>
+  <w:abstractNum w:abstractNumId="2">
+    <w:nsid w:val="61B81DBD"/>
+    <w:multiLevelType w:val="hybridMultilevel"/>
+    <w:tmpl w:val="2A5669BA"/>
+    <w:lvl w:ilvl="0" w:tplc="04090001">
+      <w:start w:val="1"/>
+      <w:numFmt w:val="bullet"/>
+      <w:lvlText w:val=""/>
+      <w:lvlJc w:val="left"/>
+      <w:pPr>
+        <w:ind w:left="720" w:hanging="360"/>
+      </w:pPr>
+      <w:rPr>
+        <w:rFonts w:ascii="Symbol" w:hAnsi="Symbol" w:hint="default"/>
+      </w:rPr>
+    </w:lvl>
+    <w:lvl w:ilvl="1" w:tplc="04090003" w:tentative="1">
+      <w:start w:val="1"/>
+      <w:numFmt w:val="bullet"/>
+      <w:lvlText w:val="o"/>
+      <w:lvlJc w:val="left"/>
+      <w:pPr>
+        <w:ind w:left="1440" w:hanging="360"/>
+      </w:pPr>
+      <w:rPr>
+        <w:rFonts w:ascii="Courier New" w:hAnsi="Courier New" w:cs="Courier New" w:hint="default"/>
+      </w:rPr>
+    </w:lvl>
+    <w:lvl w:ilvl="2" w:tplc="04090005" w:tentative="1">
+      <w:start w:val="1"/>
+      <w:numFmt w:val="bullet"/>
+      <w:lvlText w:val=""/>
+      <w:lvlJc w:val="left"/>
+      <w:pPr>
+        <w:ind w:left="2160" w:hanging="360"/>
+      </w:pPr>
+      <w:rPr>
+        <w:rFonts w:ascii="Wingdings" w:hAnsi="Wingdings" w:hint="default"/>
+      </w:rPr>
+    </w:lvl>
+    <w:lvl w:ilvl="3" w:tplc="04090001" w:tentative="1">
+      <w:start w:val="1"/>
+      <w:numFmt w:val="bullet"/>
+      <w:lvlText w:val=""/>
+      <w:lvlJc w:val="left"/>
+      <w:pPr>
+        <w:ind w:left="2880" w:hanging="360"/>
+      </w:pPr>
+      <w:rPr>
+        <w:rFonts w:ascii="Symbol" w:hAnsi="Symbol" w:hint="default"/>
+      </w:rPr>
+    </w:lvl>
+    <w:lvl w:ilvl="4" w:tplc="04090003" w:tentative="1">
+      <w:start w:val="1"/>
+      <w:numFmt w:val="bullet"/>
+      <w:lvlText w:val="o"/>
+      <w:lvlJc w:val="left"/>
+      <w:pPr>
+        <w:ind w:left="3600" w:hanging="360"/>
+      </w:pPr>
+      <w:rPr>
+        <w:rFonts w:ascii="Courier New" w:hAnsi="Courier New" w:cs="Courier New" w:hint="default"/>
+      </w:rPr>
+    </w:lvl>
+    <w:lvl w:ilvl="5" w:tplc="04090005" w:tentative="1">
+      <w:start w:val="1"/>
+      <w:numFmt w:val="bullet"/>
+      <w:lvlText w:val=""/>
+      <w:lvlJc w:val="left"/>
+      <w:pPr>
+        <w:ind w:left="4320" w:hanging="360"/>
+      </w:pPr>
+      <w:rPr>
+        <w:rFonts w:ascii="Wingdings" w:hAnsi="Wingdings" w:hint="default"/>
+      </w:rPr>
+    </w:lvl>
+    <w:lvl w:ilvl="6" w:tplc="04090001" w:tentative="1">
+      <w:start w:val="1"/>
+      <w:numFmt w:val="bullet"/>
+      <w:lvlText w:val=""/>
+      <w:lvlJc w:val="left"/>
+      <w:pPr>
+        <w:ind w:left="5040" w:hanging="360"/>
+      </w:pPr>
+      <w:rPr>
+        <w:rFonts w:ascii="Symbol" w:hAnsi="Symbol" w:hint="default"/>
+      </w:rPr>
+    </w:lvl>
+    <w:lvl w:ilvl="7" w:tplc="04090003" w:tentative="1">
+      <w:start w:val="1"/>
+      <w:numFmt w:val="bullet"/>
+      <w:lvlText w:val="o"/>
+      <w:lvlJc w:val="left"/>
+      <w:pPr>
+        <w:ind w:left="5760" w:hanging="360"/>
+      </w:pPr>
+      <w:rPr>
+        <w:rFonts w:ascii="Courier New" w:hAnsi="Courier New" w:cs="Courier New" w:hint="default"/>
+      </w:rPr>
+    </w:lvl>
+    <w:lvl w:ilvl="8" w:tplc="04090005" w:tentative="1">
+      <w:start w:val="1"/>
+      <w:numFmt w:val="bullet"/>
+      <w:lvlText w:val=""/>
+      <w:lvlJc w:val="left"/>
+      <w:pPr>
+        <w:ind w:left="6480" w:hanging="360"/>
+      </w:pPr>
+      <w:rPr>
+        <w:rFonts w:ascii="Wingdings" w:hAnsi="Wingdings" w:hint="default"/>
+      </w:rPr>
+    </w:lvl>
+  </w:abstractNum>
   <w:num w:numId="1">
     <w:abstractNumId w:val="1"/>
   </w:num>
@@ -12966,6 +13311,9 @@
   </w:num>
   <w:num w:numId="4">
     <w:abstractNumId w:val="0"/>
+  </w:num>
+  <w:num w:numId="5">
+    <w:abstractNumId w:val="2"/>
   </w:num>
 </w:numbering>
 </file>
@@ -13126,6 +13474,13 @@
     <w:lsdException w:name="Medium Shading 2"/>
     <w:lsdException w:name="Medium List 1"/>
     <w:lsdException w:name="Medium List 2"/>
+    <w:lsdException w:name="Medium Grid 1"/>
+    <w:lsdException w:name="Medium Grid 2"/>
+    <w:lsdException w:name="Medium Grid 3"/>
+    <w:lsdException w:name="Dark List"/>
+    <w:lsdException w:name="Colorful Shading"/>
+    <w:lsdException w:name="Colorful List"/>
+    <w:lsdException w:name="Colorful Grid"/>
     <w:lsdException w:name="Light Shading Accent 1"/>
     <w:lsdException w:name="Light List Accent 1"/>
     <w:lsdException w:name="Light Grid Accent 1"/>
@@ -13767,6 +14122,15 @@
       </w:tblCellMar>
     </w:tblPr>
   </w:style>
+  <w:style w:type="paragraph" w:styleId="ListParagraph">
+    <w:name w:val="List Paragraph"/>
+    <w:basedOn w:val="Normal"/>
+    <w:rsid w:val="0080109E"/>
+    <w:pPr>
+      <w:ind w:left="720"/>
+      <w:contextualSpacing/>
+    </w:pPr>
+  </w:style>
 </w:styles>
 </file>
 
@@ -16963,6 +17327,13 @@
         </dgm:presLayoutVars>
       </dgm:prSet>
       <dgm:spPr/>
+      <dgm:t>
+        <a:bodyPr/>
+        <a:lstStyle/>
+        <a:p>
+          <a:endParaRPr lang="en-US"/>
+        </a:p>
+      </dgm:t>
     </dgm:pt>
     <dgm:pt modelId="{B4ACF0BD-389F-40FD-983F-312CC6E177EE}" type="pres">
       <dgm:prSet presAssocID="{F5E372C4-B5DC-461E-ACFE-F8689FA6FB01}" presName="hierRoot1" presStyleCnt="0">
@@ -17002,6 +17373,13 @@
     <dgm:pt modelId="{1A8A6CA7-36BE-4C08-8502-DBF026F75AF0}" type="pres">
       <dgm:prSet presAssocID="{F5E372C4-B5DC-461E-ACFE-F8689FA6FB01}" presName="topConnNode1" presStyleLbl="node1" presStyleIdx="0" presStyleCnt="0"/>
       <dgm:spPr/>
+      <dgm:t>
+        <a:bodyPr/>
+        <a:lstStyle/>
+        <a:p>
+          <a:endParaRPr lang="en-US"/>
+        </a:p>
+      </dgm:t>
     </dgm:pt>
     <dgm:pt modelId="{DC18EFD0-7509-436D-8699-DDC16369EC24}" type="pres">
       <dgm:prSet presAssocID="{F5E372C4-B5DC-461E-ACFE-F8689FA6FB01}" presName="hierChild2" presStyleCnt="0"/>
@@ -17010,6 +17388,13 @@
     <dgm:pt modelId="{78B35919-1662-48A1-B23B-AA36BFE874FA}" type="pres">
       <dgm:prSet presAssocID="{AF57F29E-516E-4587-98F0-6A7E2691C476}" presName="Name28" presStyleLbl="parChTrans1D2" presStyleIdx="0" presStyleCnt="3"/>
       <dgm:spPr/>
+      <dgm:t>
+        <a:bodyPr/>
+        <a:lstStyle/>
+        <a:p>
+          <a:endParaRPr lang="en-US"/>
+        </a:p>
+      </dgm:t>
     </dgm:pt>
     <dgm:pt modelId="{FFB1F6B7-5CBE-43C0-9C13-2546C948E673}" type="pres">
       <dgm:prSet presAssocID="{ABB2D493-9CCA-4A51-85C4-5AC8B1FB8C3D}" presName="hierRoot2" presStyleCnt="0">
@@ -17049,6 +17434,13 @@
     <dgm:pt modelId="{2F50C346-2D73-49AD-840A-F1C49705D8BD}" type="pres">
       <dgm:prSet presAssocID="{ABB2D493-9CCA-4A51-85C4-5AC8B1FB8C3D}" presName="topConnNode2" presStyleLbl="node2" presStyleIdx="0" presStyleCnt="0"/>
       <dgm:spPr/>
+      <dgm:t>
+        <a:bodyPr/>
+        <a:lstStyle/>
+        <a:p>
+          <a:endParaRPr lang="en-US"/>
+        </a:p>
+      </dgm:t>
     </dgm:pt>
     <dgm:pt modelId="{AB6326B9-D87C-44A9-86ED-27730477F518}" type="pres">
       <dgm:prSet presAssocID="{ABB2D493-9CCA-4A51-85C4-5AC8B1FB8C3D}" presName="hierChild4" presStyleCnt="0"/>
@@ -17061,6 +17453,13 @@
     <dgm:pt modelId="{EC750228-464E-48CA-AAF5-BF4B40B635A2}" type="pres">
       <dgm:prSet presAssocID="{005923BD-B705-4A25-B1BB-B1FCA46482F4}" presName="Name28" presStyleLbl="parChTrans1D2" presStyleIdx="1" presStyleCnt="3"/>
       <dgm:spPr/>
+      <dgm:t>
+        <a:bodyPr/>
+        <a:lstStyle/>
+        <a:p>
+          <a:endParaRPr lang="en-US"/>
+        </a:p>
+      </dgm:t>
     </dgm:pt>
     <dgm:pt modelId="{C1206217-57C5-4015-B81D-8D1A11D87C42}" type="pres">
       <dgm:prSet presAssocID="{0B5563CB-9C18-4F2F-A151-FE72FEF53949}" presName="hierRoot2" presStyleCnt="0">
@@ -17100,6 +17499,13 @@
     <dgm:pt modelId="{83021CB2-C3B3-43F5-A89C-4A2CD3E0F372}" type="pres">
       <dgm:prSet presAssocID="{0B5563CB-9C18-4F2F-A151-FE72FEF53949}" presName="topConnNode2" presStyleLbl="node2" presStyleIdx="0" presStyleCnt="0"/>
       <dgm:spPr/>
+      <dgm:t>
+        <a:bodyPr/>
+        <a:lstStyle/>
+        <a:p>
+          <a:endParaRPr lang="en-US"/>
+        </a:p>
+      </dgm:t>
     </dgm:pt>
     <dgm:pt modelId="{0DE7E5EA-A441-4B19-B73B-AE40720C9E50}" type="pres">
       <dgm:prSet presAssocID="{0B5563CB-9C18-4F2F-A151-FE72FEF53949}" presName="hierChild4" presStyleCnt="0"/>
@@ -17112,6 +17518,13 @@
     <dgm:pt modelId="{01F2A92C-D1BF-4445-86FE-5EEC7E334A27}" type="pres">
       <dgm:prSet presAssocID="{F761286A-6305-4AA6-BE24-3D0A6624346F}" presName="Name28" presStyleLbl="parChTrans1D2" presStyleIdx="2" presStyleCnt="3"/>
       <dgm:spPr/>
+      <dgm:t>
+        <a:bodyPr/>
+        <a:lstStyle/>
+        <a:p>
+          <a:endParaRPr lang="en-US"/>
+        </a:p>
+      </dgm:t>
     </dgm:pt>
     <dgm:pt modelId="{5C7E6118-A288-4F61-B83C-370D1BDCA9EA}" type="pres">
       <dgm:prSet presAssocID="{B0DCBB11-762A-40BD-A504-E560A42814E8}" presName="hierRoot2" presStyleCnt="0">
@@ -17132,6 +17545,13 @@
         </dgm:presLayoutVars>
       </dgm:prSet>
       <dgm:spPr/>
+      <dgm:t>
+        <a:bodyPr/>
+        <a:lstStyle/>
+        <a:p>
+          <a:endParaRPr lang="en-US"/>
+        </a:p>
+      </dgm:t>
     </dgm:pt>
     <dgm:pt modelId="{A923DEBB-86E9-480F-9135-B96147689768}" type="pres">
       <dgm:prSet presAssocID="{B0DCBB11-762A-40BD-A504-E560A42814E8}" presName="topArc2" presStyleLbl="parChTrans1D1" presStyleIdx="6" presStyleCnt="8"/>
@@ -17144,6 +17564,13 @@
     <dgm:pt modelId="{ACF34978-1553-4BCB-958F-CED0C0E16E8E}" type="pres">
       <dgm:prSet presAssocID="{B0DCBB11-762A-40BD-A504-E560A42814E8}" presName="topConnNode2" presStyleLbl="node2" presStyleIdx="0" presStyleCnt="0"/>
       <dgm:spPr/>
+      <dgm:t>
+        <a:bodyPr/>
+        <a:lstStyle/>
+        <a:p>
+          <a:endParaRPr lang="en-US"/>
+        </a:p>
+      </dgm:t>
     </dgm:pt>
     <dgm:pt modelId="{44867C45-7793-4A39-927F-C8854D5BF6A8}" type="pres">
       <dgm:prSet presAssocID="{B0DCBB11-762A-40BD-A504-E560A42814E8}" presName="hierChild4" presStyleCnt="0"/>
@@ -17160,56 +17587,56 @@
   </dgm:ptLst>
   <dgm:cxnLst>
     <dgm:cxn modelId="{392C6E8B-2AF5-4EEF-9EB2-495F02CEED96}" srcId="{F5E372C4-B5DC-461E-ACFE-F8689FA6FB01}" destId="{B0DCBB11-762A-40BD-A504-E560A42814E8}" srcOrd="2" destOrd="0" parTransId="{F761286A-6305-4AA6-BE24-3D0A6624346F}" sibTransId="{EAC1ACB1-8440-4D1A-A39B-3D373B5E21EE}"/>
-    <dgm:cxn modelId="{4CBFEBFC-6032-44F5-89B7-56A6371F34AD}" type="presOf" srcId="{F5E372C4-B5DC-461E-ACFE-F8689FA6FB01}" destId="{1A8A6CA7-36BE-4C08-8502-DBF026F75AF0}" srcOrd="1" destOrd="0" presId="urn:microsoft.com/office/officeart/2008/layout/HalfCircleOrganizationChart"/>
-    <dgm:cxn modelId="{A10C4177-2245-43DE-A853-D8E463ED0B46}" type="presOf" srcId="{AF57F29E-516E-4587-98F0-6A7E2691C476}" destId="{78B35919-1662-48A1-B23B-AA36BFE874FA}" srcOrd="0" destOrd="0" presId="urn:microsoft.com/office/officeart/2008/layout/HalfCircleOrganizationChart"/>
+    <dgm:cxn modelId="{3EF31D27-E91B-4B1F-A027-C933EE2B113D}" type="presOf" srcId="{F5E372C4-B5DC-461E-ACFE-F8689FA6FB01}" destId="{1A8A6CA7-36BE-4C08-8502-DBF026F75AF0}" srcOrd="1" destOrd="0" presId="urn:microsoft.com/office/officeart/2008/layout/HalfCircleOrganizationChart"/>
+    <dgm:cxn modelId="{0FBCF214-B59E-4008-916E-BCDE05F517A0}" type="presOf" srcId="{876B975C-D83C-4E4F-9DAC-9FDCA4722289}" destId="{2F2271BA-1274-4C90-AE5D-B740F553C4BB}" srcOrd="0" destOrd="0" presId="urn:microsoft.com/office/officeart/2008/layout/HalfCircleOrganizationChart"/>
+    <dgm:cxn modelId="{86D174FE-D69D-40F0-8D53-F29CCD115DA1}" type="presOf" srcId="{0B5563CB-9C18-4F2F-A151-FE72FEF53949}" destId="{83021CB2-C3B3-43F5-A89C-4A2CD3E0F372}" srcOrd="1" destOrd="0" presId="urn:microsoft.com/office/officeart/2008/layout/HalfCircleOrganizationChart"/>
+    <dgm:cxn modelId="{3E1D9EB6-C1C5-4D1B-80C1-47E2DC233AA9}" type="presOf" srcId="{F5E372C4-B5DC-461E-ACFE-F8689FA6FB01}" destId="{B5064EA4-4CB0-4576-8A67-2EB5A3AAD833}" srcOrd="0" destOrd="0" presId="urn:microsoft.com/office/officeart/2008/layout/HalfCircleOrganizationChart"/>
     <dgm:cxn modelId="{107F28AF-0984-4DC1-BC68-B97A9B345B64}" srcId="{F5E372C4-B5DC-461E-ACFE-F8689FA6FB01}" destId="{ABB2D493-9CCA-4A51-85C4-5AC8B1FB8C3D}" srcOrd="0" destOrd="0" parTransId="{AF57F29E-516E-4587-98F0-6A7E2691C476}" sibTransId="{7A6B085F-744C-447C-9292-27A5BA647950}"/>
     <dgm:cxn modelId="{B914A512-56E1-4BE7-A90D-F0D8280AE0BF}" srcId="{F5E372C4-B5DC-461E-ACFE-F8689FA6FB01}" destId="{0B5563CB-9C18-4F2F-A151-FE72FEF53949}" srcOrd="1" destOrd="0" parTransId="{005923BD-B705-4A25-B1BB-B1FCA46482F4}" sibTransId="{C0941D5F-85E8-4540-BB54-17DC394B3603}"/>
-    <dgm:cxn modelId="{1C8635FB-297E-4D8E-AEF6-90DF12E16671}" type="presOf" srcId="{0B5563CB-9C18-4F2F-A151-FE72FEF53949}" destId="{B6403781-ED14-4BC4-A4BD-2486CB5AA850}" srcOrd="0" destOrd="0" presId="urn:microsoft.com/office/officeart/2008/layout/HalfCircleOrganizationChart"/>
+    <dgm:cxn modelId="{9D4D7B99-33AE-4290-82E8-134EC492A8DA}" type="presOf" srcId="{ABB2D493-9CCA-4A51-85C4-5AC8B1FB8C3D}" destId="{172BBC00-1CE5-4322-8A5F-452FD5237183}" srcOrd="0" destOrd="0" presId="urn:microsoft.com/office/officeart/2008/layout/HalfCircleOrganizationChart"/>
+    <dgm:cxn modelId="{35445689-32A7-469B-B4D1-295BD49C756F}" type="presOf" srcId="{F761286A-6305-4AA6-BE24-3D0A6624346F}" destId="{01F2A92C-D1BF-4445-86FE-5EEC7E334A27}" srcOrd="0" destOrd="0" presId="urn:microsoft.com/office/officeart/2008/layout/HalfCircleOrganizationChart"/>
     <dgm:cxn modelId="{1960A7B7-CD23-4148-A6EA-644BE3EF4509}" srcId="{876B975C-D83C-4E4F-9DAC-9FDCA4722289}" destId="{F5E372C4-B5DC-461E-ACFE-F8689FA6FB01}" srcOrd="0" destOrd="0" parTransId="{474456B5-5343-478E-A700-F24F0359352A}" sibTransId="{392DBE8D-3EE2-499E-A572-C64C73F0EB8F}"/>
-    <dgm:cxn modelId="{1A7A9A2E-0802-4873-ACA3-9E50FA9D5C14}" type="presOf" srcId="{F761286A-6305-4AA6-BE24-3D0A6624346F}" destId="{01F2A92C-D1BF-4445-86FE-5EEC7E334A27}" srcOrd="0" destOrd="0" presId="urn:microsoft.com/office/officeart/2008/layout/HalfCircleOrganizationChart"/>
-    <dgm:cxn modelId="{941C8D89-4F35-4C3D-A045-079982305E08}" type="presOf" srcId="{ABB2D493-9CCA-4A51-85C4-5AC8B1FB8C3D}" destId="{172BBC00-1CE5-4322-8A5F-452FD5237183}" srcOrd="0" destOrd="0" presId="urn:microsoft.com/office/officeart/2008/layout/HalfCircleOrganizationChart"/>
-    <dgm:cxn modelId="{790B01B6-D903-4237-B091-A562C6E77186}" type="presOf" srcId="{B0DCBB11-762A-40BD-A504-E560A42814E8}" destId="{98A19B73-4830-4E28-8F50-1B1439C86135}" srcOrd="0" destOrd="0" presId="urn:microsoft.com/office/officeart/2008/layout/HalfCircleOrganizationChart"/>
-    <dgm:cxn modelId="{807D77FF-5E5A-476F-BD47-AAE15BD2A14E}" type="presOf" srcId="{005923BD-B705-4A25-B1BB-B1FCA46482F4}" destId="{EC750228-464E-48CA-AAF5-BF4B40B635A2}" srcOrd="0" destOrd="0" presId="urn:microsoft.com/office/officeart/2008/layout/HalfCircleOrganizationChart"/>
-    <dgm:cxn modelId="{353F4585-9CBA-43DA-882A-7A98B02DE93B}" type="presOf" srcId="{0B5563CB-9C18-4F2F-A151-FE72FEF53949}" destId="{83021CB2-C3B3-43F5-A89C-4A2CD3E0F372}" srcOrd="1" destOrd="0" presId="urn:microsoft.com/office/officeart/2008/layout/HalfCircleOrganizationChart"/>
-    <dgm:cxn modelId="{24126825-6AF1-4035-B204-DC38EFBC292F}" type="presOf" srcId="{ABB2D493-9CCA-4A51-85C4-5AC8B1FB8C3D}" destId="{2F50C346-2D73-49AD-840A-F1C49705D8BD}" srcOrd="1" destOrd="0" presId="urn:microsoft.com/office/officeart/2008/layout/HalfCircleOrganizationChart"/>
-    <dgm:cxn modelId="{164C3F1B-432D-4313-87B2-2C85635EAC86}" type="presOf" srcId="{F5E372C4-B5DC-461E-ACFE-F8689FA6FB01}" destId="{B5064EA4-4CB0-4576-8A67-2EB5A3AAD833}" srcOrd="0" destOrd="0" presId="urn:microsoft.com/office/officeart/2008/layout/HalfCircleOrganizationChart"/>
-    <dgm:cxn modelId="{2796C29C-C156-409A-B438-E92A33FF6587}" type="presOf" srcId="{876B975C-D83C-4E4F-9DAC-9FDCA4722289}" destId="{2F2271BA-1274-4C90-AE5D-B740F553C4BB}" srcOrd="0" destOrd="0" presId="urn:microsoft.com/office/officeart/2008/layout/HalfCircleOrganizationChart"/>
-    <dgm:cxn modelId="{E98CC3FD-D142-488A-A767-3C2AA87C600E}" type="presOf" srcId="{B0DCBB11-762A-40BD-A504-E560A42814E8}" destId="{ACF34978-1553-4BCB-958F-CED0C0E16E8E}" srcOrd="1" destOrd="0" presId="urn:microsoft.com/office/officeart/2008/layout/HalfCircleOrganizationChart"/>
-    <dgm:cxn modelId="{4B0DCA36-CB96-41E1-90F8-79290F37D21E}" type="presParOf" srcId="{2F2271BA-1274-4C90-AE5D-B740F553C4BB}" destId="{B4ACF0BD-389F-40FD-983F-312CC6E177EE}" srcOrd="0" destOrd="0" presId="urn:microsoft.com/office/officeart/2008/layout/HalfCircleOrganizationChart"/>
-    <dgm:cxn modelId="{F591D4FA-A2C2-4300-BD0C-C129272026F1}" type="presParOf" srcId="{B4ACF0BD-389F-40FD-983F-312CC6E177EE}" destId="{ED32A6FC-8EF7-41FA-BC14-A5C3B1EF4606}" srcOrd="0" destOrd="0" presId="urn:microsoft.com/office/officeart/2008/layout/HalfCircleOrganizationChart"/>
-    <dgm:cxn modelId="{30DC58C8-2CB6-42B5-BE8F-BA7C9FD0078E}" type="presParOf" srcId="{ED32A6FC-8EF7-41FA-BC14-A5C3B1EF4606}" destId="{B5064EA4-4CB0-4576-8A67-2EB5A3AAD833}" srcOrd="0" destOrd="0" presId="urn:microsoft.com/office/officeart/2008/layout/HalfCircleOrganizationChart"/>
-    <dgm:cxn modelId="{B6A7AD9D-D0F9-4E94-911E-220DA39C183A}" type="presParOf" srcId="{ED32A6FC-8EF7-41FA-BC14-A5C3B1EF4606}" destId="{240976EB-B226-4943-93CA-541ED6CEC006}" srcOrd="1" destOrd="0" presId="urn:microsoft.com/office/officeart/2008/layout/HalfCircleOrganizationChart"/>
-    <dgm:cxn modelId="{ABA3E6C1-C6BB-4201-9821-080F5E8882A8}" type="presParOf" srcId="{ED32A6FC-8EF7-41FA-BC14-A5C3B1EF4606}" destId="{525B691B-4B20-47A5-9B31-524BCB7E644C}" srcOrd="2" destOrd="0" presId="urn:microsoft.com/office/officeart/2008/layout/HalfCircleOrganizationChart"/>
-    <dgm:cxn modelId="{2E7C0307-EC07-4D76-9DE3-C7A2DA0487B4}" type="presParOf" srcId="{ED32A6FC-8EF7-41FA-BC14-A5C3B1EF4606}" destId="{1A8A6CA7-36BE-4C08-8502-DBF026F75AF0}" srcOrd="3" destOrd="0" presId="urn:microsoft.com/office/officeart/2008/layout/HalfCircleOrganizationChart"/>
-    <dgm:cxn modelId="{4C53DCC9-E5C3-4AD7-AA2E-19EFC305E3CD}" type="presParOf" srcId="{B4ACF0BD-389F-40FD-983F-312CC6E177EE}" destId="{DC18EFD0-7509-436D-8699-DDC16369EC24}" srcOrd="1" destOrd="0" presId="urn:microsoft.com/office/officeart/2008/layout/HalfCircleOrganizationChart"/>
-    <dgm:cxn modelId="{587020D5-30A8-4900-8A16-ACCE5E1FAD58}" type="presParOf" srcId="{DC18EFD0-7509-436D-8699-DDC16369EC24}" destId="{78B35919-1662-48A1-B23B-AA36BFE874FA}" srcOrd="0" destOrd="0" presId="urn:microsoft.com/office/officeart/2008/layout/HalfCircleOrganizationChart"/>
-    <dgm:cxn modelId="{3509CB22-6D1C-405F-BBBB-D8B8E05BA9AF}" type="presParOf" srcId="{DC18EFD0-7509-436D-8699-DDC16369EC24}" destId="{FFB1F6B7-5CBE-43C0-9C13-2546C948E673}" srcOrd="1" destOrd="0" presId="urn:microsoft.com/office/officeart/2008/layout/HalfCircleOrganizationChart"/>
-    <dgm:cxn modelId="{D02F4A3A-7627-4B8F-977E-F2980EBB542D}" type="presParOf" srcId="{FFB1F6B7-5CBE-43C0-9C13-2546C948E673}" destId="{98787947-A18F-4030-8479-65C718BD282C}" srcOrd="0" destOrd="0" presId="urn:microsoft.com/office/officeart/2008/layout/HalfCircleOrganizationChart"/>
-    <dgm:cxn modelId="{50BAA185-6D8B-4B77-A891-3F1FDC854BB7}" type="presParOf" srcId="{98787947-A18F-4030-8479-65C718BD282C}" destId="{172BBC00-1CE5-4322-8A5F-452FD5237183}" srcOrd="0" destOrd="0" presId="urn:microsoft.com/office/officeart/2008/layout/HalfCircleOrganizationChart"/>
-    <dgm:cxn modelId="{647432F5-6C3B-4A36-9044-067D49CB336C}" type="presParOf" srcId="{98787947-A18F-4030-8479-65C718BD282C}" destId="{8F13CFD8-B944-4224-8FDA-E734FCE39BE0}" srcOrd="1" destOrd="0" presId="urn:microsoft.com/office/officeart/2008/layout/HalfCircleOrganizationChart"/>
-    <dgm:cxn modelId="{CB303A2A-6DAA-49B2-918A-B742B9227A48}" type="presParOf" srcId="{98787947-A18F-4030-8479-65C718BD282C}" destId="{E31D5DFE-6345-455D-A565-7F76B25D850F}" srcOrd="2" destOrd="0" presId="urn:microsoft.com/office/officeart/2008/layout/HalfCircleOrganizationChart"/>
-    <dgm:cxn modelId="{92CE0489-7253-470D-A1CF-16279EDE5626}" type="presParOf" srcId="{98787947-A18F-4030-8479-65C718BD282C}" destId="{2F50C346-2D73-49AD-840A-F1C49705D8BD}" srcOrd="3" destOrd="0" presId="urn:microsoft.com/office/officeart/2008/layout/HalfCircleOrganizationChart"/>
-    <dgm:cxn modelId="{4DF68BEC-332E-42E7-882D-B88B44BFA92A}" type="presParOf" srcId="{FFB1F6B7-5CBE-43C0-9C13-2546C948E673}" destId="{AB6326B9-D87C-44A9-86ED-27730477F518}" srcOrd="1" destOrd="0" presId="urn:microsoft.com/office/officeart/2008/layout/HalfCircleOrganizationChart"/>
-    <dgm:cxn modelId="{7D96B947-338F-4098-BDA4-85B7668FE83F}" type="presParOf" srcId="{FFB1F6B7-5CBE-43C0-9C13-2546C948E673}" destId="{A2B08762-8BAD-44BE-9428-AE49661F4D8F}" srcOrd="2" destOrd="0" presId="urn:microsoft.com/office/officeart/2008/layout/HalfCircleOrganizationChart"/>
-    <dgm:cxn modelId="{875A6B65-1C44-443A-8EB1-356840D0EBC8}" type="presParOf" srcId="{DC18EFD0-7509-436D-8699-DDC16369EC24}" destId="{EC750228-464E-48CA-AAF5-BF4B40B635A2}" srcOrd="2" destOrd="0" presId="urn:microsoft.com/office/officeart/2008/layout/HalfCircleOrganizationChart"/>
-    <dgm:cxn modelId="{7BE9F692-32BE-4CF7-9566-9A37622CE989}" type="presParOf" srcId="{DC18EFD0-7509-436D-8699-DDC16369EC24}" destId="{C1206217-57C5-4015-B81D-8D1A11D87C42}" srcOrd="3" destOrd="0" presId="urn:microsoft.com/office/officeart/2008/layout/HalfCircleOrganizationChart"/>
-    <dgm:cxn modelId="{35371FA5-F62E-4F10-9A21-3A3798568265}" type="presParOf" srcId="{C1206217-57C5-4015-B81D-8D1A11D87C42}" destId="{5362CB9F-E3FE-49D2-A153-587055D05E5A}" srcOrd="0" destOrd="0" presId="urn:microsoft.com/office/officeart/2008/layout/HalfCircleOrganizationChart"/>
-    <dgm:cxn modelId="{DF0BAD70-BAFC-4630-8492-BC29BB3FDA08}" type="presParOf" srcId="{5362CB9F-E3FE-49D2-A153-587055D05E5A}" destId="{B6403781-ED14-4BC4-A4BD-2486CB5AA850}" srcOrd="0" destOrd="0" presId="urn:microsoft.com/office/officeart/2008/layout/HalfCircleOrganizationChart"/>
-    <dgm:cxn modelId="{3B15D015-7919-4F3F-BB44-C1875CD2EDA8}" type="presParOf" srcId="{5362CB9F-E3FE-49D2-A153-587055D05E5A}" destId="{9781D05D-6C4D-4194-9185-4BFF7F16EAD5}" srcOrd="1" destOrd="0" presId="urn:microsoft.com/office/officeart/2008/layout/HalfCircleOrganizationChart"/>
-    <dgm:cxn modelId="{A998B888-3CDC-49E8-9359-41764BEEFDB7}" type="presParOf" srcId="{5362CB9F-E3FE-49D2-A153-587055D05E5A}" destId="{28A2E010-5550-4BBC-8478-A43C51B01B55}" srcOrd="2" destOrd="0" presId="urn:microsoft.com/office/officeart/2008/layout/HalfCircleOrganizationChart"/>
-    <dgm:cxn modelId="{1116B974-3F26-4453-B4C6-D4683A796A22}" type="presParOf" srcId="{5362CB9F-E3FE-49D2-A153-587055D05E5A}" destId="{83021CB2-C3B3-43F5-A89C-4A2CD3E0F372}" srcOrd="3" destOrd="0" presId="urn:microsoft.com/office/officeart/2008/layout/HalfCircleOrganizationChart"/>
-    <dgm:cxn modelId="{403B7AC6-E57B-4537-953B-FB383C3E8245}" type="presParOf" srcId="{C1206217-57C5-4015-B81D-8D1A11D87C42}" destId="{0DE7E5EA-A441-4B19-B73B-AE40720C9E50}" srcOrd="1" destOrd="0" presId="urn:microsoft.com/office/officeart/2008/layout/HalfCircleOrganizationChart"/>
-    <dgm:cxn modelId="{FE877E72-3366-45C9-8CDF-103C05CE7D1E}" type="presParOf" srcId="{C1206217-57C5-4015-B81D-8D1A11D87C42}" destId="{28CE183B-9275-43AA-8D61-6F2A2A367C03}" srcOrd="2" destOrd="0" presId="urn:microsoft.com/office/officeart/2008/layout/HalfCircleOrganizationChart"/>
-    <dgm:cxn modelId="{E7E5DFA6-2B90-42E8-9D92-BE7A6FA1DA4D}" type="presParOf" srcId="{DC18EFD0-7509-436D-8699-DDC16369EC24}" destId="{01F2A92C-D1BF-4445-86FE-5EEC7E334A27}" srcOrd="4" destOrd="0" presId="urn:microsoft.com/office/officeart/2008/layout/HalfCircleOrganizationChart"/>
-    <dgm:cxn modelId="{156643AE-0E1A-4726-B120-6F651301C2D9}" type="presParOf" srcId="{DC18EFD0-7509-436D-8699-DDC16369EC24}" destId="{5C7E6118-A288-4F61-B83C-370D1BDCA9EA}" srcOrd="5" destOrd="0" presId="urn:microsoft.com/office/officeart/2008/layout/HalfCircleOrganizationChart"/>
-    <dgm:cxn modelId="{605F5D41-34AC-4B86-90ED-4ED4CC0BB5F1}" type="presParOf" srcId="{5C7E6118-A288-4F61-B83C-370D1BDCA9EA}" destId="{17C63A1F-9187-4064-ADC1-B069EA29CB14}" srcOrd="0" destOrd="0" presId="urn:microsoft.com/office/officeart/2008/layout/HalfCircleOrganizationChart"/>
-    <dgm:cxn modelId="{A5FCA70A-EE30-46DC-856A-A941B2D42AFB}" type="presParOf" srcId="{17C63A1F-9187-4064-ADC1-B069EA29CB14}" destId="{98A19B73-4830-4E28-8F50-1B1439C86135}" srcOrd="0" destOrd="0" presId="urn:microsoft.com/office/officeart/2008/layout/HalfCircleOrganizationChart"/>
-    <dgm:cxn modelId="{239605BB-AE08-473E-996A-E783754CFFC6}" type="presParOf" srcId="{17C63A1F-9187-4064-ADC1-B069EA29CB14}" destId="{A923DEBB-86E9-480F-9135-B96147689768}" srcOrd="1" destOrd="0" presId="urn:microsoft.com/office/officeart/2008/layout/HalfCircleOrganizationChart"/>
-    <dgm:cxn modelId="{E1D9B905-BA61-4900-8A17-738254A214E0}" type="presParOf" srcId="{17C63A1F-9187-4064-ADC1-B069EA29CB14}" destId="{7F35E266-14EC-490C-B787-90A7913A49D5}" srcOrd="2" destOrd="0" presId="urn:microsoft.com/office/officeart/2008/layout/HalfCircleOrganizationChart"/>
-    <dgm:cxn modelId="{712907D5-4AE0-4CBB-BE06-070A29681C9A}" type="presParOf" srcId="{17C63A1F-9187-4064-ADC1-B069EA29CB14}" destId="{ACF34978-1553-4BCB-958F-CED0C0E16E8E}" srcOrd="3" destOrd="0" presId="urn:microsoft.com/office/officeart/2008/layout/HalfCircleOrganizationChart"/>
-    <dgm:cxn modelId="{CA1B999B-D31C-4ADA-B650-1E51C4BA756D}" type="presParOf" srcId="{5C7E6118-A288-4F61-B83C-370D1BDCA9EA}" destId="{44867C45-7793-4A39-927F-C8854D5BF6A8}" srcOrd="1" destOrd="0" presId="urn:microsoft.com/office/officeart/2008/layout/HalfCircleOrganizationChart"/>
-    <dgm:cxn modelId="{04D11B30-BB78-457B-8077-77728B288349}" type="presParOf" srcId="{5C7E6118-A288-4F61-B83C-370D1BDCA9EA}" destId="{DD5E0521-4D77-4142-B114-B82F3186C3A2}" srcOrd="2" destOrd="0" presId="urn:microsoft.com/office/officeart/2008/layout/HalfCircleOrganizationChart"/>
-    <dgm:cxn modelId="{592DFDA5-69E6-4E65-81E3-87CE4A1022CC}" type="presParOf" srcId="{B4ACF0BD-389F-40FD-983F-312CC6E177EE}" destId="{12E10DF0-4DA5-4A03-BE9D-3ED1AB4E95EE}" srcOrd="2" destOrd="0" presId="urn:microsoft.com/office/officeart/2008/layout/HalfCircleOrganizationChart"/>
+    <dgm:cxn modelId="{C58B037C-8DA3-404D-947E-B6D14574B5F7}" type="presOf" srcId="{AF57F29E-516E-4587-98F0-6A7E2691C476}" destId="{78B35919-1662-48A1-B23B-AA36BFE874FA}" srcOrd="0" destOrd="0" presId="urn:microsoft.com/office/officeart/2008/layout/HalfCircleOrganizationChart"/>
+    <dgm:cxn modelId="{0C5AFED9-5EFE-4196-A62A-E7218C1377D3}" type="presOf" srcId="{ABB2D493-9CCA-4A51-85C4-5AC8B1FB8C3D}" destId="{2F50C346-2D73-49AD-840A-F1C49705D8BD}" srcOrd="1" destOrd="0" presId="urn:microsoft.com/office/officeart/2008/layout/HalfCircleOrganizationChart"/>
+    <dgm:cxn modelId="{652ED1B3-5C2F-4C74-923B-796EC6412507}" type="presOf" srcId="{B0DCBB11-762A-40BD-A504-E560A42814E8}" destId="{98A19B73-4830-4E28-8F50-1B1439C86135}" srcOrd="0" destOrd="0" presId="urn:microsoft.com/office/officeart/2008/layout/HalfCircleOrganizationChart"/>
+    <dgm:cxn modelId="{45A3718B-6886-407E-8547-73AEF543BD08}" type="presOf" srcId="{005923BD-B705-4A25-B1BB-B1FCA46482F4}" destId="{EC750228-464E-48CA-AAF5-BF4B40B635A2}" srcOrd="0" destOrd="0" presId="urn:microsoft.com/office/officeart/2008/layout/HalfCircleOrganizationChart"/>
+    <dgm:cxn modelId="{DF6B9040-FDE0-414D-A462-C869268FF6EC}" type="presOf" srcId="{0B5563CB-9C18-4F2F-A151-FE72FEF53949}" destId="{B6403781-ED14-4BC4-A4BD-2486CB5AA850}" srcOrd="0" destOrd="0" presId="urn:microsoft.com/office/officeart/2008/layout/HalfCircleOrganizationChart"/>
+    <dgm:cxn modelId="{48867A6A-88AE-49C7-896D-C46EF7A25463}" type="presOf" srcId="{B0DCBB11-762A-40BD-A504-E560A42814E8}" destId="{ACF34978-1553-4BCB-958F-CED0C0E16E8E}" srcOrd="1" destOrd="0" presId="urn:microsoft.com/office/officeart/2008/layout/HalfCircleOrganizationChart"/>
+    <dgm:cxn modelId="{6B2337B6-60BF-45BD-B85B-F352C05DC3F2}" type="presParOf" srcId="{2F2271BA-1274-4C90-AE5D-B740F553C4BB}" destId="{B4ACF0BD-389F-40FD-983F-312CC6E177EE}" srcOrd="0" destOrd="0" presId="urn:microsoft.com/office/officeart/2008/layout/HalfCircleOrganizationChart"/>
+    <dgm:cxn modelId="{6B28763F-DDE5-4635-9E98-9E2DA9B50FCB}" type="presParOf" srcId="{B4ACF0BD-389F-40FD-983F-312CC6E177EE}" destId="{ED32A6FC-8EF7-41FA-BC14-A5C3B1EF4606}" srcOrd="0" destOrd="0" presId="urn:microsoft.com/office/officeart/2008/layout/HalfCircleOrganizationChart"/>
+    <dgm:cxn modelId="{3D467DF0-3A20-4016-8209-A88D398C5177}" type="presParOf" srcId="{ED32A6FC-8EF7-41FA-BC14-A5C3B1EF4606}" destId="{B5064EA4-4CB0-4576-8A67-2EB5A3AAD833}" srcOrd="0" destOrd="0" presId="urn:microsoft.com/office/officeart/2008/layout/HalfCircleOrganizationChart"/>
+    <dgm:cxn modelId="{A403A223-045B-4A6D-B03F-7BD76CBDAF10}" type="presParOf" srcId="{ED32A6FC-8EF7-41FA-BC14-A5C3B1EF4606}" destId="{240976EB-B226-4943-93CA-541ED6CEC006}" srcOrd="1" destOrd="0" presId="urn:microsoft.com/office/officeart/2008/layout/HalfCircleOrganizationChart"/>
+    <dgm:cxn modelId="{1351FEB3-504D-48C5-A727-553D7E174E65}" type="presParOf" srcId="{ED32A6FC-8EF7-41FA-BC14-A5C3B1EF4606}" destId="{525B691B-4B20-47A5-9B31-524BCB7E644C}" srcOrd="2" destOrd="0" presId="urn:microsoft.com/office/officeart/2008/layout/HalfCircleOrganizationChart"/>
+    <dgm:cxn modelId="{150704B0-4BCA-4F5B-AEB4-BFF0E2617222}" type="presParOf" srcId="{ED32A6FC-8EF7-41FA-BC14-A5C3B1EF4606}" destId="{1A8A6CA7-36BE-4C08-8502-DBF026F75AF0}" srcOrd="3" destOrd="0" presId="urn:microsoft.com/office/officeart/2008/layout/HalfCircleOrganizationChart"/>
+    <dgm:cxn modelId="{5666B41C-C748-48BD-9284-E8C5E3195F56}" type="presParOf" srcId="{B4ACF0BD-389F-40FD-983F-312CC6E177EE}" destId="{DC18EFD0-7509-436D-8699-DDC16369EC24}" srcOrd="1" destOrd="0" presId="urn:microsoft.com/office/officeart/2008/layout/HalfCircleOrganizationChart"/>
+    <dgm:cxn modelId="{4AC12A76-88FC-4E44-BAC1-6AE241A9F922}" type="presParOf" srcId="{DC18EFD0-7509-436D-8699-DDC16369EC24}" destId="{78B35919-1662-48A1-B23B-AA36BFE874FA}" srcOrd="0" destOrd="0" presId="urn:microsoft.com/office/officeart/2008/layout/HalfCircleOrganizationChart"/>
+    <dgm:cxn modelId="{238970DD-DE21-4BB3-B0B8-F8CC8C34F689}" type="presParOf" srcId="{DC18EFD0-7509-436D-8699-DDC16369EC24}" destId="{FFB1F6B7-5CBE-43C0-9C13-2546C948E673}" srcOrd="1" destOrd="0" presId="urn:microsoft.com/office/officeart/2008/layout/HalfCircleOrganizationChart"/>
+    <dgm:cxn modelId="{89E9365E-DE27-41B8-9A59-5F9C1D061147}" type="presParOf" srcId="{FFB1F6B7-5CBE-43C0-9C13-2546C948E673}" destId="{98787947-A18F-4030-8479-65C718BD282C}" srcOrd="0" destOrd="0" presId="urn:microsoft.com/office/officeart/2008/layout/HalfCircleOrganizationChart"/>
+    <dgm:cxn modelId="{5CCCBCF2-472C-409D-8892-68919AFA7A11}" type="presParOf" srcId="{98787947-A18F-4030-8479-65C718BD282C}" destId="{172BBC00-1CE5-4322-8A5F-452FD5237183}" srcOrd="0" destOrd="0" presId="urn:microsoft.com/office/officeart/2008/layout/HalfCircleOrganizationChart"/>
+    <dgm:cxn modelId="{07EB2AC0-76A0-4254-B335-ACB113747317}" type="presParOf" srcId="{98787947-A18F-4030-8479-65C718BD282C}" destId="{8F13CFD8-B944-4224-8FDA-E734FCE39BE0}" srcOrd="1" destOrd="0" presId="urn:microsoft.com/office/officeart/2008/layout/HalfCircleOrganizationChart"/>
+    <dgm:cxn modelId="{E5B8B869-764E-41CF-A41E-C502BBB177FE}" type="presParOf" srcId="{98787947-A18F-4030-8479-65C718BD282C}" destId="{E31D5DFE-6345-455D-A565-7F76B25D850F}" srcOrd="2" destOrd="0" presId="urn:microsoft.com/office/officeart/2008/layout/HalfCircleOrganizationChart"/>
+    <dgm:cxn modelId="{1B3DD3C4-D389-4AD0-B9B5-1EA7C23BA1D7}" type="presParOf" srcId="{98787947-A18F-4030-8479-65C718BD282C}" destId="{2F50C346-2D73-49AD-840A-F1C49705D8BD}" srcOrd="3" destOrd="0" presId="urn:microsoft.com/office/officeart/2008/layout/HalfCircleOrganizationChart"/>
+    <dgm:cxn modelId="{4DA294ED-64F6-4A81-B184-77489AE2ADBD}" type="presParOf" srcId="{FFB1F6B7-5CBE-43C0-9C13-2546C948E673}" destId="{AB6326B9-D87C-44A9-86ED-27730477F518}" srcOrd="1" destOrd="0" presId="urn:microsoft.com/office/officeart/2008/layout/HalfCircleOrganizationChart"/>
+    <dgm:cxn modelId="{B5AFE809-D2D3-4D1A-8FCD-4950D3BB4F78}" type="presParOf" srcId="{FFB1F6B7-5CBE-43C0-9C13-2546C948E673}" destId="{A2B08762-8BAD-44BE-9428-AE49661F4D8F}" srcOrd="2" destOrd="0" presId="urn:microsoft.com/office/officeart/2008/layout/HalfCircleOrganizationChart"/>
+    <dgm:cxn modelId="{8A89D497-0F21-4023-B87C-AFE49AE98DBC}" type="presParOf" srcId="{DC18EFD0-7509-436D-8699-DDC16369EC24}" destId="{EC750228-464E-48CA-AAF5-BF4B40B635A2}" srcOrd="2" destOrd="0" presId="urn:microsoft.com/office/officeart/2008/layout/HalfCircleOrganizationChart"/>
+    <dgm:cxn modelId="{09FE3B69-6ED0-4579-8341-3E49ADB9FD87}" type="presParOf" srcId="{DC18EFD0-7509-436D-8699-DDC16369EC24}" destId="{C1206217-57C5-4015-B81D-8D1A11D87C42}" srcOrd="3" destOrd="0" presId="urn:microsoft.com/office/officeart/2008/layout/HalfCircleOrganizationChart"/>
+    <dgm:cxn modelId="{0B310230-654A-455B-B91F-FFC02530C0F1}" type="presParOf" srcId="{C1206217-57C5-4015-B81D-8D1A11D87C42}" destId="{5362CB9F-E3FE-49D2-A153-587055D05E5A}" srcOrd="0" destOrd="0" presId="urn:microsoft.com/office/officeart/2008/layout/HalfCircleOrganizationChart"/>
+    <dgm:cxn modelId="{B9267B81-A172-4EE6-BF5E-D0F25D468DE0}" type="presParOf" srcId="{5362CB9F-E3FE-49D2-A153-587055D05E5A}" destId="{B6403781-ED14-4BC4-A4BD-2486CB5AA850}" srcOrd="0" destOrd="0" presId="urn:microsoft.com/office/officeart/2008/layout/HalfCircleOrganizationChart"/>
+    <dgm:cxn modelId="{881804E0-EDB5-4A70-87C8-132AD0A8D82A}" type="presParOf" srcId="{5362CB9F-E3FE-49D2-A153-587055D05E5A}" destId="{9781D05D-6C4D-4194-9185-4BFF7F16EAD5}" srcOrd="1" destOrd="0" presId="urn:microsoft.com/office/officeart/2008/layout/HalfCircleOrganizationChart"/>
+    <dgm:cxn modelId="{A1C64FE0-7D10-4189-8FD4-E57BBD453DB5}" type="presParOf" srcId="{5362CB9F-E3FE-49D2-A153-587055D05E5A}" destId="{28A2E010-5550-4BBC-8478-A43C51B01B55}" srcOrd="2" destOrd="0" presId="urn:microsoft.com/office/officeart/2008/layout/HalfCircleOrganizationChart"/>
+    <dgm:cxn modelId="{D3E56736-BE21-4C86-899E-5A0801F0749B}" type="presParOf" srcId="{5362CB9F-E3FE-49D2-A153-587055D05E5A}" destId="{83021CB2-C3B3-43F5-A89C-4A2CD3E0F372}" srcOrd="3" destOrd="0" presId="urn:microsoft.com/office/officeart/2008/layout/HalfCircleOrganizationChart"/>
+    <dgm:cxn modelId="{EDD8748F-E8D0-4DFF-AB74-EFCEEEE3050A}" type="presParOf" srcId="{C1206217-57C5-4015-B81D-8D1A11D87C42}" destId="{0DE7E5EA-A441-4B19-B73B-AE40720C9E50}" srcOrd="1" destOrd="0" presId="urn:microsoft.com/office/officeart/2008/layout/HalfCircleOrganizationChart"/>
+    <dgm:cxn modelId="{BEC042D5-529F-4AE9-8EC7-7106C868B20A}" type="presParOf" srcId="{C1206217-57C5-4015-B81D-8D1A11D87C42}" destId="{28CE183B-9275-43AA-8D61-6F2A2A367C03}" srcOrd="2" destOrd="0" presId="urn:microsoft.com/office/officeart/2008/layout/HalfCircleOrganizationChart"/>
+    <dgm:cxn modelId="{80348198-0D7E-4DCD-8C29-AD94EA34A690}" type="presParOf" srcId="{DC18EFD0-7509-436D-8699-DDC16369EC24}" destId="{01F2A92C-D1BF-4445-86FE-5EEC7E334A27}" srcOrd="4" destOrd="0" presId="urn:microsoft.com/office/officeart/2008/layout/HalfCircleOrganizationChart"/>
+    <dgm:cxn modelId="{618D7DF4-0932-4D81-AA49-7692947F1EF6}" type="presParOf" srcId="{DC18EFD0-7509-436D-8699-DDC16369EC24}" destId="{5C7E6118-A288-4F61-B83C-370D1BDCA9EA}" srcOrd="5" destOrd="0" presId="urn:microsoft.com/office/officeart/2008/layout/HalfCircleOrganizationChart"/>
+    <dgm:cxn modelId="{FCEEC82E-5D1C-452E-8523-7AB2502E10F3}" type="presParOf" srcId="{5C7E6118-A288-4F61-B83C-370D1BDCA9EA}" destId="{17C63A1F-9187-4064-ADC1-B069EA29CB14}" srcOrd="0" destOrd="0" presId="urn:microsoft.com/office/officeart/2008/layout/HalfCircleOrganizationChart"/>
+    <dgm:cxn modelId="{2CC590D1-115F-446E-A57F-07CD250CBD0D}" type="presParOf" srcId="{17C63A1F-9187-4064-ADC1-B069EA29CB14}" destId="{98A19B73-4830-4E28-8F50-1B1439C86135}" srcOrd="0" destOrd="0" presId="urn:microsoft.com/office/officeart/2008/layout/HalfCircleOrganizationChart"/>
+    <dgm:cxn modelId="{40AC4758-D7FF-4FF4-AC08-23C50E323ABA}" type="presParOf" srcId="{17C63A1F-9187-4064-ADC1-B069EA29CB14}" destId="{A923DEBB-86E9-480F-9135-B96147689768}" srcOrd="1" destOrd="0" presId="urn:microsoft.com/office/officeart/2008/layout/HalfCircleOrganizationChart"/>
+    <dgm:cxn modelId="{02A3E08C-374E-4BDC-810A-9E7D5D25B135}" type="presParOf" srcId="{17C63A1F-9187-4064-ADC1-B069EA29CB14}" destId="{7F35E266-14EC-490C-B787-90A7913A49D5}" srcOrd="2" destOrd="0" presId="urn:microsoft.com/office/officeart/2008/layout/HalfCircleOrganizationChart"/>
+    <dgm:cxn modelId="{6BF7A665-51A3-4D83-8F2D-0DCCCFC324D5}" type="presParOf" srcId="{17C63A1F-9187-4064-ADC1-B069EA29CB14}" destId="{ACF34978-1553-4BCB-958F-CED0C0E16E8E}" srcOrd="3" destOrd="0" presId="urn:microsoft.com/office/officeart/2008/layout/HalfCircleOrganizationChart"/>
+    <dgm:cxn modelId="{87B13FAA-6A52-49FE-8D98-A9496E081630}" type="presParOf" srcId="{5C7E6118-A288-4F61-B83C-370D1BDCA9EA}" destId="{44867C45-7793-4A39-927F-C8854D5BF6A8}" srcOrd="1" destOrd="0" presId="urn:microsoft.com/office/officeart/2008/layout/HalfCircleOrganizationChart"/>
+    <dgm:cxn modelId="{709EB7DD-2B59-44AA-8AE1-296FFB48DAB8}" type="presParOf" srcId="{5C7E6118-A288-4F61-B83C-370D1BDCA9EA}" destId="{DD5E0521-4D77-4142-B114-B82F3186C3A2}" srcOrd="2" destOrd="0" presId="urn:microsoft.com/office/officeart/2008/layout/HalfCircleOrganizationChart"/>
+    <dgm:cxn modelId="{CF82F632-8B6F-4189-8F0C-C89F1D953598}" type="presParOf" srcId="{B4ACF0BD-389F-40FD-983F-312CC6E177EE}" destId="{12E10DF0-4DA5-4A03-BE9D-3ED1AB4E95EE}" srcOrd="2" destOrd="0" presId="urn:microsoft.com/office/officeart/2008/layout/HalfCircleOrganizationChart"/>
   </dgm:cxnLst>
   <dgm:bg/>
   <dgm:whole/>
@@ -17512,6 +17939,13 @@
         </dgm:presLayoutVars>
       </dgm:prSet>
       <dgm:spPr/>
+      <dgm:t>
+        <a:bodyPr/>
+        <a:lstStyle/>
+        <a:p>
+          <a:endParaRPr lang="en-US"/>
+        </a:p>
+      </dgm:t>
     </dgm:pt>
     <dgm:pt modelId="{B584C2A4-6999-4F94-BFA6-2254A316CBD6}" type="pres">
       <dgm:prSet presAssocID="{C835C60F-AA5B-4DF4-888F-9D6DF72D6916}" presName="hierRoot1" presStyleCnt="0">
@@ -17532,6 +17966,13 @@
         </dgm:presLayoutVars>
       </dgm:prSet>
       <dgm:spPr/>
+      <dgm:t>
+        <a:bodyPr/>
+        <a:lstStyle/>
+        <a:p>
+          <a:endParaRPr lang="en-US"/>
+        </a:p>
+      </dgm:t>
     </dgm:pt>
     <dgm:pt modelId="{35440A6C-B59A-4E35-828F-30CA40E5CD53}" type="pres">
       <dgm:prSet presAssocID="{C835C60F-AA5B-4DF4-888F-9D6DF72D6916}" presName="topArc1" presStyleLbl="parChTrans1D1" presStyleIdx="0" presStyleCnt="12"/>
@@ -17544,6 +17985,13 @@
     <dgm:pt modelId="{DA063C1A-3218-4A05-851B-02C217A9E04E}" type="pres">
       <dgm:prSet presAssocID="{C835C60F-AA5B-4DF4-888F-9D6DF72D6916}" presName="topConnNode1" presStyleLbl="node1" presStyleIdx="0" presStyleCnt="0"/>
       <dgm:spPr/>
+      <dgm:t>
+        <a:bodyPr/>
+        <a:lstStyle/>
+        <a:p>
+          <a:endParaRPr lang="en-US"/>
+        </a:p>
+      </dgm:t>
     </dgm:pt>
     <dgm:pt modelId="{FC85500E-163E-42B7-BE8D-30C25D190198}" type="pres">
       <dgm:prSet presAssocID="{C835C60F-AA5B-4DF4-888F-9D6DF72D6916}" presName="hierChild2" presStyleCnt="0"/>
@@ -17552,6 +18000,13 @@
     <dgm:pt modelId="{9537AB1E-AF62-4C18-BE50-EB076FCD1EE8}" type="pres">
       <dgm:prSet presAssocID="{969DDC91-D889-45B1-AFE1-670A2A464995}" presName="Name28" presStyleLbl="parChTrans1D2" presStyleIdx="0" presStyleCnt="3"/>
       <dgm:spPr/>
+      <dgm:t>
+        <a:bodyPr/>
+        <a:lstStyle/>
+        <a:p>
+          <a:endParaRPr lang="en-US"/>
+        </a:p>
+      </dgm:t>
     </dgm:pt>
     <dgm:pt modelId="{8FCE5145-C3BE-42D8-870B-DA805EBAD19C}" type="pres">
       <dgm:prSet presAssocID="{FE99E0E8-533C-4AD4-A975-367E0ACBA75D}" presName="hierRoot2" presStyleCnt="0">
@@ -17572,6 +18027,13 @@
         </dgm:presLayoutVars>
       </dgm:prSet>
       <dgm:spPr/>
+      <dgm:t>
+        <a:bodyPr/>
+        <a:lstStyle/>
+        <a:p>
+          <a:endParaRPr lang="en-US"/>
+        </a:p>
+      </dgm:t>
     </dgm:pt>
     <dgm:pt modelId="{856BEA75-641F-4E62-9357-7B4BBE68D2EE}" type="pres">
       <dgm:prSet presAssocID="{FE99E0E8-533C-4AD4-A975-367E0ACBA75D}" presName="topArc2" presStyleLbl="parChTrans1D1" presStyleIdx="2" presStyleCnt="12"/>
@@ -17584,6 +18046,13 @@
     <dgm:pt modelId="{3D001B92-D70A-4FF2-8521-EDD4D7B6BA59}" type="pres">
       <dgm:prSet presAssocID="{FE99E0E8-533C-4AD4-A975-367E0ACBA75D}" presName="topConnNode2" presStyleLbl="node2" presStyleIdx="0" presStyleCnt="0"/>
       <dgm:spPr/>
+      <dgm:t>
+        <a:bodyPr/>
+        <a:lstStyle/>
+        <a:p>
+          <a:endParaRPr lang="en-US"/>
+        </a:p>
+      </dgm:t>
     </dgm:pt>
     <dgm:pt modelId="{DAFEE857-9E6D-4BD6-8330-C4C4E2654582}" type="pres">
       <dgm:prSet presAssocID="{FE99E0E8-533C-4AD4-A975-367E0ACBA75D}" presName="hierChild4" presStyleCnt="0"/>
@@ -17592,6 +18061,13 @@
     <dgm:pt modelId="{6B155699-0BC5-4F21-A859-B4B42EE07384}" type="pres">
       <dgm:prSet presAssocID="{3B6CFA83-FD7D-488A-9B54-CFF90A848612}" presName="Name28" presStyleLbl="parChTrans1D3" presStyleIdx="0" presStyleCnt="2"/>
       <dgm:spPr/>
+      <dgm:t>
+        <a:bodyPr/>
+        <a:lstStyle/>
+        <a:p>
+          <a:endParaRPr lang="en-US"/>
+        </a:p>
+      </dgm:t>
     </dgm:pt>
     <dgm:pt modelId="{012A0B64-FCA0-426D-ACDE-52F0EE9A7DF4}" type="pres">
       <dgm:prSet presAssocID="{A0DF0C2F-FB56-4E86-A2BB-EB24C8AACCD5}" presName="hierRoot2" presStyleCnt="0">
@@ -17631,6 +18107,13 @@
     <dgm:pt modelId="{34667A2E-7059-4733-92EC-FA4A21765C49}" type="pres">
       <dgm:prSet presAssocID="{A0DF0C2F-FB56-4E86-A2BB-EB24C8AACCD5}" presName="topConnNode2" presStyleLbl="node3" presStyleIdx="0" presStyleCnt="0"/>
       <dgm:spPr/>
+      <dgm:t>
+        <a:bodyPr/>
+        <a:lstStyle/>
+        <a:p>
+          <a:endParaRPr lang="en-US"/>
+        </a:p>
+      </dgm:t>
     </dgm:pt>
     <dgm:pt modelId="{1149D586-F52F-4CE1-B054-2617E6A6F7B2}" type="pres">
       <dgm:prSet presAssocID="{A0DF0C2F-FB56-4E86-A2BB-EB24C8AACCD5}" presName="hierChild4" presStyleCnt="0"/>
@@ -17643,6 +18126,13 @@
     <dgm:pt modelId="{2B49ED82-D71F-4CB8-AFAF-E976C6E416A1}" type="pres">
       <dgm:prSet presAssocID="{65032629-FF34-44FC-A5E4-5B4D2ADD303D}" presName="Name28" presStyleLbl="parChTrans1D3" presStyleIdx="1" presStyleCnt="2"/>
       <dgm:spPr/>
+      <dgm:t>
+        <a:bodyPr/>
+        <a:lstStyle/>
+        <a:p>
+          <a:endParaRPr lang="en-US"/>
+        </a:p>
+      </dgm:t>
     </dgm:pt>
     <dgm:pt modelId="{ED119D6F-F29E-4CAB-AC0A-CBB7D95940D1}" type="pres">
       <dgm:prSet presAssocID="{11E1CD7C-3135-46CD-9555-15434C0593E6}" presName="hierRoot2" presStyleCnt="0">
@@ -17663,6 +18153,13 @@
         </dgm:presLayoutVars>
       </dgm:prSet>
       <dgm:spPr/>
+      <dgm:t>
+        <a:bodyPr/>
+        <a:lstStyle/>
+        <a:p>
+          <a:endParaRPr lang="en-US"/>
+        </a:p>
+      </dgm:t>
     </dgm:pt>
     <dgm:pt modelId="{691F6CAE-8FD8-4D1B-A155-CF6EB54DE08B}" type="pres">
       <dgm:prSet presAssocID="{11E1CD7C-3135-46CD-9555-15434C0593E6}" presName="topArc2" presStyleLbl="parChTrans1D1" presStyleIdx="6" presStyleCnt="12"/>
@@ -17675,6 +18172,13 @@
     <dgm:pt modelId="{272A8D82-092F-4B3A-AFCF-F534082CB505}" type="pres">
       <dgm:prSet presAssocID="{11E1CD7C-3135-46CD-9555-15434C0593E6}" presName="topConnNode2" presStyleLbl="node3" presStyleIdx="0" presStyleCnt="0"/>
       <dgm:spPr/>
+      <dgm:t>
+        <a:bodyPr/>
+        <a:lstStyle/>
+        <a:p>
+          <a:endParaRPr lang="en-US"/>
+        </a:p>
+      </dgm:t>
     </dgm:pt>
     <dgm:pt modelId="{D30A7834-9D48-4E3F-A869-A93585691DFC}" type="pres">
       <dgm:prSet presAssocID="{11E1CD7C-3135-46CD-9555-15434C0593E6}" presName="hierChild4" presStyleCnt="0"/>
@@ -17691,6 +18195,13 @@
     <dgm:pt modelId="{80AA651B-18D4-47BD-A7A6-60B96D091D73}" type="pres">
       <dgm:prSet presAssocID="{DA6FEF45-18E5-4F23-ACF6-2556512B2A84}" presName="Name28" presStyleLbl="parChTrans1D2" presStyleIdx="1" presStyleCnt="3"/>
       <dgm:spPr/>
+      <dgm:t>
+        <a:bodyPr/>
+        <a:lstStyle/>
+        <a:p>
+          <a:endParaRPr lang="en-US"/>
+        </a:p>
+      </dgm:t>
     </dgm:pt>
     <dgm:pt modelId="{99F84A21-CB67-4AAD-9873-754B64E5E2AC}" type="pres">
       <dgm:prSet presAssocID="{C71B590D-3458-46FF-8E1C-897D1D2B34A7}" presName="hierRoot2" presStyleCnt="0">
@@ -17730,6 +18241,13 @@
     <dgm:pt modelId="{F1F583C1-3668-4FCB-862B-F7865C0C6EF4}" type="pres">
       <dgm:prSet presAssocID="{C71B590D-3458-46FF-8E1C-897D1D2B34A7}" presName="topConnNode2" presStyleLbl="node2" presStyleIdx="0" presStyleCnt="0"/>
       <dgm:spPr/>
+      <dgm:t>
+        <a:bodyPr/>
+        <a:lstStyle/>
+        <a:p>
+          <a:endParaRPr lang="en-US"/>
+        </a:p>
+      </dgm:t>
     </dgm:pt>
     <dgm:pt modelId="{31EDB22F-CB4D-4946-8D43-78D251DC0AB7}" type="pres">
       <dgm:prSet presAssocID="{C71B590D-3458-46FF-8E1C-897D1D2B34A7}" presName="hierChild4" presStyleCnt="0"/>
@@ -17742,6 +18260,13 @@
     <dgm:pt modelId="{104503BF-1C47-4D8A-B4ED-C4AA2403BC6D}" type="pres">
       <dgm:prSet presAssocID="{233C31C9-87AB-40CC-8326-5130887B220D}" presName="Name28" presStyleLbl="parChTrans1D2" presStyleIdx="2" presStyleCnt="3"/>
       <dgm:spPr/>
+      <dgm:t>
+        <a:bodyPr/>
+        <a:lstStyle/>
+        <a:p>
+          <a:endParaRPr lang="en-US"/>
+        </a:p>
+      </dgm:t>
     </dgm:pt>
     <dgm:pt modelId="{0A2AB9E2-FDEA-4552-89A4-100F0050AB36}" type="pres">
       <dgm:prSet presAssocID="{2DFD5106-F0AB-4598-A687-D69CB257BEEA}" presName="hierRoot2" presStyleCnt="0">
@@ -17762,6 +18287,13 @@
         </dgm:presLayoutVars>
       </dgm:prSet>
       <dgm:spPr/>
+      <dgm:t>
+        <a:bodyPr/>
+        <a:lstStyle/>
+        <a:p>
+          <a:endParaRPr lang="en-US"/>
+        </a:p>
+      </dgm:t>
     </dgm:pt>
     <dgm:pt modelId="{D3DF1429-B5F5-49BC-98D9-6626AB37083B}" type="pres">
       <dgm:prSet presAssocID="{2DFD5106-F0AB-4598-A687-D69CB257BEEA}" presName="topArc2" presStyleLbl="parChTrans1D1" presStyleIdx="10" presStyleCnt="12"/>
@@ -17774,6 +18306,13 @@
     <dgm:pt modelId="{2471B79A-5912-4B29-9E51-5B626EB123E7}" type="pres">
       <dgm:prSet presAssocID="{2DFD5106-F0AB-4598-A687-D69CB257BEEA}" presName="topConnNode2" presStyleLbl="node2" presStyleIdx="0" presStyleCnt="0"/>
       <dgm:spPr/>
+      <dgm:t>
+        <a:bodyPr/>
+        <a:lstStyle/>
+        <a:p>
+          <a:endParaRPr lang="en-US"/>
+        </a:p>
+      </dgm:t>
     </dgm:pt>
     <dgm:pt modelId="{62C6FD00-B0F6-4785-A202-4D13DEC2EB4F}" type="pres">
       <dgm:prSet presAssocID="{2DFD5106-F0AB-4598-A687-D69CB257BEEA}" presName="hierChild4" presStyleCnt="0"/>
@@ -17789,83 +18328,83 @@
     </dgm:pt>
   </dgm:ptLst>
   <dgm:cxnLst>
-    <dgm:cxn modelId="{094DA2F9-B353-4B46-8E6F-6135BD04CFCE}" type="presOf" srcId="{DE1912DF-A5AF-43FD-A237-8A9535B57B39}" destId="{544F3D16-E136-4040-B0FC-1052EA32AF90}" srcOrd="0" destOrd="0" presId="urn:microsoft.com/office/officeart/2008/layout/HalfCircleOrganizationChart"/>
-    <dgm:cxn modelId="{926A528C-91B1-456C-B922-746ADFEAEEE3}" type="presOf" srcId="{2DFD5106-F0AB-4598-A687-D69CB257BEEA}" destId="{2471B79A-5912-4B29-9E51-5B626EB123E7}" srcOrd="1" destOrd="0" presId="urn:microsoft.com/office/officeart/2008/layout/HalfCircleOrganizationChart"/>
-    <dgm:cxn modelId="{6625B0DB-D330-41C7-BCD8-EF8C3019A52B}" type="presOf" srcId="{2DFD5106-F0AB-4598-A687-D69CB257BEEA}" destId="{3CC596B1-3CE2-442C-AF38-91E9735D7A85}" srcOrd="0" destOrd="0" presId="urn:microsoft.com/office/officeart/2008/layout/HalfCircleOrganizationChart"/>
-    <dgm:cxn modelId="{F1B4880D-D1C4-4C67-BF98-102A7CC92731}" type="presOf" srcId="{233C31C9-87AB-40CC-8326-5130887B220D}" destId="{104503BF-1C47-4D8A-B4ED-C4AA2403BC6D}" srcOrd="0" destOrd="0" presId="urn:microsoft.com/office/officeart/2008/layout/HalfCircleOrganizationChart"/>
-    <dgm:cxn modelId="{270C3B77-A042-48B7-9479-A0FF522CF48F}" type="presOf" srcId="{FE99E0E8-533C-4AD4-A975-367E0ACBA75D}" destId="{3D001B92-D70A-4FF2-8521-EDD4D7B6BA59}" srcOrd="1" destOrd="0" presId="urn:microsoft.com/office/officeart/2008/layout/HalfCircleOrganizationChart"/>
-    <dgm:cxn modelId="{72A477C7-2E5C-4CDE-A007-52B6C3B249E8}" type="presOf" srcId="{A0DF0C2F-FB56-4E86-A2BB-EB24C8AACCD5}" destId="{FDD2C57E-214C-46DC-8D55-8D90502DAF53}" srcOrd="0" destOrd="0" presId="urn:microsoft.com/office/officeart/2008/layout/HalfCircleOrganizationChart"/>
-    <dgm:cxn modelId="{9EA32820-6BED-4E43-9493-B79F7392F0AC}" type="presOf" srcId="{C835C60F-AA5B-4DF4-888F-9D6DF72D6916}" destId="{DA063C1A-3218-4A05-851B-02C217A9E04E}" srcOrd="1" destOrd="0" presId="urn:microsoft.com/office/officeart/2008/layout/HalfCircleOrganizationChart"/>
+    <dgm:cxn modelId="{18B88C57-AFE4-4818-86C1-9050B2000FE7}" type="presOf" srcId="{11E1CD7C-3135-46CD-9555-15434C0593E6}" destId="{272A8D82-092F-4B3A-AFCF-F534082CB505}" srcOrd="1" destOrd="0" presId="urn:microsoft.com/office/officeart/2008/layout/HalfCircleOrganizationChart"/>
+    <dgm:cxn modelId="{14F19F27-F900-4898-AAA8-860D0C5347D4}" type="presOf" srcId="{2DFD5106-F0AB-4598-A687-D69CB257BEEA}" destId="{3CC596B1-3CE2-442C-AF38-91E9735D7A85}" srcOrd="0" destOrd="0" presId="urn:microsoft.com/office/officeart/2008/layout/HalfCircleOrganizationChart"/>
+    <dgm:cxn modelId="{F64EDA35-FA58-4ABE-B828-9FD315E304FB}" type="presOf" srcId="{11E1CD7C-3135-46CD-9555-15434C0593E6}" destId="{C70F3057-35FD-4C72-9143-A9CA78FC7AFA}" srcOrd="0" destOrd="0" presId="urn:microsoft.com/office/officeart/2008/layout/HalfCircleOrganizationChart"/>
+    <dgm:cxn modelId="{88D3C1CD-D994-46A3-85BB-8FB7485E6CF4}" type="presOf" srcId="{FE99E0E8-533C-4AD4-A975-367E0ACBA75D}" destId="{3D001B92-D70A-4FF2-8521-EDD4D7B6BA59}" srcOrd="1" destOrd="0" presId="urn:microsoft.com/office/officeart/2008/layout/HalfCircleOrganizationChart"/>
+    <dgm:cxn modelId="{1122F607-13E4-431A-B208-E9237E20E25A}" type="presOf" srcId="{3B6CFA83-FD7D-488A-9B54-CFF90A848612}" destId="{6B155699-0BC5-4F21-A859-B4B42EE07384}" srcOrd="0" destOrd="0" presId="urn:microsoft.com/office/officeart/2008/layout/HalfCircleOrganizationChart"/>
+    <dgm:cxn modelId="{1E3D50C0-1AEC-42AE-969A-CB4631E8F0E5}" type="presOf" srcId="{FE99E0E8-533C-4AD4-A975-367E0ACBA75D}" destId="{0AF49F13-7C5B-4B8B-ADB3-099D3904C565}" srcOrd="0" destOrd="0" presId="urn:microsoft.com/office/officeart/2008/layout/HalfCircleOrganizationChart"/>
+    <dgm:cxn modelId="{8243B1B9-6897-4660-8D8C-11098017360B}" type="presOf" srcId="{A0DF0C2F-FB56-4E86-A2BB-EB24C8AACCD5}" destId="{FDD2C57E-214C-46DC-8D55-8D90502DAF53}" srcOrd="0" destOrd="0" presId="urn:microsoft.com/office/officeart/2008/layout/HalfCircleOrganizationChart"/>
     <dgm:cxn modelId="{1737176C-E0DA-43D1-B623-61412EAB903F}" srcId="{C835C60F-AA5B-4DF4-888F-9D6DF72D6916}" destId="{FE99E0E8-533C-4AD4-A975-367E0ACBA75D}" srcOrd="0" destOrd="0" parTransId="{969DDC91-D889-45B1-AFE1-670A2A464995}" sibTransId="{9EF09188-711F-4674-B900-9CC01F2AE97B}"/>
+    <dgm:cxn modelId="{5E71C668-BED6-4AAD-8BE8-2DDF3CE45C20}" type="presOf" srcId="{233C31C9-87AB-40CC-8326-5130887B220D}" destId="{104503BF-1C47-4D8A-B4ED-C4AA2403BC6D}" srcOrd="0" destOrd="0" presId="urn:microsoft.com/office/officeart/2008/layout/HalfCircleOrganizationChart"/>
+    <dgm:cxn modelId="{41D1FB9C-53C3-4BE6-84B2-DB0E25A33788}" type="presOf" srcId="{DA6FEF45-18E5-4F23-ACF6-2556512B2A84}" destId="{80AA651B-18D4-47BD-A7A6-60B96D091D73}" srcOrd="0" destOrd="0" presId="urn:microsoft.com/office/officeart/2008/layout/HalfCircleOrganizationChart"/>
     <dgm:cxn modelId="{6F48CE56-8E8A-4AEE-810D-46D7387FA8DA}" srcId="{C835C60F-AA5B-4DF4-888F-9D6DF72D6916}" destId="{C71B590D-3458-46FF-8E1C-897D1D2B34A7}" srcOrd="1" destOrd="0" parTransId="{DA6FEF45-18E5-4F23-ACF6-2556512B2A84}" sibTransId="{F92C0710-D479-48B8-86DC-27FF37940DD2}"/>
-    <dgm:cxn modelId="{995B701A-ED4F-4C12-ABDB-D438623CF06E}" type="presOf" srcId="{65032629-FF34-44FC-A5E4-5B4D2ADD303D}" destId="{2B49ED82-D71F-4CB8-AFAF-E976C6E416A1}" srcOrd="0" destOrd="0" presId="urn:microsoft.com/office/officeart/2008/layout/HalfCircleOrganizationChart"/>
+    <dgm:cxn modelId="{BC55FE07-E2C3-49E3-88DE-6381CC0212D7}" type="presOf" srcId="{C71B590D-3458-46FF-8E1C-897D1D2B34A7}" destId="{F1F583C1-3668-4FCB-862B-F7865C0C6EF4}" srcOrd="1" destOrd="0" presId="urn:microsoft.com/office/officeart/2008/layout/HalfCircleOrganizationChart"/>
     <dgm:cxn modelId="{D7530EE8-07E9-401C-964A-70F2556E3FB2}" srcId="{C835C60F-AA5B-4DF4-888F-9D6DF72D6916}" destId="{2DFD5106-F0AB-4598-A687-D69CB257BEEA}" srcOrd="2" destOrd="0" parTransId="{233C31C9-87AB-40CC-8326-5130887B220D}" sibTransId="{699CEDD6-8589-48DF-8660-858B4D730F92}"/>
-    <dgm:cxn modelId="{EC679342-A31A-4C80-9347-8FC0F40580E7}" type="presOf" srcId="{11E1CD7C-3135-46CD-9555-15434C0593E6}" destId="{272A8D82-092F-4B3A-AFCF-F534082CB505}" srcOrd="1" destOrd="0" presId="urn:microsoft.com/office/officeart/2008/layout/HalfCircleOrganizationChart"/>
-    <dgm:cxn modelId="{9E6E3A8A-16FB-404A-9FCE-405C9C694A58}" type="presOf" srcId="{DA6FEF45-18E5-4F23-ACF6-2556512B2A84}" destId="{80AA651B-18D4-47BD-A7A6-60B96D091D73}" srcOrd="0" destOrd="0" presId="urn:microsoft.com/office/officeart/2008/layout/HalfCircleOrganizationChart"/>
-    <dgm:cxn modelId="{9550150C-7760-4E5C-8724-E38D12A198D4}" type="presOf" srcId="{C835C60F-AA5B-4DF4-888F-9D6DF72D6916}" destId="{AF10343F-F9C0-455A-9CA3-C9DBC554316D}" srcOrd="0" destOrd="0" presId="urn:microsoft.com/office/officeart/2008/layout/HalfCircleOrganizationChart"/>
-    <dgm:cxn modelId="{86A45D8A-4C75-4369-9C41-5996C5699DD3}" type="presOf" srcId="{C71B590D-3458-46FF-8E1C-897D1D2B34A7}" destId="{F1F583C1-3668-4FCB-862B-F7865C0C6EF4}" srcOrd="1" destOrd="0" presId="urn:microsoft.com/office/officeart/2008/layout/HalfCircleOrganizationChart"/>
+    <dgm:cxn modelId="{CDF049C4-81BE-4F3E-8D8D-6811BC25C95D}" type="presOf" srcId="{C835C60F-AA5B-4DF4-888F-9D6DF72D6916}" destId="{DA063C1A-3218-4A05-851B-02C217A9E04E}" srcOrd="1" destOrd="0" presId="urn:microsoft.com/office/officeart/2008/layout/HalfCircleOrganizationChart"/>
+    <dgm:cxn modelId="{41EE329B-7CB6-4706-B805-7974B7399D11}" type="presOf" srcId="{2DFD5106-F0AB-4598-A687-D69CB257BEEA}" destId="{2471B79A-5912-4B29-9E51-5B626EB123E7}" srcOrd="1" destOrd="0" presId="urn:microsoft.com/office/officeart/2008/layout/HalfCircleOrganizationChart"/>
+    <dgm:cxn modelId="{580FB644-F41E-41CD-9094-D961AFF6A74C}" type="presOf" srcId="{65032629-FF34-44FC-A5E4-5B4D2ADD303D}" destId="{2B49ED82-D71F-4CB8-AFAF-E976C6E416A1}" srcOrd="0" destOrd="0" presId="urn:microsoft.com/office/officeart/2008/layout/HalfCircleOrganizationChart"/>
+    <dgm:cxn modelId="{06F77869-D44E-41CD-9AF3-65EE69277588}" type="presOf" srcId="{C71B590D-3458-46FF-8E1C-897D1D2B34A7}" destId="{BEC4DA19-4CC8-4662-99AA-EF2D0E6C8044}" srcOrd="0" destOrd="0" presId="urn:microsoft.com/office/officeart/2008/layout/HalfCircleOrganizationChart"/>
     <dgm:cxn modelId="{2C6606AC-8978-44CB-B74F-17595469F216}" srcId="{DE1912DF-A5AF-43FD-A237-8A9535B57B39}" destId="{C835C60F-AA5B-4DF4-888F-9D6DF72D6916}" srcOrd="0" destOrd="0" parTransId="{2FC96934-1B95-49B4-8E8E-BED7C63060FB}" sibTransId="{A8D50AC6-54D0-43B7-B49A-1CAC828733B8}"/>
-    <dgm:cxn modelId="{8C766431-A863-44BA-8570-E4FAA384BB30}" type="presOf" srcId="{3B6CFA83-FD7D-488A-9B54-CFF90A848612}" destId="{6B155699-0BC5-4F21-A859-B4B42EE07384}" srcOrd="0" destOrd="0" presId="urn:microsoft.com/office/officeart/2008/layout/HalfCircleOrganizationChart"/>
+    <dgm:cxn modelId="{DD5B85F8-BFF6-4738-80EA-24AECF043484}" type="presOf" srcId="{A0DF0C2F-FB56-4E86-A2BB-EB24C8AACCD5}" destId="{34667A2E-7059-4733-92EC-FA4A21765C49}" srcOrd="1" destOrd="0" presId="urn:microsoft.com/office/officeart/2008/layout/HalfCircleOrganizationChart"/>
+    <dgm:cxn modelId="{9631925A-81D6-4317-A5FF-9D3433D0E3B6}" type="presOf" srcId="{969DDC91-D889-45B1-AFE1-670A2A464995}" destId="{9537AB1E-AF62-4C18-BE50-EB076FCD1EE8}" srcOrd="0" destOrd="0" presId="urn:microsoft.com/office/officeart/2008/layout/HalfCircleOrganizationChart"/>
+    <dgm:cxn modelId="{2DACCD09-8D61-4D7C-9231-818AF53D7177}" type="presOf" srcId="{DE1912DF-A5AF-43FD-A237-8A9535B57B39}" destId="{544F3D16-E136-4040-B0FC-1052EA32AF90}" srcOrd="0" destOrd="0" presId="urn:microsoft.com/office/officeart/2008/layout/HalfCircleOrganizationChart"/>
     <dgm:cxn modelId="{B48DD74D-AA84-4EB4-B848-478B8EE56C70}" srcId="{FE99E0E8-533C-4AD4-A975-367E0ACBA75D}" destId="{11E1CD7C-3135-46CD-9555-15434C0593E6}" srcOrd="1" destOrd="0" parTransId="{65032629-FF34-44FC-A5E4-5B4D2ADD303D}" sibTransId="{ABEABD07-EBA9-40B5-BFE7-819931B13B57}"/>
-    <dgm:cxn modelId="{A762FFF4-88D1-4000-9D28-E04B1771F443}" type="presOf" srcId="{FE99E0E8-533C-4AD4-A975-367E0ACBA75D}" destId="{0AF49F13-7C5B-4B8B-ADB3-099D3904C565}" srcOrd="0" destOrd="0" presId="urn:microsoft.com/office/officeart/2008/layout/HalfCircleOrganizationChart"/>
-    <dgm:cxn modelId="{6AFFCF65-4CAF-4C96-AEE1-2CBC77854EC7}" type="presOf" srcId="{A0DF0C2F-FB56-4E86-A2BB-EB24C8AACCD5}" destId="{34667A2E-7059-4733-92EC-FA4A21765C49}" srcOrd="1" destOrd="0" presId="urn:microsoft.com/office/officeart/2008/layout/HalfCircleOrganizationChart"/>
+    <dgm:cxn modelId="{EA40270B-8C47-4FE1-84AB-6C872671BD3B}" type="presOf" srcId="{C835C60F-AA5B-4DF4-888F-9D6DF72D6916}" destId="{AF10343F-F9C0-455A-9CA3-C9DBC554316D}" srcOrd="0" destOrd="0" presId="urn:microsoft.com/office/officeart/2008/layout/HalfCircleOrganizationChart"/>
     <dgm:cxn modelId="{7D9792B4-2B36-4B31-A8AD-86A361DB38A4}" srcId="{FE99E0E8-533C-4AD4-A975-367E0ACBA75D}" destId="{A0DF0C2F-FB56-4E86-A2BB-EB24C8AACCD5}" srcOrd="0" destOrd="0" parTransId="{3B6CFA83-FD7D-488A-9B54-CFF90A848612}" sibTransId="{9519DE93-06BA-4C95-A21C-0DE50245491C}"/>
-    <dgm:cxn modelId="{B713556E-C968-4674-BF72-F08C2A1A06B6}" type="presOf" srcId="{C71B590D-3458-46FF-8E1C-897D1D2B34A7}" destId="{BEC4DA19-4CC8-4662-99AA-EF2D0E6C8044}" srcOrd="0" destOrd="0" presId="urn:microsoft.com/office/officeart/2008/layout/HalfCircleOrganizationChart"/>
-    <dgm:cxn modelId="{9CD865EB-D71D-4935-9520-DBDFA39D79B4}" type="presOf" srcId="{969DDC91-D889-45B1-AFE1-670A2A464995}" destId="{9537AB1E-AF62-4C18-BE50-EB076FCD1EE8}" srcOrd="0" destOrd="0" presId="urn:microsoft.com/office/officeart/2008/layout/HalfCircleOrganizationChart"/>
-    <dgm:cxn modelId="{E46291B4-2B5F-40F0-AA22-D1D4DB893E66}" type="presOf" srcId="{11E1CD7C-3135-46CD-9555-15434C0593E6}" destId="{C70F3057-35FD-4C72-9143-A9CA78FC7AFA}" srcOrd="0" destOrd="0" presId="urn:microsoft.com/office/officeart/2008/layout/HalfCircleOrganizationChart"/>
-    <dgm:cxn modelId="{E5BA6590-C4C6-4E51-A13E-F1AC506AF06C}" type="presParOf" srcId="{544F3D16-E136-4040-B0FC-1052EA32AF90}" destId="{B584C2A4-6999-4F94-BFA6-2254A316CBD6}" srcOrd="0" destOrd="0" presId="urn:microsoft.com/office/officeart/2008/layout/HalfCircleOrganizationChart"/>
-    <dgm:cxn modelId="{30E9BF3E-52DB-4359-8AF5-BF2FC66C8BBE}" type="presParOf" srcId="{B584C2A4-6999-4F94-BFA6-2254A316CBD6}" destId="{F9AB4665-8FBF-4FD8-A8D3-F9D25A6F0B81}" srcOrd="0" destOrd="0" presId="urn:microsoft.com/office/officeart/2008/layout/HalfCircleOrganizationChart"/>
-    <dgm:cxn modelId="{8A91E6C5-AB2D-4425-86FA-A040E43EDBF9}" type="presParOf" srcId="{F9AB4665-8FBF-4FD8-A8D3-F9D25A6F0B81}" destId="{AF10343F-F9C0-455A-9CA3-C9DBC554316D}" srcOrd="0" destOrd="0" presId="urn:microsoft.com/office/officeart/2008/layout/HalfCircleOrganizationChart"/>
-    <dgm:cxn modelId="{4566559C-7C8F-40B3-8A44-1B1E8084F4AC}" type="presParOf" srcId="{F9AB4665-8FBF-4FD8-A8D3-F9D25A6F0B81}" destId="{35440A6C-B59A-4E35-828F-30CA40E5CD53}" srcOrd="1" destOrd="0" presId="urn:microsoft.com/office/officeart/2008/layout/HalfCircleOrganizationChart"/>
-    <dgm:cxn modelId="{31D2845F-0E1C-45A5-BE3F-CC3A7E8592A5}" type="presParOf" srcId="{F9AB4665-8FBF-4FD8-A8D3-F9D25A6F0B81}" destId="{EB153DB0-F5DD-416F-840E-E256A95BBD0E}" srcOrd="2" destOrd="0" presId="urn:microsoft.com/office/officeart/2008/layout/HalfCircleOrganizationChart"/>
-    <dgm:cxn modelId="{F34639C7-9F0C-49B6-AE83-C45C72F4CE55}" type="presParOf" srcId="{F9AB4665-8FBF-4FD8-A8D3-F9D25A6F0B81}" destId="{DA063C1A-3218-4A05-851B-02C217A9E04E}" srcOrd="3" destOrd="0" presId="urn:microsoft.com/office/officeart/2008/layout/HalfCircleOrganizationChart"/>
-    <dgm:cxn modelId="{A23AF608-B7CD-4EBD-9304-0F8382B7E48A}" type="presParOf" srcId="{B584C2A4-6999-4F94-BFA6-2254A316CBD6}" destId="{FC85500E-163E-42B7-BE8D-30C25D190198}" srcOrd="1" destOrd="0" presId="urn:microsoft.com/office/officeart/2008/layout/HalfCircleOrganizationChart"/>
-    <dgm:cxn modelId="{010B124F-014A-4E6B-B51D-1DADDF22AD0A}" type="presParOf" srcId="{FC85500E-163E-42B7-BE8D-30C25D190198}" destId="{9537AB1E-AF62-4C18-BE50-EB076FCD1EE8}" srcOrd="0" destOrd="0" presId="urn:microsoft.com/office/officeart/2008/layout/HalfCircleOrganizationChart"/>
-    <dgm:cxn modelId="{8E117402-8E13-442C-8CB0-4379A072ABEE}" type="presParOf" srcId="{FC85500E-163E-42B7-BE8D-30C25D190198}" destId="{8FCE5145-C3BE-42D8-870B-DA805EBAD19C}" srcOrd="1" destOrd="0" presId="urn:microsoft.com/office/officeart/2008/layout/HalfCircleOrganizationChart"/>
-    <dgm:cxn modelId="{56341ECB-BFD2-42D8-BA29-F8006D7039B3}" type="presParOf" srcId="{8FCE5145-C3BE-42D8-870B-DA805EBAD19C}" destId="{33761399-2621-48FD-9C8C-D91837A4BFA4}" srcOrd="0" destOrd="0" presId="urn:microsoft.com/office/officeart/2008/layout/HalfCircleOrganizationChart"/>
-    <dgm:cxn modelId="{0EC100EC-D0C1-4206-906B-57DEB6B0F0E4}" type="presParOf" srcId="{33761399-2621-48FD-9C8C-D91837A4BFA4}" destId="{0AF49F13-7C5B-4B8B-ADB3-099D3904C565}" srcOrd="0" destOrd="0" presId="urn:microsoft.com/office/officeart/2008/layout/HalfCircleOrganizationChart"/>
-    <dgm:cxn modelId="{84A5C7B1-2B24-42A1-95D5-C17F235D828C}" type="presParOf" srcId="{33761399-2621-48FD-9C8C-D91837A4BFA4}" destId="{856BEA75-641F-4E62-9357-7B4BBE68D2EE}" srcOrd="1" destOrd="0" presId="urn:microsoft.com/office/officeart/2008/layout/HalfCircleOrganizationChart"/>
-    <dgm:cxn modelId="{89615D8D-5349-464A-B663-F6845FE23FEB}" type="presParOf" srcId="{33761399-2621-48FD-9C8C-D91837A4BFA4}" destId="{B408A13E-4058-46DB-937D-5F3CD675A52E}" srcOrd="2" destOrd="0" presId="urn:microsoft.com/office/officeart/2008/layout/HalfCircleOrganizationChart"/>
-    <dgm:cxn modelId="{5D9E54DF-0B55-456B-8297-F7AFB2C94151}" type="presParOf" srcId="{33761399-2621-48FD-9C8C-D91837A4BFA4}" destId="{3D001B92-D70A-4FF2-8521-EDD4D7B6BA59}" srcOrd="3" destOrd="0" presId="urn:microsoft.com/office/officeart/2008/layout/HalfCircleOrganizationChart"/>
-    <dgm:cxn modelId="{18B85B8C-57B1-4500-8FD6-DAB0D5B7067E}" type="presParOf" srcId="{8FCE5145-C3BE-42D8-870B-DA805EBAD19C}" destId="{DAFEE857-9E6D-4BD6-8330-C4C4E2654582}" srcOrd="1" destOrd="0" presId="urn:microsoft.com/office/officeart/2008/layout/HalfCircleOrganizationChart"/>
-    <dgm:cxn modelId="{19985F1A-407F-4681-8CB2-FE1C82934E78}" type="presParOf" srcId="{DAFEE857-9E6D-4BD6-8330-C4C4E2654582}" destId="{6B155699-0BC5-4F21-A859-B4B42EE07384}" srcOrd="0" destOrd="0" presId="urn:microsoft.com/office/officeart/2008/layout/HalfCircleOrganizationChart"/>
-    <dgm:cxn modelId="{2B0EDF26-B24F-46EF-B054-23A4EB9C9B48}" type="presParOf" srcId="{DAFEE857-9E6D-4BD6-8330-C4C4E2654582}" destId="{012A0B64-FCA0-426D-ACDE-52F0EE9A7DF4}" srcOrd="1" destOrd="0" presId="urn:microsoft.com/office/officeart/2008/layout/HalfCircleOrganizationChart"/>
-    <dgm:cxn modelId="{52594CAA-D0E3-45CC-A696-C8DE03EC3024}" type="presParOf" srcId="{012A0B64-FCA0-426D-ACDE-52F0EE9A7DF4}" destId="{473D34E9-3CA2-4B13-96C8-AFF94F92B8C2}" srcOrd="0" destOrd="0" presId="urn:microsoft.com/office/officeart/2008/layout/HalfCircleOrganizationChart"/>
-    <dgm:cxn modelId="{86B10549-5C22-4DFC-9A3C-FA80BC3A6E5C}" type="presParOf" srcId="{473D34E9-3CA2-4B13-96C8-AFF94F92B8C2}" destId="{FDD2C57E-214C-46DC-8D55-8D90502DAF53}" srcOrd="0" destOrd="0" presId="urn:microsoft.com/office/officeart/2008/layout/HalfCircleOrganizationChart"/>
-    <dgm:cxn modelId="{B5ABBB04-338D-48F9-AD20-E45857B8B04E}" type="presParOf" srcId="{473D34E9-3CA2-4B13-96C8-AFF94F92B8C2}" destId="{3D81F0C5-896F-4659-B38F-BDEE15CF5BD2}" srcOrd="1" destOrd="0" presId="urn:microsoft.com/office/officeart/2008/layout/HalfCircleOrganizationChart"/>
-    <dgm:cxn modelId="{80E0F9D2-B7B6-4D16-A53C-41016323FC9D}" type="presParOf" srcId="{473D34E9-3CA2-4B13-96C8-AFF94F92B8C2}" destId="{684CF49A-57A9-4F03-8C86-657A256F3103}" srcOrd="2" destOrd="0" presId="urn:microsoft.com/office/officeart/2008/layout/HalfCircleOrganizationChart"/>
-    <dgm:cxn modelId="{FBE36BD5-9244-4714-9183-A9CC1E00EB55}" type="presParOf" srcId="{473D34E9-3CA2-4B13-96C8-AFF94F92B8C2}" destId="{34667A2E-7059-4733-92EC-FA4A21765C49}" srcOrd="3" destOrd="0" presId="urn:microsoft.com/office/officeart/2008/layout/HalfCircleOrganizationChart"/>
-    <dgm:cxn modelId="{0F294F6B-3867-4E17-8161-929E484BEB21}" type="presParOf" srcId="{012A0B64-FCA0-426D-ACDE-52F0EE9A7DF4}" destId="{1149D586-F52F-4CE1-B054-2617E6A6F7B2}" srcOrd="1" destOrd="0" presId="urn:microsoft.com/office/officeart/2008/layout/HalfCircleOrganizationChart"/>
-    <dgm:cxn modelId="{CD7E65BE-393A-4BF6-99A3-EB63B16F0602}" type="presParOf" srcId="{012A0B64-FCA0-426D-ACDE-52F0EE9A7DF4}" destId="{0FAFCD46-F332-4291-A48F-46B147EC89DC}" srcOrd="2" destOrd="0" presId="urn:microsoft.com/office/officeart/2008/layout/HalfCircleOrganizationChart"/>
-    <dgm:cxn modelId="{44F7B494-C08A-4F3C-B5A3-27EE043B51F2}" type="presParOf" srcId="{DAFEE857-9E6D-4BD6-8330-C4C4E2654582}" destId="{2B49ED82-D71F-4CB8-AFAF-E976C6E416A1}" srcOrd="2" destOrd="0" presId="urn:microsoft.com/office/officeart/2008/layout/HalfCircleOrganizationChart"/>
-    <dgm:cxn modelId="{702F0770-9829-4A98-84AE-D0E0604625C0}" type="presParOf" srcId="{DAFEE857-9E6D-4BD6-8330-C4C4E2654582}" destId="{ED119D6F-F29E-4CAB-AC0A-CBB7D95940D1}" srcOrd="3" destOrd="0" presId="urn:microsoft.com/office/officeart/2008/layout/HalfCircleOrganizationChart"/>
-    <dgm:cxn modelId="{F4BF34AE-6C18-4FA3-A660-E2FCF0446EFC}" type="presParOf" srcId="{ED119D6F-F29E-4CAB-AC0A-CBB7D95940D1}" destId="{AC3DD123-38DC-4913-B2A5-10483531F06D}" srcOrd="0" destOrd="0" presId="urn:microsoft.com/office/officeart/2008/layout/HalfCircleOrganizationChart"/>
-    <dgm:cxn modelId="{2DB441C1-D59E-4DE1-931D-DF194D5C3406}" type="presParOf" srcId="{AC3DD123-38DC-4913-B2A5-10483531F06D}" destId="{C70F3057-35FD-4C72-9143-A9CA78FC7AFA}" srcOrd="0" destOrd="0" presId="urn:microsoft.com/office/officeart/2008/layout/HalfCircleOrganizationChart"/>
-    <dgm:cxn modelId="{7C88FE2B-4989-4AC1-B084-0369F500731E}" type="presParOf" srcId="{AC3DD123-38DC-4913-B2A5-10483531F06D}" destId="{691F6CAE-8FD8-4D1B-A155-CF6EB54DE08B}" srcOrd="1" destOrd="0" presId="urn:microsoft.com/office/officeart/2008/layout/HalfCircleOrganizationChart"/>
-    <dgm:cxn modelId="{FB56A686-D84A-47B3-B407-F7163A8B697D}" type="presParOf" srcId="{AC3DD123-38DC-4913-B2A5-10483531F06D}" destId="{08F2EB90-DB26-4F92-8378-92E1C6EB32C5}" srcOrd="2" destOrd="0" presId="urn:microsoft.com/office/officeart/2008/layout/HalfCircleOrganizationChart"/>
-    <dgm:cxn modelId="{4ACAF7B3-EBCD-4AF0-9C22-E59CD8EF3659}" type="presParOf" srcId="{AC3DD123-38DC-4913-B2A5-10483531F06D}" destId="{272A8D82-092F-4B3A-AFCF-F534082CB505}" srcOrd="3" destOrd="0" presId="urn:microsoft.com/office/officeart/2008/layout/HalfCircleOrganizationChart"/>
-    <dgm:cxn modelId="{CD7E38DF-4AF4-486F-9B32-3186C285FC62}" type="presParOf" srcId="{ED119D6F-F29E-4CAB-AC0A-CBB7D95940D1}" destId="{D30A7834-9D48-4E3F-A869-A93585691DFC}" srcOrd="1" destOrd="0" presId="urn:microsoft.com/office/officeart/2008/layout/HalfCircleOrganizationChart"/>
-    <dgm:cxn modelId="{EBCE09F4-769C-473F-8736-04B56DB22D73}" type="presParOf" srcId="{ED119D6F-F29E-4CAB-AC0A-CBB7D95940D1}" destId="{0ED1450C-3846-480B-B576-677513F9A0EC}" srcOrd="2" destOrd="0" presId="urn:microsoft.com/office/officeart/2008/layout/HalfCircleOrganizationChart"/>
-    <dgm:cxn modelId="{A454DF66-8988-468C-8EE7-760806FA735A}" type="presParOf" srcId="{8FCE5145-C3BE-42D8-870B-DA805EBAD19C}" destId="{3E9514BC-FF0D-4B0D-8102-125DC57097EE}" srcOrd="2" destOrd="0" presId="urn:microsoft.com/office/officeart/2008/layout/HalfCircleOrganizationChart"/>
-    <dgm:cxn modelId="{9F51C4D1-F279-4882-B3BB-7C0E184E9F4B}" type="presParOf" srcId="{FC85500E-163E-42B7-BE8D-30C25D190198}" destId="{80AA651B-18D4-47BD-A7A6-60B96D091D73}" srcOrd="2" destOrd="0" presId="urn:microsoft.com/office/officeart/2008/layout/HalfCircleOrganizationChart"/>
-    <dgm:cxn modelId="{ECBDA82B-CF7B-4C15-8720-F15F1E5F2477}" type="presParOf" srcId="{FC85500E-163E-42B7-BE8D-30C25D190198}" destId="{99F84A21-CB67-4AAD-9873-754B64E5E2AC}" srcOrd="3" destOrd="0" presId="urn:microsoft.com/office/officeart/2008/layout/HalfCircleOrganizationChart"/>
-    <dgm:cxn modelId="{A51C5642-EBD1-4C64-A237-F6B12896880C}" type="presParOf" srcId="{99F84A21-CB67-4AAD-9873-754B64E5E2AC}" destId="{8D1A150A-8101-47C1-89E0-6F7350DF07B4}" srcOrd="0" destOrd="0" presId="urn:microsoft.com/office/officeart/2008/layout/HalfCircleOrganizationChart"/>
-    <dgm:cxn modelId="{1E267D4E-7467-44CB-A37D-84DEE73411F4}" type="presParOf" srcId="{8D1A150A-8101-47C1-89E0-6F7350DF07B4}" destId="{BEC4DA19-4CC8-4662-99AA-EF2D0E6C8044}" srcOrd="0" destOrd="0" presId="urn:microsoft.com/office/officeart/2008/layout/HalfCircleOrganizationChart"/>
-    <dgm:cxn modelId="{29567E58-7AD9-4E21-948E-2C7ED17A1EC8}" type="presParOf" srcId="{8D1A150A-8101-47C1-89E0-6F7350DF07B4}" destId="{1361D2DF-37B7-4222-A14A-98B16B44CAF4}" srcOrd="1" destOrd="0" presId="urn:microsoft.com/office/officeart/2008/layout/HalfCircleOrganizationChart"/>
-    <dgm:cxn modelId="{7D8D66BB-A095-4F5D-A842-BBEC74D531DC}" type="presParOf" srcId="{8D1A150A-8101-47C1-89E0-6F7350DF07B4}" destId="{5E127564-843F-4485-8149-2D4E16B361BD}" srcOrd="2" destOrd="0" presId="urn:microsoft.com/office/officeart/2008/layout/HalfCircleOrganizationChart"/>
-    <dgm:cxn modelId="{5235FAAB-1DEB-461A-9D1B-AC1DF28A6895}" type="presParOf" srcId="{8D1A150A-8101-47C1-89E0-6F7350DF07B4}" destId="{F1F583C1-3668-4FCB-862B-F7865C0C6EF4}" srcOrd="3" destOrd="0" presId="urn:microsoft.com/office/officeart/2008/layout/HalfCircleOrganizationChart"/>
-    <dgm:cxn modelId="{281AF3CE-9BC5-48E1-B7EB-FF86C237E2BA}" type="presParOf" srcId="{99F84A21-CB67-4AAD-9873-754B64E5E2AC}" destId="{31EDB22F-CB4D-4946-8D43-78D251DC0AB7}" srcOrd="1" destOrd="0" presId="urn:microsoft.com/office/officeart/2008/layout/HalfCircleOrganizationChart"/>
-    <dgm:cxn modelId="{FF3D4717-2C71-45FC-953A-0D3A89EEC5F8}" type="presParOf" srcId="{99F84A21-CB67-4AAD-9873-754B64E5E2AC}" destId="{125759E6-D075-489D-9A9E-28A92FB709A3}" srcOrd="2" destOrd="0" presId="urn:microsoft.com/office/officeart/2008/layout/HalfCircleOrganizationChart"/>
-    <dgm:cxn modelId="{19641A30-A65A-4878-A828-30CD377D0964}" type="presParOf" srcId="{FC85500E-163E-42B7-BE8D-30C25D190198}" destId="{104503BF-1C47-4D8A-B4ED-C4AA2403BC6D}" srcOrd="4" destOrd="0" presId="urn:microsoft.com/office/officeart/2008/layout/HalfCircleOrganizationChart"/>
-    <dgm:cxn modelId="{2CC324DE-A31D-4184-A75E-9DAAE3620FDE}" type="presParOf" srcId="{FC85500E-163E-42B7-BE8D-30C25D190198}" destId="{0A2AB9E2-FDEA-4552-89A4-100F0050AB36}" srcOrd="5" destOrd="0" presId="urn:microsoft.com/office/officeart/2008/layout/HalfCircleOrganizationChart"/>
-    <dgm:cxn modelId="{D2408323-B6A1-4050-91FD-E2B06172AA31}" type="presParOf" srcId="{0A2AB9E2-FDEA-4552-89A4-100F0050AB36}" destId="{22BCA75C-1A54-42B7-8DEE-117C113C2031}" srcOrd="0" destOrd="0" presId="urn:microsoft.com/office/officeart/2008/layout/HalfCircleOrganizationChart"/>
-    <dgm:cxn modelId="{523FE67F-D28A-42C1-9EC1-2EA927943BDA}" type="presParOf" srcId="{22BCA75C-1A54-42B7-8DEE-117C113C2031}" destId="{3CC596B1-3CE2-442C-AF38-91E9735D7A85}" srcOrd="0" destOrd="0" presId="urn:microsoft.com/office/officeart/2008/layout/HalfCircleOrganizationChart"/>
-    <dgm:cxn modelId="{4099AF40-B68B-41E8-8814-7CDFCDA4DD2C}" type="presParOf" srcId="{22BCA75C-1A54-42B7-8DEE-117C113C2031}" destId="{D3DF1429-B5F5-49BC-98D9-6626AB37083B}" srcOrd="1" destOrd="0" presId="urn:microsoft.com/office/officeart/2008/layout/HalfCircleOrganizationChart"/>
-    <dgm:cxn modelId="{DAA7744F-7AAC-4983-82D1-75A72B624761}" type="presParOf" srcId="{22BCA75C-1A54-42B7-8DEE-117C113C2031}" destId="{7CD9E802-460F-461F-8049-577ABF0A3D43}" srcOrd="2" destOrd="0" presId="urn:microsoft.com/office/officeart/2008/layout/HalfCircleOrganizationChart"/>
-    <dgm:cxn modelId="{FC65EC65-C24E-44E0-989B-619E9CBD9B27}" type="presParOf" srcId="{22BCA75C-1A54-42B7-8DEE-117C113C2031}" destId="{2471B79A-5912-4B29-9E51-5B626EB123E7}" srcOrd="3" destOrd="0" presId="urn:microsoft.com/office/officeart/2008/layout/HalfCircleOrganizationChart"/>
-    <dgm:cxn modelId="{569718CC-59CC-48BB-B83E-9B85E64054B1}" type="presParOf" srcId="{0A2AB9E2-FDEA-4552-89A4-100F0050AB36}" destId="{62C6FD00-B0F6-4785-A202-4D13DEC2EB4F}" srcOrd="1" destOrd="0" presId="urn:microsoft.com/office/officeart/2008/layout/HalfCircleOrganizationChart"/>
-    <dgm:cxn modelId="{DC9A5CB8-A08F-4BDB-BCAD-8FA2E128A0DF}" type="presParOf" srcId="{0A2AB9E2-FDEA-4552-89A4-100F0050AB36}" destId="{D067C371-1EB1-4BDA-8DF3-87201EC51C02}" srcOrd="2" destOrd="0" presId="urn:microsoft.com/office/officeart/2008/layout/HalfCircleOrganizationChart"/>
-    <dgm:cxn modelId="{C40C2832-DC47-4EF4-94A5-A876E19EC7F4}" type="presParOf" srcId="{B584C2A4-6999-4F94-BFA6-2254A316CBD6}" destId="{6D9F9C26-8BC0-4BE2-BDE7-074651873B7C}" srcOrd="2" destOrd="0" presId="urn:microsoft.com/office/officeart/2008/layout/HalfCircleOrganizationChart"/>
+    <dgm:cxn modelId="{259876EC-C5E8-4440-9707-EF81AEAB702A}" type="presParOf" srcId="{544F3D16-E136-4040-B0FC-1052EA32AF90}" destId="{B584C2A4-6999-4F94-BFA6-2254A316CBD6}" srcOrd="0" destOrd="0" presId="urn:microsoft.com/office/officeart/2008/layout/HalfCircleOrganizationChart"/>
+    <dgm:cxn modelId="{3E3F66B0-1A88-4EAD-94C5-311772D166E6}" type="presParOf" srcId="{B584C2A4-6999-4F94-BFA6-2254A316CBD6}" destId="{F9AB4665-8FBF-4FD8-A8D3-F9D25A6F0B81}" srcOrd="0" destOrd="0" presId="urn:microsoft.com/office/officeart/2008/layout/HalfCircleOrganizationChart"/>
+    <dgm:cxn modelId="{B48912EB-0AF8-4B80-BC44-062ED067AB4A}" type="presParOf" srcId="{F9AB4665-8FBF-4FD8-A8D3-F9D25A6F0B81}" destId="{AF10343F-F9C0-455A-9CA3-C9DBC554316D}" srcOrd="0" destOrd="0" presId="urn:microsoft.com/office/officeart/2008/layout/HalfCircleOrganizationChart"/>
+    <dgm:cxn modelId="{CC78F8FF-6802-418C-AB1B-AD15873F5CEA}" type="presParOf" srcId="{F9AB4665-8FBF-4FD8-A8D3-F9D25A6F0B81}" destId="{35440A6C-B59A-4E35-828F-30CA40E5CD53}" srcOrd="1" destOrd="0" presId="urn:microsoft.com/office/officeart/2008/layout/HalfCircleOrganizationChart"/>
+    <dgm:cxn modelId="{46105F68-D375-45B2-9298-0D38320D4AB5}" type="presParOf" srcId="{F9AB4665-8FBF-4FD8-A8D3-F9D25A6F0B81}" destId="{EB153DB0-F5DD-416F-840E-E256A95BBD0E}" srcOrd="2" destOrd="0" presId="urn:microsoft.com/office/officeart/2008/layout/HalfCircleOrganizationChart"/>
+    <dgm:cxn modelId="{660A7FB5-EE12-47F4-A815-F9AB00C9D826}" type="presParOf" srcId="{F9AB4665-8FBF-4FD8-A8D3-F9D25A6F0B81}" destId="{DA063C1A-3218-4A05-851B-02C217A9E04E}" srcOrd="3" destOrd="0" presId="urn:microsoft.com/office/officeart/2008/layout/HalfCircleOrganizationChart"/>
+    <dgm:cxn modelId="{EFA29789-18CA-41FC-9225-D33F3C7EE413}" type="presParOf" srcId="{B584C2A4-6999-4F94-BFA6-2254A316CBD6}" destId="{FC85500E-163E-42B7-BE8D-30C25D190198}" srcOrd="1" destOrd="0" presId="urn:microsoft.com/office/officeart/2008/layout/HalfCircleOrganizationChart"/>
+    <dgm:cxn modelId="{E22C9952-9E5A-4E0F-AEB6-01112C5AB0EA}" type="presParOf" srcId="{FC85500E-163E-42B7-BE8D-30C25D190198}" destId="{9537AB1E-AF62-4C18-BE50-EB076FCD1EE8}" srcOrd="0" destOrd="0" presId="urn:microsoft.com/office/officeart/2008/layout/HalfCircleOrganizationChart"/>
+    <dgm:cxn modelId="{F3FA5163-7E67-4AF9-805C-660D6B3F94C7}" type="presParOf" srcId="{FC85500E-163E-42B7-BE8D-30C25D190198}" destId="{8FCE5145-C3BE-42D8-870B-DA805EBAD19C}" srcOrd="1" destOrd="0" presId="urn:microsoft.com/office/officeart/2008/layout/HalfCircleOrganizationChart"/>
+    <dgm:cxn modelId="{8946DA33-5928-49CB-AF60-DA5C007E0856}" type="presParOf" srcId="{8FCE5145-C3BE-42D8-870B-DA805EBAD19C}" destId="{33761399-2621-48FD-9C8C-D91837A4BFA4}" srcOrd="0" destOrd="0" presId="urn:microsoft.com/office/officeart/2008/layout/HalfCircleOrganizationChart"/>
+    <dgm:cxn modelId="{F0F050C8-3A09-42D4-B71E-D58D681F05EB}" type="presParOf" srcId="{33761399-2621-48FD-9C8C-D91837A4BFA4}" destId="{0AF49F13-7C5B-4B8B-ADB3-099D3904C565}" srcOrd="0" destOrd="0" presId="urn:microsoft.com/office/officeart/2008/layout/HalfCircleOrganizationChart"/>
+    <dgm:cxn modelId="{3E9FEDC7-3F3F-4E6F-A453-21CB5C0B82F9}" type="presParOf" srcId="{33761399-2621-48FD-9C8C-D91837A4BFA4}" destId="{856BEA75-641F-4E62-9357-7B4BBE68D2EE}" srcOrd="1" destOrd="0" presId="urn:microsoft.com/office/officeart/2008/layout/HalfCircleOrganizationChart"/>
+    <dgm:cxn modelId="{F9C05FAE-0004-4E83-B70F-A69E3894F6EA}" type="presParOf" srcId="{33761399-2621-48FD-9C8C-D91837A4BFA4}" destId="{B408A13E-4058-46DB-937D-5F3CD675A52E}" srcOrd="2" destOrd="0" presId="urn:microsoft.com/office/officeart/2008/layout/HalfCircleOrganizationChart"/>
+    <dgm:cxn modelId="{623E319F-9168-4C45-A8F1-202A830DB548}" type="presParOf" srcId="{33761399-2621-48FD-9C8C-D91837A4BFA4}" destId="{3D001B92-D70A-4FF2-8521-EDD4D7B6BA59}" srcOrd="3" destOrd="0" presId="urn:microsoft.com/office/officeart/2008/layout/HalfCircleOrganizationChart"/>
+    <dgm:cxn modelId="{D43568BE-61B1-42E4-B921-A602C2D239FA}" type="presParOf" srcId="{8FCE5145-C3BE-42D8-870B-DA805EBAD19C}" destId="{DAFEE857-9E6D-4BD6-8330-C4C4E2654582}" srcOrd="1" destOrd="0" presId="urn:microsoft.com/office/officeart/2008/layout/HalfCircleOrganizationChart"/>
+    <dgm:cxn modelId="{FE83D6FB-00A3-48D8-9F0A-09A3F104DB33}" type="presParOf" srcId="{DAFEE857-9E6D-4BD6-8330-C4C4E2654582}" destId="{6B155699-0BC5-4F21-A859-B4B42EE07384}" srcOrd="0" destOrd="0" presId="urn:microsoft.com/office/officeart/2008/layout/HalfCircleOrganizationChart"/>
+    <dgm:cxn modelId="{589817C5-557C-4D62-A2F3-A018383C5DC0}" type="presParOf" srcId="{DAFEE857-9E6D-4BD6-8330-C4C4E2654582}" destId="{012A0B64-FCA0-426D-ACDE-52F0EE9A7DF4}" srcOrd="1" destOrd="0" presId="urn:microsoft.com/office/officeart/2008/layout/HalfCircleOrganizationChart"/>
+    <dgm:cxn modelId="{83637005-BB23-4CB9-80D2-9D273C821770}" type="presParOf" srcId="{012A0B64-FCA0-426D-ACDE-52F0EE9A7DF4}" destId="{473D34E9-3CA2-4B13-96C8-AFF94F92B8C2}" srcOrd="0" destOrd="0" presId="urn:microsoft.com/office/officeart/2008/layout/HalfCircleOrganizationChart"/>
+    <dgm:cxn modelId="{2C8F37DF-E9D8-42A8-B34A-C7A29D9EE118}" type="presParOf" srcId="{473D34E9-3CA2-4B13-96C8-AFF94F92B8C2}" destId="{FDD2C57E-214C-46DC-8D55-8D90502DAF53}" srcOrd="0" destOrd="0" presId="urn:microsoft.com/office/officeart/2008/layout/HalfCircleOrganizationChart"/>
+    <dgm:cxn modelId="{CA827A0A-41D8-472B-A177-9C450FE7D548}" type="presParOf" srcId="{473D34E9-3CA2-4B13-96C8-AFF94F92B8C2}" destId="{3D81F0C5-896F-4659-B38F-BDEE15CF5BD2}" srcOrd="1" destOrd="0" presId="urn:microsoft.com/office/officeart/2008/layout/HalfCircleOrganizationChart"/>
+    <dgm:cxn modelId="{29A4900C-5EA1-4A2F-8261-1E20597A405B}" type="presParOf" srcId="{473D34E9-3CA2-4B13-96C8-AFF94F92B8C2}" destId="{684CF49A-57A9-4F03-8C86-657A256F3103}" srcOrd="2" destOrd="0" presId="urn:microsoft.com/office/officeart/2008/layout/HalfCircleOrganizationChart"/>
+    <dgm:cxn modelId="{2394C431-36EB-40B2-ABAB-095EA9E385B3}" type="presParOf" srcId="{473D34E9-3CA2-4B13-96C8-AFF94F92B8C2}" destId="{34667A2E-7059-4733-92EC-FA4A21765C49}" srcOrd="3" destOrd="0" presId="urn:microsoft.com/office/officeart/2008/layout/HalfCircleOrganizationChart"/>
+    <dgm:cxn modelId="{F4323740-91A1-4481-8F97-0F8573E4017B}" type="presParOf" srcId="{012A0B64-FCA0-426D-ACDE-52F0EE9A7DF4}" destId="{1149D586-F52F-4CE1-B054-2617E6A6F7B2}" srcOrd="1" destOrd="0" presId="urn:microsoft.com/office/officeart/2008/layout/HalfCircleOrganizationChart"/>
+    <dgm:cxn modelId="{533500DB-FCD0-4DCE-B287-375F2538FFA8}" type="presParOf" srcId="{012A0B64-FCA0-426D-ACDE-52F0EE9A7DF4}" destId="{0FAFCD46-F332-4291-A48F-46B147EC89DC}" srcOrd="2" destOrd="0" presId="urn:microsoft.com/office/officeart/2008/layout/HalfCircleOrganizationChart"/>
+    <dgm:cxn modelId="{AB26E9A1-1050-4EDE-88DC-39AC624260FA}" type="presParOf" srcId="{DAFEE857-9E6D-4BD6-8330-C4C4E2654582}" destId="{2B49ED82-D71F-4CB8-AFAF-E976C6E416A1}" srcOrd="2" destOrd="0" presId="urn:microsoft.com/office/officeart/2008/layout/HalfCircleOrganizationChart"/>
+    <dgm:cxn modelId="{143B5006-425C-4E08-8B08-0DD1EB4BB3E2}" type="presParOf" srcId="{DAFEE857-9E6D-4BD6-8330-C4C4E2654582}" destId="{ED119D6F-F29E-4CAB-AC0A-CBB7D95940D1}" srcOrd="3" destOrd="0" presId="urn:microsoft.com/office/officeart/2008/layout/HalfCircleOrganizationChart"/>
+    <dgm:cxn modelId="{AC53BD41-62BF-4729-892B-900432FF3DF4}" type="presParOf" srcId="{ED119D6F-F29E-4CAB-AC0A-CBB7D95940D1}" destId="{AC3DD123-38DC-4913-B2A5-10483531F06D}" srcOrd="0" destOrd="0" presId="urn:microsoft.com/office/officeart/2008/layout/HalfCircleOrganizationChart"/>
+    <dgm:cxn modelId="{6F24784A-32B0-449C-8E49-FEF482C56538}" type="presParOf" srcId="{AC3DD123-38DC-4913-B2A5-10483531F06D}" destId="{C70F3057-35FD-4C72-9143-A9CA78FC7AFA}" srcOrd="0" destOrd="0" presId="urn:microsoft.com/office/officeart/2008/layout/HalfCircleOrganizationChart"/>
+    <dgm:cxn modelId="{D8AE0AA1-1CCD-4E20-8D51-4492CD20B518}" type="presParOf" srcId="{AC3DD123-38DC-4913-B2A5-10483531F06D}" destId="{691F6CAE-8FD8-4D1B-A155-CF6EB54DE08B}" srcOrd="1" destOrd="0" presId="urn:microsoft.com/office/officeart/2008/layout/HalfCircleOrganizationChart"/>
+    <dgm:cxn modelId="{CFAE425C-1D62-4AA2-9A1E-E43339107C9D}" type="presParOf" srcId="{AC3DD123-38DC-4913-B2A5-10483531F06D}" destId="{08F2EB90-DB26-4F92-8378-92E1C6EB32C5}" srcOrd="2" destOrd="0" presId="urn:microsoft.com/office/officeart/2008/layout/HalfCircleOrganizationChart"/>
+    <dgm:cxn modelId="{3BC3943A-CB11-45AE-8099-669034B5A59C}" type="presParOf" srcId="{AC3DD123-38DC-4913-B2A5-10483531F06D}" destId="{272A8D82-092F-4B3A-AFCF-F534082CB505}" srcOrd="3" destOrd="0" presId="urn:microsoft.com/office/officeart/2008/layout/HalfCircleOrganizationChart"/>
+    <dgm:cxn modelId="{D29B56DA-D945-44BD-A4E4-03239A0C0114}" type="presParOf" srcId="{ED119D6F-F29E-4CAB-AC0A-CBB7D95940D1}" destId="{D30A7834-9D48-4E3F-A869-A93585691DFC}" srcOrd="1" destOrd="0" presId="urn:microsoft.com/office/officeart/2008/layout/HalfCircleOrganizationChart"/>
+    <dgm:cxn modelId="{D1FB1210-A103-45C9-8978-84FB8E566AC6}" type="presParOf" srcId="{ED119D6F-F29E-4CAB-AC0A-CBB7D95940D1}" destId="{0ED1450C-3846-480B-B576-677513F9A0EC}" srcOrd="2" destOrd="0" presId="urn:microsoft.com/office/officeart/2008/layout/HalfCircleOrganizationChart"/>
+    <dgm:cxn modelId="{E6150767-E231-4BAC-AE2B-25D126CD8233}" type="presParOf" srcId="{8FCE5145-C3BE-42D8-870B-DA805EBAD19C}" destId="{3E9514BC-FF0D-4B0D-8102-125DC57097EE}" srcOrd="2" destOrd="0" presId="urn:microsoft.com/office/officeart/2008/layout/HalfCircleOrganizationChart"/>
+    <dgm:cxn modelId="{C6517327-860D-4EDD-983D-7F362DE5FCC0}" type="presParOf" srcId="{FC85500E-163E-42B7-BE8D-30C25D190198}" destId="{80AA651B-18D4-47BD-A7A6-60B96D091D73}" srcOrd="2" destOrd="0" presId="urn:microsoft.com/office/officeart/2008/layout/HalfCircleOrganizationChart"/>
+    <dgm:cxn modelId="{BFD89F58-61BF-41F8-B64E-80AE5266DCEC}" type="presParOf" srcId="{FC85500E-163E-42B7-BE8D-30C25D190198}" destId="{99F84A21-CB67-4AAD-9873-754B64E5E2AC}" srcOrd="3" destOrd="0" presId="urn:microsoft.com/office/officeart/2008/layout/HalfCircleOrganizationChart"/>
+    <dgm:cxn modelId="{CB02DD59-A7C7-47F2-9F4F-9639B6AB1BB3}" type="presParOf" srcId="{99F84A21-CB67-4AAD-9873-754B64E5E2AC}" destId="{8D1A150A-8101-47C1-89E0-6F7350DF07B4}" srcOrd="0" destOrd="0" presId="urn:microsoft.com/office/officeart/2008/layout/HalfCircleOrganizationChart"/>
+    <dgm:cxn modelId="{F78AF73E-DAF3-4CAF-AE82-704059253F18}" type="presParOf" srcId="{8D1A150A-8101-47C1-89E0-6F7350DF07B4}" destId="{BEC4DA19-4CC8-4662-99AA-EF2D0E6C8044}" srcOrd="0" destOrd="0" presId="urn:microsoft.com/office/officeart/2008/layout/HalfCircleOrganizationChart"/>
+    <dgm:cxn modelId="{28002FE2-8847-4DF7-8C05-95D4B21E9EB4}" type="presParOf" srcId="{8D1A150A-8101-47C1-89E0-6F7350DF07B4}" destId="{1361D2DF-37B7-4222-A14A-98B16B44CAF4}" srcOrd="1" destOrd="0" presId="urn:microsoft.com/office/officeart/2008/layout/HalfCircleOrganizationChart"/>
+    <dgm:cxn modelId="{68A3B0C5-9F89-4384-819B-85F97B5AA73B}" type="presParOf" srcId="{8D1A150A-8101-47C1-89E0-6F7350DF07B4}" destId="{5E127564-843F-4485-8149-2D4E16B361BD}" srcOrd="2" destOrd="0" presId="urn:microsoft.com/office/officeart/2008/layout/HalfCircleOrganizationChart"/>
+    <dgm:cxn modelId="{76374914-A30A-452E-B29F-78F620912869}" type="presParOf" srcId="{8D1A150A-8101-47C1-89E0-6F7350DF07B4}" destId="{F1F583C1-3668-4FCB-862B-F7865C0C6EF4}" srcOrd="3" destOrd="0" presId="urn:microsoft.com/office/officeart/2008/layout/HalfCircleOrganizationChart"/>
+    <dgm:cxn modelId="{697E1C72-865A-441F-96B1-82A0A48C3FBA}" type="presParOf" srcId="{99F84A21-CB67-4AAD-9873-754B64E5E2AC}" destId="{31EDB22F-CB4D-4946-8D43-78D251DC0AB7}" srcOrd="1" destOrd="0" presId="urn:microsoft.com/office/officeart/2008/layout/HalfCircleOrganizationChart"/>
+    <dgm:cxn modelId="{F1DAFBC2-6781-4239-AF3A-BECFC93D55AD}" type="presParOf" srcId="{99F84A21-CB67-4AAD-9873-754B64E5E2AC}" destId="{125759E6-D075-489D-9A9E-28A92FB709A3}" srcOrd="2" destOrd="0" presId="urn:microsoft.com/office/officeart/2008/layout/HalfCircleOrganizationChart"/>
+    <dgm:cxn modelId="{E6BF2B20-DE76-4F67-B67A-446E9FF4DCC9}" type="presParOf" srcId="{FC85500E-163E-42B7-BE8D-30C25D190198}" destId="{104503BF-1C47-4D8A-B4ED-C4AA2403BC6D}" srcOrd="4" destOrd="0" presId="urn:microsoft.com/office/officeart/2008/layout/HalfCircleOrganizationChart"/>
+    <dgm:cxn modelId="{5955F679-3416-4697-B806-560FE391792A}" type="presParOf" srcId="{FC85500E-163E-42B7-BE8D-30C25D190198}" destId="{0A2AB9E2-FDEA-4552-89A4-100F0050AB36}" srcOrd="5" destOrd="0" presId="urn:microsoft.com/office/officeart/2008/layout/HalfCircleOrganizationChart"/>
+    <dgm:cxn modelId="{8796CC0B-D6F2-4668-A2A7-8BE9CEB037C3}" type="presParOf" srcId="{0A2AB9E2-FDEA-4552-89A4-100F0050AB36}" destId="{22BCA75C-1A54-42B7-8DEE-117C113C2031}" srcOrd="0" destOrd="0" presId="urn:microsoft.com/office/officeart/2008/layout/HalfCircleOrganizationChart"/>
+    <dgm:cxn modelId="{676775D9-C7EA-4D2D-9C40-AC0401B7EFB8}" type="presParOf" srcId="{22BCA75C-1A54-42B7-8DEE-117C113C2031}" destId="{3CC596B1-3CE2-442C-AF38-91E9735D7A85}" srcOrd="0" destOrd="0" presId="urn:microsoft.com/office/officeart/2008/layout/HalfCircleOrganizationChart"/>
+    <dgm:cxn modelId="{944A445B-BE5B-4193-9CC4-8DFB0B9F2050}" type="presParOf" srcId="{22BCA75C-1A54-42B7-8DEE-117C113C2031}" destId="{D3DF1429-B5F5-49BC-98D9-6626AB37083B}" srcOrd="1" destOrd="0" presId="urn:microsoft.com/office/officeart/2008/layout/HalfCircleOrganizationChart"/>
+    <dgm:cxn modelId="{12D2A213-90D5-4B7A-86CD-7D65AE99BC97}" type="presParOf" srcId="{22BCA75C-1A54-42B7-8DEE-117C113C2031}" destId="{7CD9E802-460F-461F-8049-577ABF0A3D43}" srcOrd="2" destOrd="0" presId="urn:microsoft.com/office/officeart/2008/layout/HalfCircleOrganizationChart"/>
+    <dgm:cxn modelId="{6667EE63-AC67-496E-91E4-912F578789F4}" type="presParOf" srcId="{22BCA75C-1A54-42B7-8DEE-117C113C2031}" destId="{2471B79A-5912-4B29-9E51-5B626EB123E7}" srcOrd="3" destOrd="0" presId="urn:microsoft.com/office/officeart/2008/layout/HalfCircleOrganizationChart"/>
+    <dgm:cxn modelId="{D5E07F68-8625-4DBC-AE9D-D1E8E41B68A8}" type="presParOf" srcId="{0A2AB9E2-FDEA-4552-89A4-100F0050AB36}" destId="{62C6FD00-B0F6-4785-A202-4D13DEC2EB4F}" srcOrd="1" destOrd="0" presId="urn:microsoft.com/office/officeart/2008/layout/HalfCircleOrganizationChart"/>
+    <dgm:cxn modelId="{46E82F98-A5C1-490F-9CB7-DC47692F4541}" type="presParOf" srcId="{0A2AB9E2-FDEA-4552-89A4-100F0050AB36}" destId="{D067C371-1EB1-4BDA-8DF3-87201EC51C02}" srcOrd="2" destOrd="0" presId="urn:microsoft.com/office/officeart/2008/layout/HalfCircleOrganizationChart"/>
+    <dgm:cxn modelId="{C69A4717-FBE1-417F-839C-DACB0020D68F}" type="presParOf" srcId="{B584C2A4-6999-4F94-BFA6-2254A316CBD6}" destId="{6D9F9C26-8BC0-4BE2-BDE7-074651873B7C}" srcOrd="2" destOrd="0" presId="urn:microsoft.com/office/officeart/2008/layout/HalfCircleOrganizationChart"/>
   </dgm:cxnLst>
   <dgm:bg/>
   <dgm:whole/>
@@ -18168,6 +18707,13 @@
         </dgm:presLayoutVars>
       </dgm:prSet>
       <dgm:spPr/>
+      <dgm:t>
+        <a:bodyPr/>
+        <a:lstStyle/>
+        <a:p>
+          <a:endParaRPr lang="en-US"/>
+        </a:p>
+      </dgm:t>
     </dgm:pt>
     <dgm:pt modelId="{B584C2A4-6999-4F94-BFA6-2254A316CBD6}" type="pres">
       <dgm:prSet presAssocID="{C835C60F-AA5B-4DF4-888F-9D6DF72D6916}" presName="hierRoot1" presStyleCnt="0">
@@ -18188,6 +18734,13 @@
         </dgm:presLayoutVars>
       </dgm:prSet>
       <dgm:spPr/>
+      <dgm:t>
+        <a:bodyPr/>
+        <a:lstStyle/>
+        <a:p>
+          <a:endParaRPr lang="en-US"/>
+        </a:p>
+      </dgm:t>
     </dgm:pt>
     <dgm:pt modelId="{35440A6C-B59A-4E35-828F-30CA40E5CD53}" type="pres">
       <dgm:prSet presAssocID="{C835C60F-AA5B-4DF4-888F-9D6DF72D6916}" presName="topArc1" presStyleLbl="parChTrans1D1" presStyleIdx="0" presStyleCnt="12"/>
@@ -18200,6 +18753,13 @@
     <dgm:pt modelId="{DA063C1A-3218-4A05-851B-02C217A9E04E}" type="pres">
       <dgm:prSet presAssocID="{C835C60F-AA5B-4DF4-888F-9D6DF72D6916}" presName="topConnNode1" presStyleLbl="node1" presStyleIdx="0" presStyleCnt="0"/>
       <dgm:spPr/>
+      <dgm:t>
+        <a:bodyPr/>
+        <a:lstStyle/>
+        <a:p>
+          <a:endParaRPr lang="en-US"/>
+        </a:p>
+      </dgm:t>
     </dgm:pt>
     <dgm:pt modelId="{FC85500E-163E-42B7-BE8D-30C25D190198}" type="pres">
       <dgm:prSet presAssocID="{C835C60F-AA5B-4DF4-888F-9D6DF72D6916}" presName="hierChild2" presStyleCnt="0"/>
@@ -18208,6 +18768,13 @@
     <dgm:pt modelId="{9537AB1E-AF62-4C18-BE50-EB076FCD1EE8}" type="pres">
       <dgm:prSet presAssocID="{969DDC91-D889-45B1-AFE1-670A2A464995}" presName="Name28" presStyleLbl="parChTrans1D2" presStyleIdx="0" presStyleCnt="3"/>
       <dgm:spPr/>
+      <dgm:t>
+        <a:bodyPr/>
+        <a:lstStyle/>
+        <a:p>
+          <a:endParaRPr lang="en-US"/>
+        </a:p>
+      </dgm:t>
     </dgm:pt>
     <dgm:pt modelId="{8FCE5145-C3BE-42D8-870B-DA805EBAD19C}" type="pres">
       <dgm:prSet presAssocID="{FE99E0E8-533C-4AD4-A975-367E0ACBA75D}" presName="hierRoot2" presStyleCnt="0">
@@ -18228,6 +18795,13 @@
         </dgm:presLayoutVars>
       </dgm:prSet>
       <dgm:spPr/>
+      <dgm:t>
+        <a:bodyPr/>
+        <a:lstStyle/>
+        <a:p>
+          <a:endParaRPr lang="en-US"/>
+        </a:p>
+      </dgm:t>
     </dgm:pt>
     <dgm:pt modelId="{856BEA75-641F-4E62-9357-7B4BBE68D2EE}" type="pres">
       <dgm:prSet presAssocID="{FE99E0E8-533C-4AD4-A975-367E0ACBA75D}" presName="topArc2" presStyleLbl="parChTrans1D1" presStyleIdx="2" presStyleCnt="12"/>
@@ -18240,6 +18814,13 @@
     <dgm:pt modelId="{3D001B92-D70A-4FF2-8521-EDD4D7B6BA59}" type="pres">
       <dgm:prSet presAssocID="{FE99E0E8-533C-4AD4-A975-367E0ACBA75D}" presName="topConnNode2" presStyleLbl="node2" presStyleIdx="0" presStyleCnt="0"/>
       <dgm:spPr/>
+      <dgm:t>
+        <a:bodyPr/>
+        <a:lstStyle/>
+        <a:p>
+          <a:endParaRPr lang="en-US"/>
+        </a:p>
+      </dgm:t>
     </dgm:pt>
     <dgm:pt modelId="{DAFEE857-9E6D-4BD6-8330-C4C4E2654582}" type="pres">
       <dgm:prSet presAssocID="{FE99E0E8-533C-4AD4-A975-367E0ACBA75D}" presName="hierChild4" presStyleCnt="0"/>
@@ -18248,6 +18829,13 @@
     <dgm:pt modelId="{6B155699-0BC5-4F21-A859-B4B42EE07384}" type="pres">
       <dgm:prSet presAssocID="{3B6CFA83-FD7D-488A-9B54-CFF90A848612}" presName="Name28" presStyleLbl="parChTrans1D3" presStyleIdx="0" presStyleCnt="2"/>
       <dgm:spPr/>
+      <dgm:t>
+        <a:bodyPr/>
+        <a:lstStyle/>
+        <a:p>
+          <a:endParaRPr lang="en-US"/>
+        </a:p>
+      </dgm:t>
     </dgm:pt>
     <dgm:pt modelId="{012A0B64-FCA0-426D-ACDE-52F0EE9A7DF4}" type="pres">
       <dgm:prSet presAssocID="{A0DF0C2F-FB56-4E86-A2BB-EB24C8AACCD5}" presName="hierRoot2" presStyleCnt="0">
@@ -18287,6 +18875,13 @@
     <dgm:pt modelId="{34667A2E-7059-4733-92EC-FA4A21765C49}" type="pres">
       <dgm:prSet presAssocID="{A0DF0C2F-FB56-4E86-A2BB-EB24C8AACCD5}" presName="topConnNode2" presStyleLbl="node3" presStyleIdx="0" presStyleCnt="0"/>
       <dgm:spPr/>
+      <dgm:t>
+        <a:bodyPr/>
+        <a:lstStyle/>
+        <a:p>
+          <a:endParaRPr lang="en-US"/>
+        </a:p>
+      </dgm:t>
     </dgm:pt>
     <dgm:pt modelId="{1149D586-F52F-4CE1-B054-2617E6A6F7B2}" type="pres">
       <dgm:prSet presAssocID="{A0DF0C2F-FB56-4E86-A2BB-EB24C8AACCD5}" presName="hierChild4" presStyleCnt="0"/>
@@ -18299,6 +18894,13 @@
     <dgm:pt modelId="{2B49ED82-D71F-4CB8-AFAF-E976C6E416A1}" type="pres">
       <dgm:prSet presAssocID="{65032629-FF34-44FC-A5E4-5B4D2ADD303D}" presName="Name28" presStyleLbl="parChTrans1D3" presStyleIdx="1" presStyleCnt="2"/>
       <dgm:spPr/>
+      <dgm:t>
+        <a:bodyPr/>
+        <a:lstStyle/>
+        <a:p>
+          <a:endParaRPr lang="en-US"/>
+        </a:p>
+      </dgm:t>
     </dgm:pt>
     <dgm:pt modelId="{ED119D6F-F29E-4CAB-AC0A-CBB7D95940D1}" type="pres">
       <dgm:prSet presAssocID="{11E1CD7C-3135-46CD-9555-15434C0593E6}" presName="hierRoot2" presStyleCnt="0">
@@ -18319,6 +18921,13 @@
         </dgm:presLayoutVars>
       </dgm:prSet>
       <dgm:spPr/>
+      <dgm:t>
+        <a:bodyPr/>
+        <a:lstStyle/>
+        <a:p>
+          <a:endParaRPr lang="en-US"/>
+        </a:p>
+      </dgm:t>
     </dgm:pt>
     <dgm:pt modelId="{691F6CAE-8FD8-4D1B-A155-CF6EB54DE08B}" type="pres">
       <dgm:prSet presAssocID="{11E1CD7C-3135-46CD-9555-15434C0593E6}" presName="topArc2" presStyleLbl="parChTrans1D1" presStyleIdx="6" presStyleCnt="12"/>
@@ -18331,6 +18940,13 @@
     <dgm:pt modelId="{272A8D82-092F-4B3A-AFCF-F534082CB505}" type="pres">
       <dgm:prSet presAssocID="{11E1CD7C-3135-46CD-9555-15434C0593E6}" presName="topConnNode2" presStyleLbl="node3" presStyleIdx="0" presStyleCnt="0"/>
       <dgm:spPr/>
+      <dgm:t>
+        <a:bodyPr/>
+        <a:lstStyle/>
+        <a:p>
+          <a:endParaRPr lang="en-US"/>
+        </a:p>
+      </dgm:t>
     </dgm:pt>
     <dgm:pt modelId="{D30A7834-9D48-4E3F-A869-A93585691DFC}" type="pres">
       <dgm:prSet presAssocID="{11E1CD7C-3135-46CD-9555-15434C0593E6}" presName="hierChild4" presStyleCnt="0"/>
@@ -18347,6 +18963,13 @@
     <dgm:pt modelId="{80AA651B-18D4-47BD-A7A6-60B96D091D73}" type="pres">
       <dgm:prSet presAssocID="{DA6FEF45-18E5-4F23-ACF6-2556512B2A84}" presName="Name28" presStyleLbl="parChTrans1D2" presStyleIdx="1" presStyleCnt="3"/>
       <dgm:spPr/>
+      <dgm:t>
+        <a:bodyPr/>
+        <a:lstStyle/>
+        <a:p>
+          <a:endParaRPr lang="en-US"/>
+        </a:p>
+      </dgm:t>
     </dgm:pt>
     <dgm:pt modelId="{99F84A21-CB67-4AAD-9873-754B64E5E2AC}" type="pres">
       <dgm:prSet presAssocID="{C71B590D-3458-46FF-8E1C-897D1D2B34A7}" presName="hierRoot2" presStyleCnt="0">
@@ -18386,6 +19009,13 @@
     <dgm:pt modelId="{F1F583C1-3668-4FCB-862B-F7865C0C6EF4}" type="pres">
       <dgm:prSet presAssocID="{C71B590D-3458-46FF-8E1C-897D1D2B34A7}" presName="topConnNode2" presStyleLbl="node2" presStyleIdx="0" presStyleCnt="0"/>
       <dgm:spPr/>
+      <dgm:t>
+        <a:bodyPr/>
+        <a:lstStyle/>
+        <a:p>
+          <a:endParaRPr lang="en-US"/>
+        </a:p>
+      </dgm:t>
     </dgm:pt>
     <dgm:pt modelId="{31EDB22F-CB4D-4946-8D43-78D251DC0AB7}" type="pres">
       <dgm:prSet presAssocID="{C71B590D-3458-46FF-8E1C-897D1D2B34A7}" presName="hierChild4" presStyleCnt="0"/>
@@ -18398,6 +19028,13 @@
     <dgm:pt modelId="{104503BF-1C47-4D8A-B4ED-C4AA2403BC6D}" type="pres">
       <dgm:prSet presAssocID="{233C31C9-87AB-40CC-8326-5130887B220D}" presName="Name28" presStyleLbl="parChTrans1D2" presStyleIdx="2" presStyleCnt="3"/>
       <dgm:spPr/>
+      <dgm:t>
+        <a:bodyPr/>
+        <a:lstStyle/>
+        <a:p>
+          <a:endParaRPr lang="en-US"/>
+        </a:p>
+      </dgm:t>
     </dgm:pt>
     <dgm:pt modelId="{0A2AB9E2-FDEA-4552-89A4-100F0050AB36}" type="pres">
       <dgm:prSet presAssocID="{2DFD5106-F0AB-4598-A687-D69CB257BEEA}" presName="hierRoot2" presStyleCnt="0">
@@ -18418,6 +19055,13 @@
         </dgm:presLayoutVars>
       </dgm:prSet>
       <dgm:spPr/>
+      <dgm:t>
+        <a:bodyPr/>
+        <a:lstStyle/>
+        <a:p>
+          <a:endParaRPr lang="en-US"/>
+        </a:p>
+      </dgm:t>
     </dgm:pt>
     <dgm:pt modelId="{D3DF1429-B5F5-49BC-98D9-6626AB37083B}" type="pres">
       <dgm:prSet presAssocID="{2DFD5106-F0AB-4598-A687-D69CB257BEEA}" presName="topArc2" presStyleLbl="parChTrans1D1" presStyleIdx="10" presStyleCnt="12"/>
@@ -18430,6 +19074,13 @@
     <dgm:pt modelId="{2471B79A-5912-4B29-9E51-5B626EB123E7}" type="pres">
       <dgm:prSet presAssocID="{2DFD5106-F0AB-4598-A687-D69CB257BEEA}" presName="topConnNode2" presStyleLbl="node2" presStyleIdx="0" presStyleCnt="0"/>
       <dgm:spPr/>
+      <dgm:t>
+        <a:bodyPr/>
+        <a:lstStyle/>
+        <a:p>
+          <a:endParaRPr lang="en-US"/>
+        </a:p>
+      </dgm:t>
     </dgm:pt>
     <dgm:pt modelId="{62C6FD00-B0F6-4785-A202-4D13DEC2EB4F}" type="pres">
       <dgm:prSet presAssocID="{2DFD5106-F0AB-4598-A687-D69CB257BEEA}" presName="hierChild4" presStyleCnt="0"/>
@@ -18445,83 +19096,83 @@
     </dgm:pt>
   </dgm:ptLst>
   <dgm:cxnLst>
-    <dgm:cxn modelId="{4982D72C-4FFE-4A26-AF28-148541955E12}" type="presOf" srcId="{2DFD5106-F0AB-4598-A687-D69CB257BEEA}" destId="{2471B79A-5912-4B29-9E51-5B626EB123E7}" srcOrd="1" destOrd="0" presId="urn:microsoft.com/office/officeart/2008/layout/HalfCircleOrganizationChart"/>
-    <dgm:cxn modelId="{2F1CBA08-5E80-49A8-9D84-F89C5ABD1F26}" type="presOf" srcId="{A0DF0C2F-FB56-4E86-A2BB-EB24C8AACCD5}" destId="{34667A2E-7059-4733-92EC-FA4A21765C49}" srcOrd="1" destOrd="0" presId="urn:microsoft.com/office/officeart/2008/layout/HalfCircleOrganizationChart"/>
-    <dgm:cxn modelId="{E75A5569-9969-444E-9F2C-631E0FA33671}" type="presOf" srcId="{C835C60F-AA5B-4DF4-888F-9D6DF72D6916}" destId="{AF10343F-F9C0-455A-9CA3-C9DBC554316D}" srcOrd="0" destOrd="0" presId="urn:microsoft.com/office/officeart/2008/layout/HalfCircleOrganizationChart"/>
+    <dgm:cxn modelId="{6F48CE56-8E8A-4AEE-810D-46D7387FA8DA}" srcId="{C835C60F-AA5B-4DF4-888F-9D6DF72D6916}" destId="{C71B590D-3458-46FF-8E1C-897D1D2B34A7}" srcOrd="1" destOrd="0" parTransId="{DA6FEF45-18E5-4F23-ACF6-2556512B2A84}" sibTransId="{F92C0710-D479-48B8-86DC-27FF37940DD2}"/>
+    <dgm:cxn modelId="{BD8AE79E-F734-4C9A-9DC9-96C815BB8E81}" type="presOf" srcId="{DA6FEF45-18E5-4F23-ACF6-2556512B2A84}" destId="{80AA651B-18D4-47BD-A7A6-60B96D091D73}" srcOrd="0" destOrd="0" presId="urn:microsoft.com/office/officeart/2008/layout/HalfCircleOrganizationChart"/>
+    <dgm:cxn modelId="{F2D667A1-A6A8-4477-B8A0-32832F00B7E2}" type="presOf" srcId="{233C31C9-87AB-40CC-8326-5130887B220D}" destId="{104503BF-1C47-4D8A-B4ED-C4AA2403BC6D}" srcOrd="0" destOrd="0" presId="urn:microsoft.com/office/officeart/2008/layout/HalfCircleOrganizationChart"/>
+    <dgm:cxn modelId="{461BB370-0336-422E-9792-9BEEF8801E19}" type="presOf" srcId="{11E1CD7C-3135-46CD-9555-15434C0593E6}" destId="{C70F3057-35FD-4C72-9143-A9CA78FC7AFA}" srcOrd="0" destOrd="0" presId="urn:microsoft.com/office/officeart/2008/layout/HalfCircleOrganizationChart"/>
+    <dgm:cxn modelId="{C0D5C67D-C9A4-43DB-8BD4-EECA1006E199}" type="presOf" srcId="{969DDC91-D889-45B1-AFE1-670A2A464995}" destId="{9537AB1E-AF62-4C18-BE50-EB076FCD1EE8}" srcOrd="0" destOrd="0" presId="urn:microsoft.com/office/officeart/2008/layout/HalfCircleOrganizationChart"/>
+    <dgm:cxn modelId="{7D9792B4-2B36-4B31-A8AD-86A361DB38A4}" srcId="{FE99E0E8-533C-4AD4-A975-367E0ACBA75D}" destId="{A0DF0C2F-FB56-4E86-A2BB-EB24C8AACCD5}" srcOrd="0" destOrd="0" parTransId="{3B6CFA83-FD7D-488A-9B54-CFF90A848612}" sibTransId="{9519DE93-06BA-4C95-A21C-0DE50245491C}"/>
+    <dgm:cxn modelId="{C8AB5BB6-7888-430F-A004-61C5521E0A07}" type="presOf" srcId="{65032629-FF34-44FC-A5E4-5B4D2ADD303D}" destId="{2B49ED82-D71F-4CB8-AFAF-E976C6E416A1}" srcOrd="0" destOrd="0" presId="urn:microsoft.com/office/officeart/2008/layout/HalfCircleOrganizationChart"/>
+    <dgm:cxn modelId="{514FF7BA-20DA-41A8-A875-2B65386C1B91}" type="presOf" srcId="{A0DF0C2F-FB56-4E86-A2BB-EB24C8AACCD5}" destId="{34667A2E-7059-4733-92EC-FA4A21765C49}" srcOrd="1" destOrd="0" presId="urn:microsoft.com/office/officeart/2008/layout/HalfCircleOrganizationChart"/>
+    <dgm:cxn modelId="{B4BA3E52-8B1A-4610-B54F-359AF8E6D5E6}" type="presOf" srcId="{A0DF0C2F-FB56-4E86-A2BB-EB24C8AACCD5}" destId="{FDD2C57E-214C-46DC-8D55-8D90502DAF53}" srcOrd="0" destOrd="0" presId="urn:microsoft.com/office/officeart/2008/layout/HalfCircleOrganizationChart"/>
+    <dgm:cxn modelId="{AA5564A8-5E37-449F-B861-F50F156B6546}" type="presOf" srcId="{FE99E0E8-533C-4AD4-A975-367E0ACBA75D}" destId="{3D001B92-D70A-4FF2-8521-EDD4D7B6BA59}" srcOrd="1" destOrd="0" presId="urn:microsoft.com/office/officeart/2008/layout/HalfCircleOrganizationChart"/>
+    <dgm:cxn modelId="{807C9590-1EC9-4EEB-8461-66BE0D18012A}" type="presOf" srcId="{2DFD5106-F0AB-4598-A687-D69CB257BEEA}" destId="{2471B79A-5912-4B29-9E51-5B626EB123E7}" srcOrd="1" destOrd="0" presId="urn:microsoft.com/office/officeart/2008/layout/HalfCircleOrganizationChart"/>
+    <dgm:cxn modelId="{D7530EE8-07E9-401C-964A-70F2556E3FB2}" srcId="{C835C60F-AA5B-4DF4-888F-9D6DF72D6916}" destId="{2DFD5106-F0AB-4598-A687-D69CB257BEEA}" srcOrd="2" destOrd="0" parTransId="{233C31C9-87AB-40CC-8326-5130887B220D}" sibTransId="{699CEDD6-8589-48DF-8660-858B4D730F92}"/>
+    <dgm:cxn modelId="{BDB6ED57-4E42-47A3-9D63-E7C674FEE8C6}" type="presOf" srcId="{C71B590D-3458-46FF-8E1C-897D1D2B34A7}" destId="{F1F583C1-3668-4FCB-862B-F7865C0C6EF4}" srcOrd="1" destOrd="0" presId="urn:microsoft.com/office/officeart/2008/layout/HalfCircleOrganizationChart"/>
+    <dgm:cxn modelId="{46D8C4A9-1239-43ED-A5C8-67D9C177CA09}" type="presOf" srcId="{FE99E0E8-533C-4AD4-A975-367E0ACBA75D}" destId="{0AF49F13-7C5B-4B8B-ADB3-099D3904C565}" srcOrd="0" destOrd="0" presId="urn:microsoft.com/office/officeart/2008/layout/HalfCircleOrganizationChart"/>
+    <dgm:cxn modelId="{B48DD74D-AA84-4EB4-B848-478B8EE56C70}" srcId="{FE99E0E8-533C-4AD4-A975-367E0ACBA75D}" destId="{11E1CD7C-3135-46CD-9555-15434C0593E6}" srcOrd="1" destOrd="0" parTransId="{65032629-FF34-44FC-A5E4-5B4D2ADD303D}" sibTransId="{ABEABD07-EBA9-40B5-BFE7-819931B13B57}"/>
+    <dgm:cxn modelId="{5379E98D-0D67-4BE9-B0C3-2306EA8BAED7}" type="presOf" srcId="{DE1912DF-A5AF-43FD-A237-8A9535B57B39}" destId="{544F3D16-E136-4040-B0FC-1052EA32AF90}" srcOrd="0" destOrd="0" presId="urn:microsoft.com/office/officeart/2008/layout/HalfCircleOrganizationChart"/>
     <dgm:cxn modelId="{1737176C-E0DA-43D1-B623-61412EAB903F}" srcId="{C835C60F-AA5B-4DF4-888F-9D6DF72D6916}" destId="{FE99E0E8-533C-4AD4-A975-367E0ACBA75D}" srcOrd="0" destOrd="0" parTransId="{969DDC91-D889-45B1-AFE1-670A2A464995}" sibTransId="{9EF09188-711F-4674-B900-9CC01F2AE97B}"/>
-    <dgm:cxn modelId="{1AC21C21-AB32-4569-A3F2-D24246490E41}" type="presOf" srcId="{DA6FEF45-18E5-4F23-ACF6-2556512B2A84}" destId="{80AA651B-18D4-47BD-A7A6-60B96D091D73}" srcOrd="0" destOrd="0" presId="urn:microsoft.com/office/officeart/2008/layout/HalfCircleOrganizationChart"/>
-    <dgm:cxn modelId="{376450B1-C288-4257-95EA-79A6C28C7D5C}" type="presOf" srcId="{C71B590D-3458-46FF-8E1C-897D1D2B34A7}" destId="{BEC4DA19-4CC8-4662-99AA-EF2D0E6C8044}" srcOrd="0" destOrd="0" presId="urn:microsoft.com/office/officeart/2008/layout/HalfCircleOrganizationChart"/>
-    <dgm:cxn modelId="{6F48CE56-8E8A-4AEE-810D-46D7387FA8DA}" srcId="{C835C60F-AA5B-4DF4-888F-9D6DF72D6916}" destId="{C71B590D-3458-46FF-8E1C-897D1D2B34A7}" srcOrd="1" destOrd="0" parTransId="{DA6FEF45-18E5-4F23-ACF6-2556512B2A84}" sibTransId="{F92C0710-D479-48B8-86DC-27FF37940DD2}"/>
-    <dgm:cxn modelId="{19576797-2F62-4FC7-9C1C-6D8213040E8B}" type="presOf" srcId="{C71B590D-3458-46FF-8E1C-897D1D2B34A7}" destId="{F1F583C1-3668-4FCB-862B-F7865C0C6EF4}" srcOrd="1" destOrd="0" presId="urn:microsoft.com/office/officeart/2008/layout/HalfCircleOrganizationChart"/>
-    <dgm:cxn modelId="{D7530EE8-07E9-401C-964A-70F2556E3FB2}" srcId="{C835C60F-AA5B-4DF4-888F-9D6DF72D6916}" destId="{2DFD5106-F0AB-4598-A687-D69CB257BEEA}" srcOrd="2" destOrd="0" parTransId="{233C31C9-87AB-40CC-8326-5130887B220D}" sibTransId="{699CEDD6-8589-48DF-8660-858B4D730F92}"/>
-    <dgm:cxn modelId="{490D7A16-47F6-4DFB-97E4-697258D57DC2}" type="presOf" srcId="{65032629-FF34-44FC-A5E4-5B4D2ADD303D}" destId="{2B49ED82-D71F-4CB8-AFAF-E976C6E416A1}" srcOrd="0" destOrd="0" presId="urn:microsoft.com/office/officeart/2008/layout/HalfCircleOrganizationChart"/>
-    <dgm:cxn modelId="{9269BF2E-DE45-49E4-9B43-1F21773A2A19}" type="presOf" srcId="{11E1CD7C-3135-46CD-9555-15434C0593E6}" destId="{C70F3057-35FD-4C72-9143-A9CA78FC7AFA}" srcOrd="0" destOrd="0" presId="urn:microsoft.com/office/officeart/2008/layout/HalfCircleOrganizationChart"/>
-    <dgm:cxn modelId="{08D4BD69-2FF2-45E2-8F20-B8F0558C55F5}" type="presOf" srcId="{969DDC91-D889-45B1-AFE1-670A2A464995}" destId="{9537AB1E-AF62-4C18-BE50-EB076FCD1EE8}" srcOrd="0" destOrd="0" presId="urn:microsoft.com/office/officeart/2008/layout/HalfCircleOrganizationChart"/>
-    <dgm:cxn modelId="{50B126B3-D7E5-4B3A-9015-1CBC868FA7F2}" type="presOf" srcId="{11E1CD7C-3135-46CD-9555-15434C0593E6}" destId="{272A8D82-092F-4B3A-AFCF-F534082CB505}" srcOrd="1" destOrd="0" presId="urn:microsoft.com/office/officeart/2008/layout/HalfCircleOrganizationChart"/>
-    <dgm:cxn modelId="{41663A9B-B6DB-4AF6-8012-1BC22315126C}" type="presOf" srcId="{DE1912DF-A5AF-43FD-A237-8A9535B57B39}" destId="{544F3D16-E136-4040-B0FC-1052EA32AF90}" srcOrd="0" destOrd="0" presId="urn:microsoft.com/office/officeart/2008/layout/HalfCircleOrganizationChart"/>
-    <dgm:cxn modelId="{970C3CDE-9596-4357-8A33-CCED941D304F}" type="presOf" srcId="{C835C60F-AA5B-4DF4-888F-9D6DF72D6916}" destId="{DA063C1A-3218-4A05-851B-02C217A9E04E}" srcOrd="1" destOrd="0" presId="urn:microsoft.com/office/officeart/2008/layout/HalfCircleOrganizationChart"/>
-    <dgm:cxn modelId="{FA790BB0-1A1F-4147-B385-18E2E10EE115}" type="presOf" srcId="{FE99E0E8-533C-4AD4-A975-367E0ACBA75D}" destId="{3D001B92-D70A-4FF2-8521-EDD4D7B6BA59}" srcOrd="1" destOrd="0" presId="urn:microsoft.com/office/officeart/2008/layout/HalfCircleOrganizationChart"/>
-    <dgm:cxn modelId="{820A42FF-4176-49B9-9820-2CF58FC505CE}" type="presOf" srcId="{A0DF0C2F-FB56-4E86-A2BB-EB24C8AACCD5}" destId="{FDD2C57E-214C-46DC-8D55-8D90502DAF53}" srcOrd="0" destOrd="0" presId="urn:microsoft.com/office/officeart/2008/layout/HalfCircleOrganizationChart"/>
+    <dgm:cxn modelId="{865F3592-E42A-4175-84E6-BADA8DD75DFB}" type="presOf" srcId="{C835C60F-AA5B-4DF4-888F-9D6DF72D6916}" destId="{DA063C1A-3218-4A05-851B-02C217A9E04E}" srcOrd="1" destOrd="0" presId="urn:microsoft.com/office/officeart/2008/layout/HalfCircleOrganizationChart"/>
+    <dgm:cxn modelId="{8D63EC92-8210-42F2-9592-582496AEAABB}" type="presOf" srcId="{2DFD5106-F0AB-4598-A687-D69CB257BEEA}" destId="{3CC596B1-3CE2-442C-AF38-91E9735D7A85}" srcOrd="0" destOrd="0" presId="urn:microsoft.com/office/officeart/2008/layout/HalfCircleOrganizationChart"/>
+    <dgm:cxn modelId="{A99033C9-0EC0-47DF-B700-0C8A9617BB20}" type="presOf" srcId="{3B6CFA83-FD7D-488A-9B54-CFF90A848612}" destId="{6B155699-0BC5-4F21-A859-B4B42EE07384}" srcOrd="0" destOrd="0" presId="urn:microsoft.com/office/officeart/2008/layout/HalfCircleOrganizationChart"/>
     <dgm:cxn modelId="{2C6606AC-8978-44CB-B74F-17595469F216}" srcId="{DE1912DF-A5AF-43FD-A237-8A9535B57B39}" destId="{C835C60F-AA5B-4DF4-888F-9D6DF72D6916}" srcOrd="0" destOrd="0" parTransId="{2FC96934-1B95-49B4-8E8E-BED7C63060FB}" sibTransId="{A8D50AC6-54D0-43B7-B49A-1CAC828733B8}"/>
-    <dgm:cxn modelId="{B48DD74D-AA84-4EB4-B848-478B8EE56C70}" srcId="{FE99E0E8-533C-4AD4-A975-367E0ACBA75D}" destId="{11E1CD7C-3135-46CD-9555-15434C0593E6}" srcOrd="1" destOrd="0" parTransId="{65032629-FF34-44FC-A5E4-5B4D2ADD303D}" sibTransId="{ABEABD07-EBA9-40B5-BFE7-819931B13B57}"/>
-    <dgm:cxn modelId="{6C045712-B71D-48E1-AEDF-A35283F1A418}" type="presOf" srcId="{233C31C9-87AB-40CC-8326-5130887B220D}" destId="{104503BF-1C47-4D8A-B4ED-C4AA2403BC6D}" srcOrd="0" destOrd="0" presId="urn:microsoft.com/office/officeart/2008/layout/HalfCircleOrganizationChart"/>
-    <dgm:cxn modelId="{F6DFF351-0F78-4303-80EF-5CFFCC73A282}" type="presOf" srcId="{FE99E0E8-533C-4AD4-A975-367E0ACBA75D}" destId="{0AF49F13-7C5B-4B8B-ADB3-099D3904C565}" srcOrd="0" destOrd="0" presId="urn:microsoft.com/office/officeart/2008/layout/HalfCircleOrganizationChart"/>
-    <dgm:cxn modelId="{7D9792B4-2B36-4B31-A8AD-86A361DB38A4}" srcId="{FE99E0E8-533C-4AD4-A975-367E0ACBA75D}" destId="{A0DF0C2F-FB56-4E86-A2BB-EB24C8AACCD5}" srcOrd="0" destOrd="0" parTransId="{3B6CFA83-FD7D-488A-9B54-CFF90A848612}" sibTransId="{9519DE93-06BA-4C95-A21C-0DE50245491C}"/>
-    <dgm:cxn modelId="{C2B13307-74F2-4616-85A8-F1EC88DC4039}" type="presOf" srcId="{3B6CFA83-FD7D-488A-9B54-CFF90A848612}" destId="{6B155699-0BC5-4F21-A859-B4B42EE07384}" srcOrd="0" destOrd="0" presId="urn:microsoft.com/office/officeart/2008/layout/HalfCircleOrganizationChart"/>
-    <dgm:cxn modelId="{A351A0B6-1A64-4D6E-8795-6D277221FA7C}" type="presOf" srcId="{2DFD5106-F0AB-4598-A687-D69CB257BEEA}" destId="{3CC596B1-3CE2-442C-AF38-91E9735D7A85}" srcOrd="0" destOrd="0" presId="urn:microsoft.com/office/officeart/2008/layout/HalfCircleOrganizationChart"/>
-    <dgm:cxn modelId="{E7B77234-AA66-4840-86D9-090699B9B02E}" type="presParOf" srcId="{544F3D16-E136-4040-B0FC-1052EA32AF90}" destId="{B584C2A4-6999-4F94-BFA6-2254A316CBD6}" srcOrd="0" destOrd="0" presId="urn:microsoft.com/office/officeart/2008/layout/HalfCircleOrganizationChart"/>
-    <dgm:cxn modelId="{CF934374-EC87-4BC2-83BF-28C88FA5E32A}" type="presParOf" srcId="{B584C2A4-6999-4F94-BFA6-2254A316CBD6}" destId="{F9AB4665-8FBF-4FD8-A8D3-F9D25A6F0B81}" srcOrd="0" destOrd="0" presId="urn:microsoft.com/office/officeart/2008/layout/HalfCircleOrganizationChart"/>
-    <dgm:cxn modelId="{D97002CC-A46F-420E-A594-91D60A303FFF}" type="presParOf" srcId="{F9AB4665-8FBF-4FD8-A8D3-F9D25A6F0B81}" destId="{AF10343F-F9C0-455A-9CA3-C9DBC554316D}" srcOrd="0" destOrd="0" presId="urn:microsoft.com/office/officeart/2008/layout/HalfCircleOrganizationChart"/>
-    <dgm:cxn modelId="{5939307A-95A1-4AD2-8C9C-DE61EDDF0AA4}" type="presParOf" srcId="{F9AB4665-8FBF-4FD8-A8D3-F9D25A6F0B81}" destId="{35440A6C-B59A-4E35-828F-30CA40E5CD53}" srcOrd="1" destOrd="0" presId="urn:microsoft.com/office/officeart/2008/layout/HalfCircleOrganizationChart"/>
-    <dgm:cxn modelId="{D76B2EB6-DB97-4EFD-8C69-3CCA527C05F3}" type="presParOf" srcId="{F9AB4665-8FBF-4FD8-A8D3-F9D25A6F0B81}" destId="{EB153DB0-F5DD-416F-840E-E256A95BBD0E}" srcOrd="2" destOrd="0" presId="urn:microsoft.com/office/officeart/2008/layout/HalfCircleOrganizationChart"/>
-    <dgm:cxn modelId="{A974DEFE-97ED-4ACE-BEFB-CF7F57DCD903}" type="presParOf" srcId="{F9AB4665-8FBF-4FD8-A8D3-F9D25A6F0B81}" destId="{DA063C1A-3218-4A05-851B-02C217A9E04E}" srcOrd="3" destOrd="0" presId="urn:microsoft.com/office/officeart/2008/layout/HalfCircleOrganizationChart"/>
-    <dgm:cxn modelId="{23189282-F84D-477E-9841-CE565FF9A2D5}" type="presParOf" srcId="{B584C2A4-6999-4F94-BFA6-2254A316CBD6}" destId="{FC85500E-163E-42B7-BE8D-30C25D190198}" srcOrd="1" destOrd="0" presId="urn:microsoft.com/office/officeart/2008/layout/HalfCircleOrganizationChart"/>
-    <dgm:cxn modelId="{E193B1A7-29D4-4D4D-BE7A-2102425FA5E2}" type="presParOf" srcId="{FC85500E-163E-42B7-BE8D-30C25D190198}" destId="{9537AB1E-AF62-4C18-BE50-EB076FCD1EE8}" srcOrd="0" destOrd="0" presId="urn:microsoft.com/office/officeart/2008/layout/HalfCircleOrganizationChart"/>
-    <dgm:cxn modelId="{8CB55F9B-ADC9-4E76-BE68-03730E26AB55}" type="presParOf" srcId="{FC85500E-163E-42B7-BE8D-30C25D190198}" destId="{8FCE5145-C3BE-42D8-870B-DA805EBAD19C}" srcOrd="1" destOrd="0" presId="urn:microsoft.com/office/officeart/2008/layout/HalfCircleOrganizationChart"/>
-    <dgm:cxn modelId="{DF171332-AEE8-4F7C-BF1E-1D465A0AE56B}" type="presParOf" srcId="{8FCE5145-C3BE-42D8-870B-DA805EBAD19C}" destId="{33761399-2621-48FD-9C8C-D91837A4BFA4}" srcOrd="0" destOrd="0" presId="urn:microsoft.com/office/officeart/2008/layout/HalfCircleOrganizationChart"/>
-    <dgm:cxn modelId="{D6B9019B-B225-4E93-8BE1-04414D85B91D}" type="presParOf" srcId="{33761399-2621-48FD-9C8C-D91837A4BFA4}" destId="{0AF49F13-7C5B-4B8B-ADB3-099D3904C565}" srcOrd="0" destOrd="0" presId="urn:microsoft.com/office/officeart/2008/layout/HalfCircleOrganizationChart"/>
-    <dgm:cxn modelId="{34E510BE-3345-4C8E-A233-003F6D3E59FE}" type="presParOf" srcId="{33761399-2621-48FD-9C8C-D91837A4BFA4}" destId="{856BEA75-641F-4E62-9357-7B4BBE68D2EE}" srcOrd="1" destOrd="0" presId="urn:microsoft.com/office/officeart/2008/layout/HalfCircleOrganizationChart"/>
-    <dgm:cxn modelId="{BE0B6ECE-FF51-43AE-A600-4720548CE3A0}" type="presParOf" srcId="{33761399-2621-48FD-9C8C-D91837A4BFA4}" destId="{B408A13E-4058-46DB-937D-5F3CD675A52E}" srcOrd="2" destOrd="0" presId="urn:microsoft.com/office/officeart/2008/layout/HalfCircleOrganizationChart"/>
-    <dgm:cxn modelId="{C133B91E-7EDB-4B31-B536-D76F3A5F0FEC}" type="presParOf" srcId="{33761399-2621-48FD-9C8C-D91837A4BFA4}" destId="{3D001B92-D70A-4FF2-8521-EDD4D7B6BA59}" srcOrd="3" destOrd="0" presId="urn:microsoft.com/office/officeart/2008/layout/HalfCircleOrganizationChart"/>
-    <dgm:cxn modelId="{29097AE6-0BCA-49CF-8A30-5114E832FEB2}" type="presParOf" srcId="{8FCE5145-C3BE-42D8-870B-DA805EBAD19C}" destId="{DAFEE857-9E6D-4BD6-8330-C4C4E2654582}" srcOrd="1" destOrd="0" presId="urn:microsoft.com/office/officeart/2008/layout/HalfCircleOrganizationChart"/>
-    <dgm:cxn modelId="{ECCD4AFE-6C04-42ED-9D2E-306B6E78A8EA}" type="presParOf" srcId="{DAFEE857-9E6D-4BD6-8330-C4C4E2654582}" destId="{6B155699-0BC5-4F21-A859-B4B42EE07384}" srcOrd="0" destOrd="0" presId="urn:microsoft.com/office/officeart/2008/layout/HalfCircleOrganizationChart"/>
-    <dgm:cxn modelId="{99685396-5A6A-411A-AD7C-9DE1915E8401}" type="presParOf" srcId="{DAFEE857-9E6D-4BD6-8330-C4C4E2654582}" destId="{012A0B64-FCA0-426D-ACDE-52F0EE9A7DF4}" srcOrd="1" destOrd="0" presId="urn:microsoft.com/office/officeart/2008/layout/HalfCircleOrganizationChart"/>
-    <dgm:cxn modelId="{AE3853B3-73C5-49A1-8A1D-6567026692EE}" type="presParOf" srcId="{012A0B64-FCA0-426D-ACDE-52F0EE9A7DF4}" destId="{473D34E9-3CA2-4B13-96C8-AFF94F92B8C2}" srcOrd="0" destOrd="0" presId="urn:microsoft.com/office/officeart/2008/layout/HalfCircleOrganizationChart"/>
-    <dgm:cxn modelId="{AF20FFB1-2C5B-4C3A-8F1E-C4820B4B2D1B}" type="presParOf" srcId="{473D34E9-3CA2-4B13-96C8-AFF94F92B8C2}" destId="{FDD2C57E-214C-46DC-8D55-8D90502DAF53}" srcOrd="0" destOrd="0" presId="urn:microsoft.com/office/officeart/2008/layout/HalfCircleOrganizationChart"/>
-    <dgm:cxn modelId="{5C1324A9-727D-4F9B-B6A5-A06BF42A3DEB}" type="presParOf" srcId="{473D34E9-3CA2-4B13-96C8-AFF94F92B8C2}" destId="{3D81F0C5-896F-4659-B38F-BDEE15CF5BD2}" srcOrd="1" destOrd="0" presId="urn:microsoft.com/office/officeart/2008/layout/HalfCircleOrganizationChart"/>
-    <dgm:cxn modelId="{E287222A-0DDF-4B78-A0D4-55ED7B7780EF}" type="presParOf" srcId="{473D34E9-3CA2-4B13-96C8-AFF94F92B8C2}" destId="{684CF49A-57A9-4F03-8C86-657A256F3103}" srcOrd="2" destOrd="0" presId="urn:microsoft.com/office/officeart/2008/layout/HalfCircleOrganizationChart"/>
-    <dgm:cxn modelId="{A7F07258-377A-40D6-B62E-FF4E12B7E373}" type="presParOf" srcId="{473D34E9-3CA2-4B13-96C8-AFF94F92B8C2}" destId="{34667A2E-7059-4733-92EC-FA4A21765C49}" srcOrd="3" destOrd="0" presId="urn:microsoft.com/office/officeart/2008/layout/HalfCircleOrganizationChart"/>
-    <dgm:cxn modelId="{1E7619B3-7A01-4A35-89B4-D34057534514}" type="presParOf" srcId="{012A0B64-FCA0-426D-ACDE-52F0EE9A7DF4}" destId="{1149D586-F52F-4CE1-B054-2617E6A6F7B2}" srcOrd="1" destOrd="0" presId="urn:microsoft.com/office/officeart/2008/layout/HalfCircleOrganizationChart"/>
-    <dgm:cxn modelId="{076C2B34-CCAC-4AAF-A91A-A9F7CEB1923A}" type="presParOf" srcId="{012A0B64-FCA0-426D-ACDE-52F0EE9A7DF4}" destId="{0FAFCD46-F332-4291-A48F-46B147EC89DC}" srcOrd="2" destOrd="0" presId="urn:microsoft.com/office/officeart/2008/layout/HalfCircleOrganizationChart"/>
-    <dgm:cxn modelId="{310BE691-7BD6-484D-ABCB-358D4CF77FF8}" type="presParOf" srcId="{DAFEE857-9E6D-4BD6-8330-C4C4E2654582}" destId="{2B49ED82-D71F-4CB8-AFAF-E976C6E416A1}" srcOrd="2" destOrd="0" presId="urn:microsoft.com/office/officeart/2008/layout/HalfCircleOrganizationChart"/>
-    <dgm:cxn modelId="{136AB1C1-D0DF-4ADE-B4F2-B44DC83D7814}" type="presParOf" srcId="{DAFEE857-9E6D-4BD6-8330-C4C4E2654582}" destId="{ED119D6F-F29E-4CAB-AC0A-CBB7D95940D1}" srcOrd="3" destOrd="0" presId="urn:microsoft.com/office/officeart/2008/layout/HalfCircleOrganizationChart"/>
-    <dgm:cxn modelId="{AB76F1BB-1044-474F-AEC9-A75033534D52}" type="presParOf" srcId="{ED119D6F-F29E-4CAB-AC0A-CBB7D95940D1}" destId="{AC3DD123-38DC-4913-B2A5-10483531F06D}" srcOrd="0" destOrd="0" presId="urn:microsoft.com/office/officeart/2008/layout/HalfCircleOrganizationChart"/>
-    <dgm:cxn modelId="{0605AA5C-828F-4CFC-A276-A08D37A65D87}" type="presParOf" srcId="{AC3DD123-38DC-4913-B2A5-10483531F06D}" destId="{C70F3057-35FD-4C72-9143-A9CA78FC7AFA}" srcOrd="0" destOrd="0" presId="urn:microsoft.com/office/officeart/2008/layout/HalfCircleOrganizationChart"/>
-    <dgm:cxn modelId="{15E5DA7D-867B-4C36-A37E-4963FED2CFB2}" type="presParOf" srcId="{AC3DD123-38DC-4913-B2A5-10483531F06D}" destId="{691F6CAE-8FD8-4D1B-A155-CF6EB54DE08B}" srcOrd="1" destOrd="0" presId="urn:microsoft.com/office/officeart/2008/layout/HalfCircleOrganizationChart"/>
-    <dgm:cxn modelId="{F9A10925-121E-4AB7-8DFF-214B777D2966}" type="presParOf" srcId="{AC3DD123-38DC-4913-B2A5-10483531F06D}" destId="{08F2EB90-DB26-4F92-8378-92E1C6EB32C5}" srcOrd="2" destOrd="0" presId="urn:microsoft.com/office/officeart/2008/layout/HalfCircleOrganizationChart"/>
-    <dgm:cxn modelId="{7347D058-3D99-4FC9-A4B8-F4D81427F745}" type="presParOf" srcId="{AC3DD123-38DC-4913-B2A5-10483531F06D}" destId="{272A8D82-092F-4B3A-AFCF-F534082CB505}" srcOrd="3" destOrd="0" presId="urn:microsoft.com/office/officeart/2008/layout/HalfCircleOrganizationChart"/>
-    <dgm:cxn modelId="{7DB06FAD-B19A-4E94-8979-F33CB8E017A1}" type="presParOf" srcId="{ED119D6F-F29E-4CAB-AC0A-CBB7D95940D1}" destId="{D30A7834-9D48-4E3F-A869-A93585691DFC}" srcOrd="1" destOrd="0" presId="urn:microsoft.com/office/officeart/2008/layout/HalfCircleOrganizationChart"/>
-    <dgm:cxn modelId="{94151706-5F2A-4E43-9E2F-195F17634A76}" type="presParOf" srcId="{ED119D6F-F29E-4CAB-AC0A-CBB7D95940D1}" destId="{0ED1450C-3846-480B-B576-677513F9A0EC}" srcOrd="2" destOrd="0" presId="urn:microsoft.com/office/officeart/2008/layout/HalfCircleOrganizationChart"/>
-    <dgm:cxn modelId="{54E062AD-F285-4BF7-828D-5789F2F56AF0}" type="presParOf" srcId="{8FCE5145-C3BE-42D8-870B-DA805EBAD19C}" destId="{3E9514BC-FF0D-4B0D-8102-125DC57097EE}" srcOrd="2" destOrd="0" presId="urn:microsoft.com/office/officeart/2008/layout/HalfCircleOrganizationChart"/>
-    <dgm:cxn modelId="{6CA8222C-66D4-43DF-96C5-A7BA2F4C02E9}" type="presParOf" srcId="{FC85500E-163E-42B7-BE8D-30C25D190198}" destId="{80AA651B-18D4-47BD-A7A6-60B96D091D73}" srcOrd="2" destOrd="0" presId="urn:microsoft.com/office/officeart/2008/layout/HalfCircleOrganizationChart"/>
-    <dgm:cxn modelId="{A0A4B3B1-351D-45B8-99A6-36790DF0A9D6}" type="presParOf" srcId="{FC85500E-163E-42B7-BE8D-30C25D190198}" destId="{99F84A21-CB67-4AAD-9873-754B64E5E2AC}" srcOrd="3" destOrd="0" presId="urn:microsoft.com/office/officeart/2008/layout/HalfCircleOrganizationChart"/>
-    <dgm:cxn modelId="{7B32E53E-7D13-440C-9DFF-28E62B9A7FDC}" type="presParOf" srcId="{99F84A21-CB67-4AAD-9873-754B64E5E2AC}" destId="{8D1A150A-8101-47C1-89E0-6F7350DF07B4}" srcOrd="0" destOrd="0" presId="urn:microsoft.com/office/officeart/2008/layout/HalfCircleOrganizationChart"/>
-    <dgm:cxn modelId="{39BB9E0E-14F1-4C95-A2F2-EFFE0ECAFD61}" type="presParOf" srcId="{8D1A150A-8101-47C1-89E0-6F7350DF07B4}" destId="{BEC4DA19-4CC8-4662-99AA-EF2D0E6C8044}" srcOrd="0" destOrd="0" presId="urn:microsoft.com/office/officeart/2008/layout/HalfCircleOrganizationChart"/>
-    <dgm:cxn modelId="{58803E9E-6DDF-415D-BD1C-2619A9FFA9DE}" type="presParOf" srcId="{8D1A150A-8101-47C1-89E0-6F7350DF07B4}" destId="{1361D2DF-37B7-4222-A14A-98B16B44CAF4}" srcOrd="1" destOrd="0" presId="urn:microsoft.com/office/officeart/2008/layout/HalfCircleOrganizationChart"/>
-    <dgm:cxn modelId="{66D9664B-BC34-440F-9764-3195E8274A4B}" type="presParOf" srcId="{8D1A150A-8101-47C1-89E0-6F7350DF07B4}" destId="{5E127564-843F-4485-8149-2D4E16B361BD}" srcOrd="2" destOrd="0" presId="urn:microsoft.com/office/officeart/2008/layout/HalfCircleOrganizationChart"/>
-    <dgm:cxn modelId="{E2112771-7C67-4AD9-963D-1358C3FB4D0B}" type="presParOf" srcId="{8D1A150A-8101-47C1-89E0-6F7350DF07B4}" destId="{F1F583C1-3668-4FCB-862B-F7865C0C6EF4}" srcOrd="3" destOrd="0" presId="urn:microsoft.com/office/officeart/2008/layout/HalfCircleOrganizationChart"/>
-    <dgm:cxn modelId="{4BACC7B7-00BB-4A3F-8AC5-F0ECD77C0B07}" type="presParOf" srcId="{99F84A21-CB67-4AAD-9873-754B64E5E2AC}" destId="{31EDB22F-CB4D-4946-8D43-78D251DC0AB7}" srcOrd="1" destOrd="0" presId="urn:microsoft.com/office/officeart/2008/layout/HalfCircleOrganizationChart"/>
-    <dgm:cxn modelId="{9941D217-4369-470F-820B-9A4E1CE59D7C}" type="presParOf" srcId="{99F84A21-CB67-4AAD-9873-754B64E5E2AC}" destId="{125759E6-D075-489D-9A9E-28A92FB709A3}" srcOrd="2" destOrd="0" presId="urn:microsoft.com/office/officeart/2008/layout/HalfCircleOrganizationChart"/>
-    <dgm:cxn modelId="{0DC56882-59E6-493D-8660-9BE7668B627C}" type="presParOf" srcId="{FC85500E-163E-42B7-BE8D-30C25D190198}" destId="{104503BF-1C47-4D8A-B4ED-C4AA2403BC6D}" srcOrd="4" destOrd="0" presId="urn:microsoft.com/office/officeart/2008/layout/HalfCircleOrganizationChart"/>
-    <dgm:cxn modelId="{52E2CA1E-42C0-47B4-A0AC-F95AD7D49169}" type="presParOf" srcId="{FC85500E-163E-42B7-BE8D-30C25D190198}" destId="{0A2AB9E2-FDEA-4552-89A4-100F0050AB36}" srcOrd="5" destOrd="0" presId="urn:microsoft.com/office/officeart/2008/layout/HalfCircleOrganizationChart"/>
-    <dgm:cxn modelId="{5FADBD37-17E9-466B-B794-518EF0A7B173}" type="presParOf" srcId="{0A2AB9E2-FDEA-4552-89A4-100F0050AB36}" destId="{22BCA75C-1A54-42B7-8DEE-117C113C2031}" srcOrd="0" destOrd="0" presId="urn:microsoft.com/office/officeart/2008/layout/HalfCircleOrganizationChart"/>
-    <dgm:cxn modelId="{E570E5AF-FB31-4FCF-AE65-18CD2C791F04}" type="presParOf" srcId="{22BCA75C-1A54-42B7-8DEE-117C113C2031}" destId="{3CC596B1-3CE2-442C-AF38-91E9735D7A85}" srcOrd="0" destOrd="0" presId="urn:microsoft.com/office/officeart/2008/layout/HalfCircleOrganizationChart"/>
-    <dgm:cxn modelId="{93533CF9-275A-495B-844A-AEC9E066A2F8}" type="presParOf" srcId="{22BCA75C-1A54-42B7-8DEE-117C113C2031}" destId="{D3DF1429-B5F5-49BC-98D9-6626AB37083B}" srcOrd="1" destOrd="0" presId="urn:microsoft.com/office/officeart/2008/layout/HalfCircleOrganizationChart"/>
-    <dgm:cxn modelId="{1D843055-2DB9-4963-B9AC-24FB533F635C}" type="presParOf" srcId="{22BCA75C-1A54-42B7-8DEE-117C113C2031}" destId="{7CD9E802-460F-461F-8049-577ABF0A3D43}" srcOrd="2" destOrd="0" presId="urn:microsoft.com/office/officeart/2008/layout/HalfCircleOrganizationChart"/>
-    <dgm:cxn modelId="{6C9C7160-EA4F-4E65-A072-819FD1B92DD9}" type="presParOf" srcId="{22BCA75C-1A54-42B7-8DEE-117C113C2031}" destId="{2471B79A-5912-4B29-9E51-5B626EB123E7}" srcOrd="3" destOrd="0" presId="urn:microsoft.com/office/officeart/2008/layout/HalfCircleOrganizationChart"/>
-    <dgm:cxn modelId="{EE6F23D2-3CA5-4AC5-B5F8-A49F55EDA8DF}" type="presParOf" srcId="{0A2AB9E2-FDEA-4552-89A4-100F0050AB36}" destId="{62C6FD00-B0F6-4785-A202-4D13DEC2EB4F}" srcOrd="1" destOrd="0" presId="urn:microsoft.com/office/officeart/2008/layout/HalfCircleOrganizationChart"/>
-    <dgm:cxn modelId="{BFCC6B53-BC91-4263-8D37-05B0AD1880A0}" type="presParOf" srcId="{0A2AB9E2-FDEA-4552-89A4-100F0050AB36}" destId="{D067C371-1EB1-4BDA-8DF3-87201EC51C02}" srcOrd="2" destOrd="0" presId="urn:microsoft.com/office/officeart/2008/layout/HalfCircleOrganizationChart"/>
-    <dgm:cxn modelId="{6E009B66-DFE9-44F4-9DBB-C83D709146DB}" type="presParOf" srcId="{B584C2A4-6999-4F94-BFA6-2254A316CBD6}" destId="{6D9F9C26-8BC0-4BE2-BDE7-074651873B7C}" srcOrd="2" destOrd="0" presId="urn:microsoft.com/office/officeart/2008/layout/HalfCircleOrganizationChart"/>
+    <dgm:cxn modelId="{DD8FA2BB-4903-4A35-A9A8-B4843C924B97}" type="presOf" srcId="{C835C60F-AA5B-4DF4-888F-9D6DF72D6916}" destId="{AF10343F-F9C0-455A-9CA3-C9DBC554316D}" srcOrd="0" destOrd="0" presId="urn:microsoft.com/office/officeart/2008/layout/HalfCircleOrganizationChart"/>
+    <dgm:cxn modelId="{0994C611-5CFD-4E33-8475-E4269EAE8892}" type="presOf" srcId="{11E1CD7C-3135-46CD-9555-15434C0593E6}" destId="{272A8D82-092F-4B3A-AFCF-F534082CB505}" srcOrd="1" destOrd="0" presId="urn:microsoft.com/office/officeart/2008/layout/HalfCircleOrganizationChart"/>
+    <dgm:cxn modelId="{4D297F32-B3DC-4316-94C2-F1AF136D0F7B}" type="presOf" srcId="{C71B590D-3458-46FF-8E1C-897D1D2B34A7}" destId="{BEC4DA19-4CC8-4662-99AA-EF2D0E6C8044}" srcOrd="0" destOrd="0" presId="urn:microsoft.com/office/officeart/2008/layout/HalfCircleOrganizationChart"/>
+    <dgm:cxn modelId="{0155A947-765E-480A-A81B-66D5AFDE8FD0}" type="presParOf" srcId="{544F3D16-E136-4040-B0FC-1052EA32AF90}" destId="{B584C2A4-6999-4F94-BFA6-2254A316CBD6}" srcOrd="0" destOrd="0" presId="urn:microsoft.com/office/officeart/2008/layout/HalfCircleOrganizationChart"/>
+    <dgm:cxn modelId="{8964473B-57D1-4168-A763-D8B60014CC65}" type="presParOf" srcId="{B584C2A4-6999-4F94-BFA6-2254A316CBD6}" destId="{F9AB4665-8FBF-4FD8-A8D3-F9D25A6F0B81}" srcOrd="0" destOrd="0" presId="urn:microsoft.com/office/officeart/2008/layout/HalfCircleOrganizationChart"/>
+    <dgm:cxn modelId="{02A1FC09-76A0-4D17-9C85-7066ABBAB988}" type="presParOf" srcId="{F9AB4665-8FBF-4FD8-A8D3-F9D25A6F0B81}" destId="{AF10343F-F9C0-455A-9CA3-C9DBC554316D}" srcOrd="0" destOrd="0" presId="urn:microsoft.com/office/officeart/2008/layout/HalfCircleOrganizationChart"/>
+    <dgm:cxn modelId="{02A03FA1-BD52-4189-BF2F-905C5F2CBBEB}" type="presParOf" srcId="{F9AB4665-8FBF-4FD8-A8D3-F9D25A6F0B81}" destId="{35440A6C-B59A-4E35-828F-30CA40E5CD53}" srcOrd="1" destOrd="0" presId="urn:microsoft.com/office/officeart/2008/layout/HalfCircleOrganizationChart"/>
+    <dgm:cxn modelId="{D7D079F4-5D6C-448E-B3DC-EA366DC8A83C}" type="presParOf" srcId="{F9AB4665-8FBF-4FD8-A8D3-F9D25A6F0B81}" destId="{EB153DB0-F5DD-416F-840E-E256A95BBD0E}" srcOrd="2" destOrd="0" presId="urn:microsoft.com/office/officeart/2008/layout/HalfCircleOrganizationChart"/>
+    <dgm:cxn modelId="{66F9C951-30D0-4B19-9188-50D23B40DFB5}" type="presParOf" srcId="{F9AB4665-8FBF-4FD8-A8D3-F9D25A6F0B81}" destId="{DA063C1A-3218-4A05-851B-02C217A9E04E}" srcOrd="3" destOrd="0" presId="urn:microsoft.com/office/officeart/2008/layout/HalfCircleOrganizationChart"/>
+    <dgm:cxn modelId="{51A5F700-90FC-4246-B6B9-2FEDA5FC1A65}" type="presParOf" srcId="{B584C2A4-6999-4F94-BFA6-2254A316CBD6}" destId="{FC85500E-163E-42B7-BE8D-30C25D190198}" srcOrd="1" destOrd="0" presId="urn:microsoft.com/office/officeart/2008/layout/HalfCircleOrganizationChart"/>
+    <dgm:cxn modelId="{E5D30D7E-9344-4CA6-AAB0-CEA8EABD16E4}" type="presParOf" srcId="{FC85500E-163E-42B7-BE8D-30C25D190198}" destId="{9537AB1E-AF62-4C18-BE50-EB076FCD1EE8}" srcOrd="0" destOrd="0" presId="urn:microsoft.com/office/officeart/2008/layout/HalfCircleOrganizationChart"/>
+    <dgm:cxn modelId="{2CC72E8D-15B9-4C58-816D-7584B9D39CC6}" type="presParOf" srcId="{FC85500E-163E-42B7-BE8D-30C25D190198}" destId="{8FCE5145-C3BE-42D8-870B-DA805EBAD19C}" srcOrd="1" destOrd="0" presId="urn:microsoft.com/office/officeart/2008/layout/HalfCircleOrganizationChart"/>
+    <dgm:cxn modelId="{A097221F-B35E-4752-8E90-F228CFB8DD3D}" type="presParOf" srcId="{8FCE5145-C3BE-42D8-870B-DA805EBAD19C}" destId="{33761399-2621-48FD-9C8C-D91837A4BFA4}" srcOrd="0" destOrd="0" presId="urn:microsoft.com/office/officeart/2008/layout/HalfCircleOrganizationChart"/>
+    <dgm:cxn modelId="{145BDA98-E6A2-46D6-8927-372802B71BDD}" type="presParOf" srcId="{33761399-2621-48FD-9C8C-D91837A4BFA4}" destId="{0AF49F13-7C5B-4B8B-ADB3-099D3904C565}" srcOrd="0" destOrd="0" presId="urn:microsoft.com/office/officeart/2008/layout/HalfCircleOrganizationChart"/>
+    <dgm:cxn modelId="{1F5F2D42-41D2-4275-9A41-82F5392801A9}" type="presParOf" srcId="{33761399-2621-48FD-9C8C-D91837A4BFA4}" destId="{856BEA75-641F-4E62-9357-7B4BBE68D2EE}" srcOrd="1" destOrd="0" presId="urn:microsoft.com/office/officeart/2008/layout/HalfCircleOrganizationChart"/>
+    <dgm:cxn modelId="{7140B2DA-8D18-4E43-B55C-66F433796976}" type="presParOf" srcId="{33761399-2621-48FD-9C8C-D91837A4BFA4}" destId="{B408A13E-4058-46DB-937D-5F3CD675A52E}" srcOrd="2" destOrd="0" presId="urn:microsoft.com/office/officeart/2008/layout/HalfCircleOrganizationChart"/>
+    <dgm:cxn modelId="{4949155E-093E-4AB9-8630-80D8A7BBCC1C}" type="presParOf" srcId="{33761399-2621-48FD-9C8C-D91837A4BFA4}" destId="{3D001B92-D70A-4FF2-8521-EDD4D7B6BA59}" srcOrd="3" destOrd="0" presId="urn:microsoft.com/office/officeart/2008/layout/HalfCircleOrganizationChart"/>
+    <dgm:cxn modelId="{425D5C4D-DB4E-42D5-B3CC-0575D24CE690}" type="presParOf" srcId="{8FCE5145-C3BE-42D8-870B-DA805EBAD19C}" destId="{DAFEE857-9E6D-4BD6-8330-C4C4E2654582}" srcOrd="1" destOrd="0" presId="urn:microsoft.com/office/officeart/2008/layout/HalfCircleOrganizationChart"/>
+    <dgm:cxn modelId="{18BFD704-4EBD-404A-A24C-2ABC40BD4228}" type="presParOf" srcId="{DAFEE857-9E6D-4BD6-8330-C4C4E2654582}" destId="{6B155699-0BC5-4F21-A859-B4B42EE07384}" srcOrd="0" destOrd="0" presId="urn:microsoft.com/office/officeart/2008/layout/HalfCircleOrganizationChart"/>
+    <dgm:cxn modelId="{8C283D2E-AC6F-4FA6-8493-9FD32D560262}" type="presParOf" srcId="{DAFEE857-9E6D-4BD6-8330-C4C4E2654582}" destId="{012A0B64-FCA0-426D-ACDE-52F0EE9A7DF4}" srcOrd="1" destOrd="0" presId="urn:microsoft.com/office/officeart/2008/layout/HalfCircleOrganizationChart"/>
+    <dgm:cxn modelId="{BB855B69-2EB5-41BD-B849-D60CB80C0F32}" type="presParOf" srcId="{012A0B64-FCA0-426D-ACDE-52F0EE9A7DF4}" destId="{473D34E9-3CA2-4B13-96C8-AFF94F92B8C2}" srcOrd="0" destOrd="0" presId="urn:microsoft.com/office/officeart/2008/layout/HalfCircleOrganizationChart"/>
+    <dgm:cxn modelId="{27558AED-3A87-4C8B-8265-58D3D5C69900}" type="presParOf" srcId="{473D34E9-3CA2-4B13-96C8-AFF94F92B8C2}" destId="{FDD2C57E-214C-46DC-8D55-8D90502DAF53}" srcOrd="0" destOrd="0" presId="urn:microsoft.com/office/officeart/2008/layout/HalfCircleOrganizationChart"/>
+    <dgm:cxn modelId="{0944382A-5BC3-4EB5-98C7-6BA60040237C}" type="presParOf" srcId="{473D34E9-3CA2-4B13-96C8-AFF94F92B8C2}" destId="{3D81F0C5-896F-4659-B38F-BDEE15CF5BD2}" srcOrd="1" destOrd="0" presId="urn:microsoft.com/office/officeart/2008/layout/HalfCircleOrganizationChart"/>
+    <dgm:cxn modelId="{B56EC6C6-6962-4F61-8166-D439BEF4AD01}" type="presParOf" srcId="{473D34E9-3CA2-4B13-96C8-AFF94F92B8C2}" destId="{684CF49A-57A9-4F03-8C86-657A256F3103}" srcOrd="2" destOrd="0" presId="urn:microsoft.com/office/officeart/2008/layout/HalfCircleOrganizationChart"/>
+    <dgm:cxn modelId="{0D698ACB-A64C-498F-B0BC-5587B61A7D20}" type="presParOf" srcId="{473D34E9-3CA2-4B13-96C8-AFF94F92B8C2}" destId="{34667A2E-7059-4733-92EC-FA4A21765C49}" srcOrd="3" destOrd="0" presId="urn:microsoft.com/office/officeart/2008/layout/HalfCircleOrganizationChart"/>
+    <dgm:cxn modelId="{E17FE172-E049-49BD-A10F-E8F06835DC0E}" type="presParOf" srcId="{012A0B64-FCA0-426D-ACDE-52F0EE9A7DF4}" destId="{1149D586-F52F-4CE1-B054-2617E6A6F7B2}" srcOrd="1" destOrd="0" presId="urn:microsoft.com/office/officeart/2008/layout/HalfCircleOrganizationChart"/>
+    <dgm:cxn modelId="{162B5F04-8678-42F1-8850-500837D5BA78}" type="presParOf" srcId="{012A0B64-FCA0-426D-ACDE-52F0EE9A7DF4}" destId="{0FAFCD46-F332-4291-A48F-46B147EC89DC}" srcOrd="2" destOrd="0" presId="urn:microsoft.com/office/officeart/2008/layout/HalfCircleOrganizationChart"/>
+    <dgm:cxn modelId="{9663B0CC-703B-4E29-9972-632E605DCA61}" type="presParOf" srcId="{DAFEE857-9E6D-4BD6-8330-C4C4E2654582}" destId="{2B49ED82-D71F-4CB8-AFAF-E976C6E416A1}" srcOrd="2" destOrd="0" presId="urn:microsoft.com/office/officeart/2008/layout/HalfCircleOrganizationChart"/>
+    <dgm:cxn modelId="{B7AB1131-1C59-45CD-A9EC-1FE25C1BFD2C}" type="presParOf" srcId="{DAFEE857-9E6D-4BD6-8330-C4C4E2654582}" destId="{ED119D6F-F29E-4CAB-AC0A-CBB7D95940D1}" srcOrd="3" destOrd="0" presId="urn:microsoft.com/office/officeart/2008/layout/HalfCircleOrganizationChart"/>
+    <dgm:cxn modelId="{A679994A-778E-4130-A6C3-A18D3F6ED6B5}" type="presParOf" srcId="{ED119D6F-F29E-4CAB-AC0A-CBB7D95940D1}" destId="{AC3DD123-38DC-4913-B2A5-10483531F06D}" srcOrd="0" destOrd="0" presId="urn:microsoft.com/office/officeart/2008/layout/HalfCircleOrganizationChart"/>
+    <dgm:cxn modelId="{4CC7B650-98F4-4666-BC70-A0A8160E4C8C}" type="presParOf" srcId="{AC3DD123-38DC-4913-B2A5-10483531F06D}" destId="{C70F3057-35FD-4C72-9143-A9CA78FC7AFA}" srcOrd="0" destOrd="0" presId="urn:microsoft.com/office/officeart/2008/layout/HalfCircleOrganizationChart"/>
+    <dgm:cxn modelId="{8EBC3ED2-96C2-4219-A15A-C87E50C0304D}" type="presParOf" srcId="{AC3DD123-38DC-4913-B2A5-10483531F06D}" destId="{691F6CAE-8FD8-4D1B-A155-CF6EB54DE08B}" srcOrd="1" destOrd="0" presId="urn:microsoft.com/office/officeart/2008/layout/HalfCircleOrganizationChart"/>
+    <dgm:cxn modelId="{8E9158F8-49D3-41A2-ACB5-13D654A93639}" type="presParOf" srcId="{AC3DD123-38DC-4913-B2A5-10483531F06D}" destId="{08F2EB90-DB26-4F92-8378-92E1C6EB32C5}" srcOrd="2" destOrd="0" presId="urn:microsoft.com/office/officeart/2008/layout/HalfCircleOrganizationChart"/>
+    <dgm:cxn modelId="{54E14801-71B0-4023-94FD-54AC5E41986F}" type="presParOf" srcId="{AC3DD123-38DC-4913-B2A5-10483531F06D}" destId="{272A8D82-092F-4B3A-AFCF-F534082CB505}" srcOrd="3" destOrd="0" presId="urn:microsoft.com/office/officeart/2008/layout/HalfCircleOrganizationChart"/>
+    <dgm:cxn modelId="{7049DD6A-60C2-482E-A2D7-AED126F9529F}" type="presParOf" srcId="{ED119D6F-F29E-4CAB-AC0A-CBB7D95940D1}" destId="{D30A7834-9D48-4E3F-A869-A93585691DFC}" srcOrd="1" destOrd="0" presId="urn:microsoft.com/office/officeart/2008/layout/HalfCircleOrganizationChart"/>
+    <dgm:cxn modelId="{9E289A44-F4D1-4CE3-9C4C-0C1568B0E991}" type="presParOf" srcId="{ED119D6F-F29E-4CAB-AC0A-CBB7D95940D1}" destId="{0ED1450C-3846-480B-B576-677513F9A0EC}" srcOrd="2" destOrd="0" presId="urn:microsoft.com/office/officeart/2008/layout/HalfCircleOrganizationChart"/>
+    <dgm:cxn modelId="{BFE624E0-30A7-48F2-B1D6-8C4BD6BF736D}" type="presParOf" srcId="{8FCE5145-C3BE-42D8-870B-DA805EBAD19C}" destId="{3E9514BC-FF0D-4B0D-8102-125DC57097EE}" srcOrd="2" destOrd="0" presId="urn:microsoft.com/office/officeart/2008/layout/HalfCircleOrganizationChart"/>
+    <dgm:cxn modelId="{86E05989-33E4-4435-8DF9-C0BE042B5069}" type="presParOf" srcId="{FC85500E-163E-42B7-BE8D-30C25D190198}" destId="{80AA651B-18D4-47BD-A7A6-60B96D091D73}" srcOrd="2" destOrd="0" presId="urn:microsoft.com/office/officeart/2008/layout/HalfCircleOrganizationChart"/>
+    <dgm:cxn modelId="{86A6C2F4-BF50-438C-8141-F36669A7F389}" type="presParOf" srcId="{FC85500E-163E-42B7-BE8D-30C25D190198}" destId="{99F84A21-CB67-4AAD-9873-754B64E5E2AC}" srcOrd="3" destOrd="0" presId="urn:microsoft.com/office/officeart/2008/layout/HalfCircleOrganizationChart"/>
+    <dgm:cxn modelId="{BB042368-6098-4469-8383-EAF2CCD0B037}" type="presParOf" srcId="{99F84A21-CB67-4AAD-9873-754B64E5E2AC}" destId="{8D1A150A-8101-47C1-89E0-6F7350DF07B4}" srcOrd="0" destOrd="0" presId="urn:microsoft.com/office/officeart/2008/layout/HalfCircleOrganizationChart"/>
+    <dgm:cxn modelId="{F076C590-D358-4710-863D-EF7B9FD12D58}" type="presParOf" srcId="{8D1A150A-8101-47C1-89E0-6F7350DF07B4}" destId="{BEC4DA19-4CC8-4662-99AA-EF2D0E6C8044}" srcOrd="0" destOrd="0" presId="urn:microsoft.com/office/officeart/2008/layout/HalfCircleOrganizationChart"/>
+    <dgm:cxn modelId="{5B099AE9-2029-4B9E-8C78-88AAD0E0A2E8}" type="presParOf" srcId="{8D1A150A-8101-47C1-89E0-6F7350DF07B4}" destId="{1361D2DF-37B7-4222-A14A-98B16B44CAF4}" srcOrd="1" destOrd="0" presId="urn:microsoft.com/office/officeart/2008/layout/HalfCircleOrganizationChart"/>
+    <dgm:cxn modelId="{ED317C5E-AA1B-41DE-A815-BD52F93C3EC7}" type="presParOf" srcId="{8D1A150A-8101-47C1-89E0-6F7350DF07B4}" destId="{5E127564-843F-4485-8149-2D4E16B361BD}" srcOrd="2" destOrd="0" presId="urn:microsoft.com/office/officeart/2008/layout/HalfCircleOrganizationChart"/>
+    <dgm:cxn modelId="{87105C1C-2F62-4B4B-8E73-E55E73C9184D}" type="presParOf" srcId="{8D1A150A-8101-47C1-89E0-6F7350DF07B4}" destId="{F1F583C1-3668-4FCB-862B-F7865C0C6EF4}" srcOrd="3" destOrd="0" presId="urn:microsoft.com/office/officeart/2008/layout/HalfCircleOrganizationChart"/>
+    <dgm:cxn modelId="{37A1912D-E661-41EE-9046-21DC4DB66409}" type="presParOf" srcId="{99F84A21-CB67-4AAD-9873-754B64E5E2AC}" destId="{31EDB22F-CB4D-4946-8D43-78D251DC0AB7}" srcOrd="1" destOrd="0" presId="urn:microsoft.com/office/officeart/2008/layout/HalfCircleOrganizationChart"/>
+    <dgm:cxn modelId="{E55A13A0-C87A-4211-8439-FE18407613C8}" type="presParOf" srcId="{99F84A21-CB67-4AAD-9873-754B64E5E2AC}" destId="{125759E6-D075-489D-9A9E-28A92FB709A3}" srcOrd="2" destOrd="0" presId="urn:microsoft.com/office/officeart/2008/layout/HalfCircleOrganizationChart"/>
+    <dgm:cxn modelId="{D957731C-EF34-48C7-A7C3-26A9A6A1255A}" type="presParOf" srcId="{FC85500E-163E-42B7-BE8D-30C25D190198}" destId="{104503BF-1C47-4D8A-B4ED-C4AA2403BC6D}" srcOrd="4" destOrd="0" presId="urn:microsoft.com/office/officeart/2008/layout/HalfCircleOrganizationChart"/>
+    <dgm:cxn modelId="{436014D7-948D-4CC2-BADB-C9B58DE91BC4}" type="presParOf" srcId="{FC85500E-163E-42B7-BE8D-30C25D190198}" destId="{0A2AB9E2-FDEA-4552-89A4-100F0050AB36}" srcOrd="5" destOrd="0" presId="urn:microsoft.com/office/officeart/2008/layout/HalfCircleOrganizationChart"/>
+    <dgm:cxn modelId="{DA92415E-80D6-4A4F-B9BC-59E3E4F3C5CB}" type="presParOf" srcId="{0A2AB9E2-FDEA-4552-89A4-100F0050AB36}" destId="{22BCA75C-1A54-42B7-8DEE-117C113C2031}" srcOrd="0" destOrd="0" presId="urn:microsoft.com/office/officeart/2008/layout/HalfCircleOrganizationChart"/>
+    <dgm:cxn modelId="{D98E9D06-DDBF-45B2-BEBA-23E0EFF3436F}" type="presParOf" srcId="{22BCA75C-1A54-42B7-8DEE-117C113C2031}" destId="{3CC596B1-3CE2-442C-AF38-91E9735D7A85}" srcOrd="0" destOrd="0" presId="urn:microsoft.com/office/officeart/2008/layout/HalfCircleOrganizationChart"/>
+    <dgm:cxn modelId="{4FB3AEAD-9841-474C-895A-1F40056689D9}" type="presParOf" srcId="{22BCA75C-1A54-42B7-8DEE-117C113C2031}" destId="{D3DF1429-B5F5-49BC-98D9-6626AB37083B}" srcOrd="1" destOrd="0" presId="urn:microsoft.com/office/officeart/2008/layout/HalfCircleOrganizationChart"/>
+    <dgm:cxn modelId="{34C6E051-5F05-4A29-855C-E1F0E92C3C9A}" type="presParOf" srcId="{22BCA75C-1A54-42B7-8DEE-117C113C2031}" destId="{7CD9E802-460F-461F-8049-577ABF0A3D43}" srcOrd="2" destOrd="0" presId="urn:microsoft.com/office/officeart/2008/layout/HalfCircleOrganizationChart"/>
+    <dgm:cxn modelId="{E9834ACA-8927-4064-89A5-B36AAD112E17}" type="presParOf" srcId="{22BCA75C-1A54-42B7-8DEE-117C113C2031}" destId="{2471B79A-5912-4B29-9E51-5B626EB123E7}" srcOrd="3" destOrd="0" presId="urn:microsoft.com/office/officeart/2008/layout/HalfCircleOrganizationChart"/>
+    <dgm:cxn modelId="{70B32927-D697-4ACB-8C01-6ED44F482A4F}" type="presParOf" srcId="{0A2AB9E2-FDEA-4552-89A4-100F0050AB36}" destId="{62C6FD00-B0F6-4785-A202-4D13DEC2EB4F}" srcOrd="1" destOrd="0" presId="urn:microsoft.com/office/officeart/2008/layout/HalfCircleOrganizationChart"/>
+    <dgm:cxn modelId="{61F64D33-3E6F-4789-A6F8-031CF55118C1}" type="presParOf" srcId="{0A2AB9E2-FDEA-4552-89A4-100F0050AB36}" destId="{D067C371-1EB1-4BDA-8DF3-87201EC51C02}" srcOrd="2" destOrd="0" presId="urn:microsoft.com/office/officeart/2008/layout/HalfCircleOrganizationChart"/>
+    <dgm:cxn modelId="{0370FFC0-E1DB-4CE1-A7F6-43AA345530EB}" type="presParOf" srcId="{B584C2A4-6999-4F94-BFA6-2254A316CBD6}" destId="{6D9F9C26-8BC0-4BE2-BDE7-074651873B7C}" srcOrd="2" destOrd="0" presId="urn:microsoft.com/office/officeart/2008/layout/HalfCircleOrganizationChart"/>
   </dgm:cxnLst>
   <dgm:bg/>
   <dgm:whole/>
@@ -18910,6 +19561,13 @@
         </dgm:presLayoutVars>
       </dgm:prSet>
       <dgm:spPr/>
+      <dgm:t>
+        <a:bodyPr/>
+        <a:lstStyle/>
+        <a:p>
+          <a:endParaRPr lang="en-US"/>
+        </a:p>
+      </dgm:t>
     </dgm:pt>
     <dgm:pt modelId="{B584C2A4-6999-4F94-BFA6-2254A316CBD6}" type="pres">
       <dgm:prSet presAssocID="{C835C60F-AA5B-4DF4-888F-9D6DF72D6916}" presName="hierRoot1" presStyleCnt="0">
@@ -18930,6 +19588,13 @@
         </dgm:presLayoutVars>
       </dgm:prSet>
       <dgm:spPr/>
+      <dgm:t>
+        <a:bodyPr/>
+        <a:lstStyle/>
+        <a:p>
+          <a:endParaRPr lang="en-US"/>
+        </a:p>
+      </dgm:t>
     </dgm:pt>
     <dgm:pt modelId="{35440A6C-B59A-4E35-828F-30CA40E5CD53}" type="pres">
       <dgm:prSet presAssocID="{C835C60F-AA5B-4DF4-888F-9D6DF72D6916}" presName="topArc1" presStyleLbl="parChTrans1D1" presStyleIdx="0" presStyleCnt="16"/>
@@ -18942,6 +19607,13 @@
     <dgm:pt modelId="{DA063C1A-3218-4A05-851B-02C217A9E04E}" type="pres">
       <dgm:prSet presAssocID="{C835C60F-AA5B-4DF4-888F-9D6DF72D6916}" presName="topConnNode1" presStyleLbl="node1" presStyleIdx="0" presStyleCnt="0"/>
       <dgm:spPr/>
+      <dgm:t>
+        <a:bodyPr/>
+        <a:lstStyle/>
+        <a:p>
+          <a:endParaRPr lang="en-US"/>
+        </a:p>
+      </dgm:t>
     </dgm:pt>
     <dgm:pt modelId="{FC85500E-163E-42B7-BE8D-30C25D190198}" type="pres">
       <dgm:prSet presAssocID="{C835C60F-AA5B-4DF4-888F-9D6DF72D6916}" presName="hierChild2" presStyleCnt="0"/>
@@ -18950,6 +19622,13 @@
     <dgm:pt modelId="{9537AB1E-AF62-4C18-BE50-EB076FCD1EE8}" type="pres">
       <dgm:prSet presAssocID="{969DDC91-D889-45B1-AFE1-670A2A464995}" presName="Name28" presStyleLbl="parChTrans1D2" presStyleIdx="0" presStyleCnt="3"/>
       <dgm:spPr/>
+      <dgm:t>
+        <a:bodyPr/>
+        <a:lstStyle/>
+        <a:p>
+          <a:endParaRPr lang="en-US"/>
+        </a:p>
+      </dgm:t>
     </dgm:pt>
     <dgm:pt modelId="{8FCE5145-C3BE-42D8-870B-DA805EBAD19C}" type="pres">
       <dgm:prSet presAssocID="{FE99E0E8-533C-4AD4-A975-367E0ACBA75D}" presName="hierRoot2" presStyleCnt="0">
@@ -18970,6 +19649,13 @@
         </dgm:presLayoutVars>
       </dgm:prSet>
       <dgm:spPr/>
+      <dgm:t>
+        <a:bodyPr/>
+        <a:lstStyle/>
+        <a:p>
+          <a:endParaRPr lang="en-US"/>
+        </a:p>
+      </dgm:t>
     </dgm:pt>
     <dgm:pt modelId="{856BEA75-641F-4E62-9357-7B4BBE68D2EE}" type="pres">
       <dgm:prSet presAssocID="{FE99E0E8-533C-4AD4-A975-367E0ACBA75D}" presName="topArc2" presStyleLbl="parChTrans1D1" presStyleIdx="2" presStyleCnt="16"/>
@@ -18982,6 +19668,13 @@
     <dgm:pt modelId="{3D001B92-D70A-4FF2-8521-EDD4D7B6BA59}" type="pres">
       <dgm:prSet presAssocID="{FE99E0E8-533C-4AD4-A975-367E0ACBA75D}" presName="topConnNode2" presStyleLbl="node2" presStyleIdx="0" presStyleCnt="0"/>
       <dgm:spPr/>
+      <dgm:t>
+        <a:bodyPr/>
+        <a:lstStyle/>
+        <a:p>
+          <a:endParaRPr lang="en-US"/>
+        </a:p>
+      </dgm:t>
     </dgm:pt>
     <dgm:pt modelId="{DAFEE857-9E6D-4BD6-8330-C4C4E2654582}" type="pres">
       <dgm:prSet presAssocID="{FE99E0E8-533C-4AD4-A975-367E0ACBA75D}" presName="hierChild4" presStyleCnt="0"/>
@@ -18990,6 +19683,13 @@
     <dgm:pt modelId="{6B155699-0BC5-4F21-A859-B4B42EE07384}" type="pres">
       <dgm:prSet presAssocID="{3B6CFA83-FD7D-488A-9B54-CFF90A848612}" presName="Name28" presStyleLbl="parChTrans1D3" presStyleIdx="0" presStyleCnt="4"/>
       <dgm:spPr/>
+      <dgm:t>
+        <a:bodyPr/>
+        <a:lstStyle/>
+        <a:p>
+          <a:endParaRPr lang="en-US"/>
+        </a:p>
+      </dgm:t>
     </dgm:pt>
     <dgm:pt modelId="{012A0B64-FCA0-426D-ACDE-52F0EE9A7DF4}" type="pres">
       <dgm:prSet presAssocID="{A0DF0C2F-FB56-4E86-A2BB-EB24C8AACCD5}" presName="hierRoot2" presStyleCnt="0">
@@ -19029,6 +19729,13 @@
     <dgm:pt modelId="{34667A2E-7059-4733-92EC-FA4A21765C49}" type="pres">
       <dgm:prSet presAssocID="{A0DF0C2F-FB56-4E86-A2BB-EB24C8AACCD5}" presName="topConnNode2" presStyleLbl="node3" presStyleIdx="0" presStyleCnt="0"/>
       <dgm:spPr/>
+      <dgm:t>
+        <a:bodyPr/>
+        <a:lstStyle/>
+        <a:p>
+          <a:endParaRPr lang="en-US"/>
+        </a:p>
+      </dgm:t>
     </dgm:pt>
     <dgm:pt modelId="{1149D586-F52F-4CE1-B054-2617E6A6F7B2}" type="pres">
       <dgm:prSet presAssocID="{A0DF0C2F-FB56-4E86-A2BB-EB24C8AACCD5}" presName="hierChild4" presStyleCnt="0"/>
@@ -19041,6 +19748,13 @@
     <dgm:pt modelId="{2B49ED82-D71F-4CB8-AFAF-E976C6E416A1}" type="pres">
       <dgm:prSet presAssocID="{65032629-FF34-44FC-A5E4-5B4D2ADD303D}" presName="Name28" presStyleLbl="parChTrans1D3" presStyleIdx="1" presStyleCnt="4"/>
       <dgm:spPr/>
+      <dgm:t>
+        <a:bodyPr/>
+        <a:lstStyle/>
+        <a:p>
+          <a:endParaRPr lang="en-US"/>
+        </a:p>
+      </dgm:t>
     </dgm:pt>
     <dgm:pt modelId="{ED119D6F-F29E-4CAB-AC0A-CBB7D95940D1}" type="pres">
       <dgm:prSet presAssocID="{11E1CD7C-3135-46CD-9555-15434C0593E6}" presName="hierRoot2" presStyleCnt="0">
@@ -19061,6 +19775,13 @@
         </dgm:presLayoutVars>
       </dgm:prSet>
       <dgm:spPr/>
+      <dgm:t>
+        <a:bodyPr/>
+        <a:lstStyle/>
+        <a:p>
+          <a:endParaRPr lang="en-US"/>
+        </a:p>
+      </dgm:t>
     </dgm:pt>
     <dgm:pt modelId="{691F6CAE-8FD8-4D1B-A155-CF6EB54DE08B}" type="pres">
       <dgm:prSet presAssocID="{11E1CD7C-3135-46CD-9555-15434C0593E6}" presName="topArc2" presStyleLbl="parChTrans1D1" presStyleIdx="6" presStyleCnt="16"/>
@@ -19073,6 +19794,13 @@
     <dgm:pt modelId="{272A8D82-092F-4B3A-AFCF-F534082CB505}" type="pres">
       <dgm:prSet presAssocID="{11E1CD7C-3135-46CD-9555-15434C0593E6}" presName="topConnNode2" presStyleLbl="node3" presStyleIdx="0" presStyleCnt="0"/>
       <dgm:spPr/>
+      <dgm:t>
+        <a:bodyPr/>
+        <a:lstStyle/>
+        <a:p>
+          <a:endParaRPr lang="en-US"/>
+        </a:p>
+      </dgm:t>
     </dgm:pt>
     <dgm:pt modelId="{D30A7834-9D48-4E3F-A869-A93585691DFC}" type="pres">
       <dgm:prSet presAssocID="{11E1CD7C-3135-46CD-9555-15434C0593E6}" presName="hierChild4" presStyleCnt="0"/>
@@ -19089,6 +19817,13 @@
     <dgm:pt modelId="{80AA651B-18D4-47BD-A7A6-60B96D091D73}" type="pres">
       <dgm:prSet presAssocID="{DA6FEF45-18E5-4F23-ACF6-2556512B2A84}" presName="Name28" presStyleLbl="parChTrans1D2" presStyleIdx="1" presStyleCnt="3"/>
       <dgm:spPr/>
+      <dgm:t>
+        <a:bodyPr/>
+        <a:lstStyle/>
+        <a:p>
+          <a:endParaRPr lang="en-US"/>
+        </a:p>
+      </dgm:t>
     </dgm:pt>
     <dgm:pt modelId="{99F84A21-CB67-4AAD-9873-754B64E5E2AC}" type="pres">
       <dgm:prSet presAssocID="{C71B590D-3458-46FF-8E1C-897D1D2B34A7}" presName="hierRoot2" presStyleCnt="0">
@@ -19128,6 +19863,13 @@
     <dgm:pt modelId="{F1F583C1-3668-4FCB-862B-F7865C0C6EF4}" type="pres">
       <dgm:prSet presAssocID="{C71B590D-3458-46FF-8E1C-897D1D2B34A7}" presName="topConnNode2" presStyleLbl="node2" presStyleIdx="0" presStyleCnt="0"/>
       <dgm:spPr/>
+      <dgm:t>
+        <a:bodyPr/>
+        <a:lstStyle/>
+        <a:p>
+          <a:endParaRPr lang="en-US"/>
+        </a:p>
+      </dgm:t>
     </dgm:pt>
     <dgm:pt modelId="{31EDB22F-CB4D-4946-8D43-78D251DC0AB7}" type="pres">
       <dgm:prSet presAssocID="{C71B590D-3458-46FF-8E1C-897D1D2B34A7}" presName="hierChild4" presStyleCnt="0"/>
@@ -19140,6 +19882,13 @@
     <dgm:pt modelId="{104503BF-1C47-4D8A-B4ED-C4AA2403BC6D}" type="pres">
       <dgm:prSet presAssocID="{233C31C9-87AB-40CC-8326-5130887B220D}" presName="Name28" presStyleLbl="parChTrans1D2" presStyleIdx="2" presStyleCnt="3"/>
       <dgm:spPr/>
+      <dgm:t>
+        <a:bodyPr/>
+        <a:lstStyle/>
+        <a:p>
+          <a:endParaRPr lang="en-US"/>
+        </a:p>
+      </dgm:t>
     </dgm:pt>
     <dgm:pt modelId="{0A2AB9E2-FDEA-4552-89A4-100F0050AB36}" type="pres">
       <dgm:prSet presAssocID="{2DFD5106-F0AB-4598-A687-D69CB257BEEA}" presName="hierRoot2" presStyleCnt="0">
@@ -19179,6 +19928,13 @@
     <dgm:pt modelId="{2471B79A-5912-4B29-9E51-5B626EB123E7}" type="pres">
       <dgm:prSet presAssocID="{2DFD5106-F0AB-4598-A687-D69CB257BEEA}" presName="topConnNode2" presStyleLbl="node2" presStyleIdx="0" presStyleCnt="0"/>
       <dgm:spPr/>
+      <dgm:t>
+        <a:bodyPr/>
+        <a:lstStyle/>
+        <a:p>
+          <a:endParaRPr lang="en-US"/>
+        </a:p>
+      </dgm:t>
     </dgm:pt>
     <dgm:pt modelId="{62C6FD00-B0F6-4785-A202-4D13DEC2EB4F}" type="pres">
       <dgm:prSet presAssocID="{2DFD5106-F0AB-4598-A687-D69CB257BEEA}" presName="hierChild4" presStyleCnt="0"/>
@@ -19187,6 +19943,13 @@
     <dgm:pt modelId="{B602E978-1646-4FC8-A57D-13DB637C4655}" type="pres">
       <dgm:prSet presAssocID="{3E15A54B-B5A3-41E7-A66B-9C2833CF1306}" presName="Name28" presStyleLbl="parChTrans1D3" presStyleIdx="2" presStyleCnt="4"/>
       <dgm:spPr/>
+      <dgm:t>
+        <a:bodyPr/>
+        <a:lstStyle/>
+        <a:p>
+          <a:endParaRPr lang="en-US"/>
+        </a:p>
+      </dgm:t>
     </dgm:pt>
     <dgm:pt modelId="{BBA3889A-CAD6-4A8A-A794-292F6B78BE95}" type="pres">
       <dgm:prSet presAssocID="{2519D170-46D6-4FF1-B6C9-F15B735E4793}" presName="hierRoot2" presStyleCnt="0">
@@ -19226,6 +19989,13 @@
     <dgm:pt modelId="{B6213F26-6695-4FB0-9360-AFBD9E1E42F3}" type="pres">
       <dgm:prSet presAssocID="{2519D170-46D6-4FF1-B6C9-F15B735E4793}" presName="topConnNode2" presStyleLbl="node3" presStyleIdx="0" presStyleCnt="0"/>
       <dgm:spPr/>
+      <dgm:t>
+        <a:bodyPr/>
+        <a:lstStyle/>
+        <a:p>
+          <a:endParaRPr lang="en-US"/>
+        </a:p>
+      </dgm:t>
     </dgm:pt>
     <dgm:pt modelId="{22D8BF4E-6C29-45AC-A5D1-AD14311C361D}" type="pres">
       <dgm:prSet presAssocID="{2519D170-46D6-4FF1-B6C9-F15B735E4793}" presName="hierChild4" presStyleCnt="0"/>
@@ -19238,6 +20008,13 @@
     <dgm:pt modelId="{F5A69B45-2CA1-4A02-9023-9F9AC60CAE78}" type="pres">
       <dgm:prSet presAssocID="{D467AE61-2A9D-4692-90ED-02C530F8B9A8}" presName="Name28" presStyleLbl="parChTrans1D3" presStyleIdx="3" presStyleCnt="4"/>
       <dgm:spPr/>
+      <dgm:t>
+        <a:bodyPr/>
+        <a:lstStyle/>
+        <a:p>
+          <a:endParaRPr lang="en-US"/>
+        </a:p>
+      </dgm:t>
     </dgm:pt>
     <dgm:pt modelId="{31743BCD-ACF9-4692-8DAF-615F78A6F167}" type="pres">
       <dgm:prSet presAssocID="{4DC480EE-E3EC-4D1B-B97E-310A2755E635}" presName="hierRoot2" presStyleCnt="0">
@@ -19277,6 +20054,13 @@
     <dgm:pt modelId="{F37C478E-C725-4024-A913-498E96359096}" type="pres">
       <dgm:prSet presAssocID="{4DC480EE-E3EC-4D1B-B97E-310A2755E635}" presName="topConnNode2" presStyleLbl="node3" presStyleIdx="0" presStyleCnt="0"/>
       <dgm:spPr/>
+      <dgm:t>
+        <a:bodyPr/>
+        <a:lstStyle/>
+        <a:p>
+          <a:endParaRPr lang="en-US"/>
+        </a:p>
+      </dgm:t>
     </dgm:pt>
     <dgm:pt modelId="{4E021D37-FAC5-422C-85CF-BA17429DBFC5}" type="pres">
       <dgm:prSet presAssocID="{4DC480EE-E3EC-4D1B-B97E-310A2755E635}" presName="hierChild4" presStyleCnt="0"/>
@@ -19296,109 +20080,109 @@
     </dgm:pt>
   </dgm:ptLst>
   <dgm:cxnLst>
-    <dgm:cxn modelId="{69B6E989-FFE9-4C90-B6ED-A8ADF17A9463}" type="presOf" srcId="{D467AE61-2A9D-4692-90ED-02C530F8B9A8}" destId="{F5A69B45-2CA1-4A02-9023-9F9AC60CAE78}" srcOrd="0" destOrd="0" presId="urn:microsoft.com/office/officeart/2008/layout/HalfCircleOrganizationChart"/>
-    <dgm:cxn modelId="{1E19A710-BD7A-4226-A0BD-DB5589745628}" type="presOf" srcId="{65032629-FF34-44FC-A5E4-5B4D2ADD303D}" destId="{2B49ED82-D71F-4CB8-AFAF-E976C6E416A1}" srcOrd="0" destOrd="0" presId="urn:microsoft.com/office/officeart/2008/layout/HalfCircleOrganizationChart"/>
+    <dgm:cxn modelId="{3958E8C3-F710-47A9-8B88-963769A167D6}" type="presOf" srcId="{FE99E0E8-533C-4AD4-A975-367E0ACBA75D}" destId="{3D001B92-D70A-4FF2-8521-EDD4D7B6BA59}" srcOrd="1" destOrd="0" presId="urn:microsoft.com/office/officeart/2008/layout/HalfCircleOrganizationChart"/>
+    <dgm:cxn modelId="{ECB870E7-92C1-40C3-9283-59830A78B55F}" type="presOf" srcId="{C71B590D-3458-46FF-8E1C-897D1D2B34A7}" destId="{F1F583C1-3668-4FCB-862B-F7865C0C6EF4}" srcOrd="1" destOrd="0" presId="urn:microsoft.com/office/officeart/2008/layout/HalfCircleOrganizationChart"/>
+    <dgm:cxn modelId="{57BF299C-52F5-4829-805E-F2C69C061228}" type="presOf" srcId="{C71B590D-3458-46FF-8E1C-897D1D2B34A7}" destId="{BEC4DA19-4CC8-4662-99AA-EF2D0E6C8044}" srcOrd="0" destOrd="0" presId="urn:microsoft.com/office/officeart/2008/layout/HalfCircleOrganizationChart"/>
+    <dgm:cxn modelId="{F44011AA-BBA8-4788-81CE-82CEEAAF1DB1}" type="presOf" srcId="{233C31C9-87AB-40CC-8326-5130887B220D}" destId="{104503BF-1C47-4D8A-B4ED-C4AA2403BC6D}" srcOrd="0" destOrd="0" presId="urn:microsoft.com/office/officeart/2008/layout/HalfCircleOrganizationChart"/>
+    <dgm:cxn modelId="{D1ACC22D-1D0A-42C1-92E9-9BE3261B8BF1}" type="presOf" srcId="{3E15A54B-B5A3-41E7-A66B-9C2833CF1306}" destId="{B602E978-1646-4FC8-A57D-13DB637C4655}" srcOrd="0" destOrd="0" presId="urn:microsoft.com/office/officeart/2008/layout/HalfCircleOrganizationChart"/>
+    <dgm:cxn modelId="{6F48CE56-8E8A-4AEE-810D-46D7387FA8DA}" srcId="{C835C60F-AA5B-4DF4-888F-9D6DF72D6916}" destId="{C71B590D-3458-46FF-8E1C-897D1D2B34A7}" srcOrd="1" destOrd="0" parTransId="{DA6FEF45-18E5-4F23-ACF6-2556512B2A84}" sibTransId="{F92C0710-D479-48B8-86DC-27FF37940DD2}"/>
+    <dgm:cxn modelId="{B48DD74D-AA84-4EB4-B848-478B8EE56C70}" srcId="{FE99E0E8-533C-4AD4-A975-367E0ACBA75D}" destId="{11E1CD7C-3135-46CD-9555-15434C0593E6}" srcOrd="1" destOrd="0" parTransId="{65032629-FF34-44FC-A5E4-5B4D2ADD303D}" sibTransId="{ABEABD07-EBA9-40B5-BFE7-819931B13B57}"/>
+    <dgm:cxn modelId="{2BBE3057-0406-4AC0-BBD4-92345230167B}" srcId="{2DFD5106-F0AB-4598-A687-D69CB257BEEA}" destId="{2519D170-46D6-4FF1-B6C9-F15B735E4793}" srcOrd="0" destOrd="0" parTransId="{3E15A54B-B5A3-41E7-A66B-9C2833CF1306}" sibTransId="{9C0A2A50-25EB-49F3-BABC-0E8584E0735A}"/>
+    <dgm:cxn modelId="{E2E29BBD-6CC4-4E6B-9FA3-ED11E3B43411}" type="presOf" srcId="{C835C60F-AA5B-4DF4-888F-9D6DF72D6916}" destId="{AF10343F-F9C0-455A-9CA3-C9DBC554316D}" srcOrd="0" destOrd="0" presId="urn:microsoft.com/office/officeart/2008/layout/HalfCircleOrganizationChart"/>
+    <dgm:cxn modelId="{D7530EE8-07E9-401C-964A-70F2556E3FB2}" srcId="{C835C60F-AA5B-4DF4-888F-9D6DF72D6916}" destId="{2DFD5106-F0AB-4598-A687-D69CB257BEEA}" srcOrd="2" destOrd="0" parTransId="{233C31C9-87AB-40CC-8326-5130887B220D}" sibTransId="{699CEDD6-8589-48DF-8660-858B4D730F92}"/>
+    <dgm:cxn modelId="{1737176C-E0DA-43D1-B623-61412EAB903F}" srcId="{C835C60F-AA5B-4DF4-888F-9D6DF72D6916}" destId="{FE99E0E8-533C-4AD4-A975-367E0ACBA75D}" srcOrd="0" destOrd="0" parTransId="{969DDC91-D889-45B1-AFE1-670A2A464995}" sibTransId="{9EF09188-711F-4674-B900-9CC01F2AE97B}"/>
+    <dgm:cxn modelId="{1FE82000-A555-4227-9E88-94FA47606F6B}" type="presOf" srcId="{C835C60F-AA5B-4DF4-888F-9D6DF72D6916}" destId="{DA063C1A-3218-4A05-851B-02C217A9E04E}" srcOrd="1" destOrd="0" presId="urn:microsoft.com/office/officeart/2008/layout/HalfCircleOrganizationChart"/>
+    <dgm:cxn modelId="{780DF2AB-2CDD-4E00-8CBB-E48141E2A9E1}" type="presOf" srcId="{4DC480EE-E3EC-4D1B-B97E-310A2755E635}" destId="{ECDA119E-82FD-4AD4-9A2A-8176ED596D87}" srcOrd="0" destOrd="0" presId="urn:microsoft.com/office/officeart/2008/layout/HalfCircleOrganizationChart"/>
+    <dgm:cxn modelId="{62D66807-51B4-4828-A047-3BE07456DD8F}" type="presOf" srcId="{11E1CD7C-3135-46CD-9555-15434C0593E6}" destId="{C70F3057-35FD-4C72-9143-A9CA78FC7AFA}" srcOrd="0" destOrd="0" presId="urn:microsoft.com/office/officeart/2008/layout/HalfCircleOrganizationChart"/>
+    <dgm:cxn modelId="{64BC0EB7-3661-4FAF-96C1-4EF1CD31AEAE}" type="presOf" srcId="{3B6CFA83-FD7D-488A-9B54-CFF90A848612}" destId="{6B155699-0BC5-4F21-A859-B4B42EE07384}" srcOrd="0" destOrd="0" presId="urn:microsoft.com/office/officeart/2008/layout/HalfCircleOrganizationChart"/>
+    <dgm:cxn modelId="{9BF0E09B-239E-4888-89EF-9DB63ED66700}" type="presOf" srcId="{2519D170-46D6-4FF1-B6C9-F15B735E4793}" destId="{11F1557E-940D-470D-B40D-8D891AB973DC}" srcOrd="0" destOrd="0" presId="urn:microsoft.com/office/officeart/2008/layout/HalfCircleOrganizationChart"/>
+    <dgm:cxn modelId="{7D9792B4-2B36-4B31-A8AD-86A361DB38A4}" srcId="{FE99E0E8-533C-4AD4-A975-367E0ACBA75D}" destId="{A0DF0C2F-FB56-4E86-A2BB-EB24C8AACCD5}" srcOrd="0" destOrd="0" parTransId="{3B6CFA83-FD7D-488A-9B54-CFF90A848612}" sibTransId="{9519DE93-06BA-4C95-A21C-0DE50245491C}"/>
+    <dgm:cxn modelId="{0A188292-3130-4165-BED9-8532D4E26AE9}" type="presOf" srcId="{969DDC91-D889-45B1-AFE1-670A2A464995}" destId="{9537AB1E-AF62-4C18-BE50-EB076FCD1EE8}" srcOrd="0" destOrd="0" presId="urn:microsoft.com/office/officeart/2008/layout/HalfCircleOrganizationChart"/>
+    <dgm:cxn modelId="{0ADBAAEE-1813-479D-A9F5-53219AFB0875}" type="presOf" srcId="{A0DF0C2F-FB56-4E86-A2BB-EB24C8AACCD5}" destId="{FDD2C57E-214C-46DC-8D55-8D90502DAF53}" srcOrd="0" destOrd="0" presId="urn:microsoft.com/office/officeart/2008/layout/HalfCircleOrganizationChart"/>
+    <dgm:cxn modelId="{6E14ED54-F3C0-496B-BDC2-3E7155C05479}" type="presOf" srcId="{DE1912DF-A5AF-43FD-A237-8A9535B57B39}" destId="{544F3D16-E136-4040-B0FC-1052EA32AF90}" srcOrd="0" destOrd="0" presId="urn:microsoft.com/office/officeart/2008/layout/HalfCircleOrganizationChart"/>
+    <dgm:cxn modelId="{55617446-367A-470E-A171-1A73AC5CF1BB}" type="presOf" srcId="{65032629-FF34-44FC-A5E4-5B4D2ADD303D}" destId="{2B49ED82-D71F-4CB8-AFAF-E976C6E416A1}" srcOrd="0" destOrd="0" presId="urn:microsoft.com/office/officeart/2008/layout/HalfCircleOrganizationChart"/>
+    <dgm:cxn modelId="{14BC0912-E55D-49F2-AC3D-AA1476AF4D29}" type="presOf" srcId="{2DFD5106-F0AB-4598-A687-D69CB257BEEA}" destId="{3CC596B1-3CE2-442C-AF38-91E9735D7A85}" srcOrd="0" destOrd="0" presId="urn:microsoft.com/office/officeart/2008/layout/HalfCircleOrganizationChart"/>
+    <dgm:cxn modelId="{ABB1E950-6252-41B1-B4AF-656939579D6B}" type="presOf" srcId="{FE99E0E8-533C-4AD4-A975-367E0ACBA75D}" destId="{0AF49F13-7C5B-4B8B-ADB3-099D3904C565}" srcOrd="0" destOrd="0" presId="urn:microsoft.com/office/officeart/2008/layout/HalfCircleOrganizationChart"/>
+    <dgm:cxn modelId="{F6AAF4FD-C793-4E3B-AC3A-00FA1741EE53}" type="presOf" srcId="{DA6FEF45-18E5-4F23-ACF6-2556512B2A84}" destId="{80AA651B-18D4-47BD-A7A6-60B96D091D73}" srcOrd="0" destOrd="0" presId="urn:microsoft.com/office/officeart/2008/layout/HalfCircleOrganizationChart"/>
+    <dgm:cxn modelId="{9099C254-B5DA-4755-9CA6-F7EA2AC26710}" type="presOf" srcId="{2DFD5106-F0AB-4598-A687-D69CB257BEEA}" destId="{2471B79A-5912-4B29-9E51-5B626EB123E7}" srcOrd="1" destOrd="0" presId="urn:microsoft.com/office/officeart/2008/layout/HalfCircleOrganizationChart"/>
+    <dgm:cxn modelId="{CF7CB4A4-9BEF-481F-B520-03B94DAA8D8B}" type="presOf" srcId="{A0DF0C2F-FB56-4E86-A2BB-EB24C8AACCD5}" destId="{34667A2E-7059-4733-92EC-FA4A21765C49}" srcOrd="1" destOrd="0" presId="urn:microsoft.com/office/officeart/2008/layout/HalfCircleOrganizationChart"/>
     <dgm:cxn modelId="{2ED1DA46-1445-4A74-AF56-5888A24E3F76}" srcId="{2DFD5106-F0AB-4598-A687-D69CB257BEEA}" destId="{4DC480EE-E3EC-4D1B-B97E-310A2755E635}" srcOrd="1" destOrd="0" parTransId="{D467AE61-2A9D-4692-90ED-02C530F8B9A8}" sibTransId="{54EA3BB1-AA49-451B-BC5F-44664250A238}"/>
-    <dgm:cxn modelId="{F71F2D31-EAAE-4F51-BE9B-804D8F319395}" type="presOf" srcId="{2519D170-46D6-4FF1-B6C9-F15B735E4793}" destId="{B6213F26-6695-4FB0-9360-AFBD9E1E42F3}" srcOrd="1" destOrd="0" presId="urn:microsoft.com/office/officeart/2008/layout/HalfCircleOrganizationChart"/>
-    <dgm:cxn modelId="{2ACC8843-457A-4A58-8038-0E340A5AA83D}" type="presOf" srcId="{11E1CD7C-3135-46CD-9555-15434C0593E6}" destId="{C70F3057-35FD-4C72-9143-A9CA78FC7AFA}" srcOrd="0" destOrd="0" presId="urn:microsoft.com/office/officeart/2008/layout/HalfCircleOrganizationChart"/>
-    <dgm:cxn modelId="{A6921511-7F91-47D1-B447-1F29E25CFE53}" type="presOf" srcId="{DE1912DF-A5AF-43FD-A237-8A9535B57B39}" destId="{544F3D16-E136-4040-B0FC-1052EA32AF90}" srcOrd="0" destOrd="0" presId="urn:microsoft.com/office/officeart/2008/layout/HalfCircleOrganizationChart"/>
-    <dgm:cxn modelId="{D7530EE8-07E9-401C-964A-70F2556E3FB2}" srcId="{C835C60F-AA5B-4DF4-888F-9D6DF72D6916}" destId="{2DFD5106-F0AB-4598-A687-D69CB257BEEA}" srcOrd="2" destOrd="0" parTransId="{233C31C9-87AB-40CC-8326-5130887B220D}" sibTransId="{699CEDD6-8589-48DF-8660-858B4D730F92}"/>
-    <dgm:cxn modelId="{921899E9-110A-4C2A-944E-7FE24A724C2C}" type="presOf" srcId="{11E1CD7C-3135-46CD-9555-15434C0593E6}" destId="{272A8D82-092F-4B3A-AFCF-F534082CB505}" srcOrd="1" destOrd="0" presId="urn:microsoft.com/office/officeart/2008/layout/HalfCircleOrganizationChart"/>
-    <dgm:cxn modelId="{9FD2ACAA-FA15-432C-B207-1C5FF8406A7F}" type="presOf" srcId="{3B6CFA83-FD7D-488A-9B54-CFF90A848612}" destId="{6B155699-0BC5-4F21-A859-B4B42EE07384}" srcOrd="0" destOrd="0" presId="urn:microsoft.com/office/officeart/2008/layout/HalfCircleOrganizationChart"/>
-    <dgm:cxn modelId="{AEF3762A-2C9D-4D5E-B3F6-83AA148F6BC5}" type="presOf" srcId="{FE99E0E8-533C-4AD4-A975-367E0ACBA75D}" destId="{3D001B92-D70A-4FF2-8521-EDD4D7B6BA59}" srcOrd="1" destOrd="0" presId="urn:microsoft.com/office/officeart/2008/layout/HalfCircleOrganizationChart"/>
-    <dgm:cxn modelId="{FF3773DF-9E96-44F6-A8AC-457114C882E6}" type="presOf" srcId="{C835C60F-AA5B-4DF4-888F-9D6DF72D6916}" destId="{DA063C1A-3218-4A05-851B-02C217A9E04E}" srcOrd="1" destOrd="0" presId="urn:microsoft.com/office/officeart/2008/layout/HalfCircleOrganizationChart"/>
-    <dgm:cxn modelId="{19A0B376-2352-49DC-9F38-8BD322165D13}" type="presOf" srcId="{A0DF0C2F-FB56-4E86-A2BB-EB24C8AACCD5}" destId="{FDD2C57E-214C-46DC-8D55-8D90502DAF53}" srcOrd="0" destOrd="0" presId="urn:microsoft.com/office/officeart/2008/layout/HalfCircleOrganizationChart"/>
-    <dgm:cxn modelId="{27C97952-78AF-458C-91EE-FCA1D5921841}" type="presOf" srcId="{2519D170-46D6-4FF1-B6C9-F15B735E4793}" destId="{11F1557E-940D-470D-B40D-8D891AB973DC}" srcOrd="0" destOrd="0" presId="urn:microsoft.com/office/officeart/2008/layout/HalfCircleOrganizationChart"/>
-    <dgm:cxn modelId="{1737176C-E0DA-43D1-B623-61412EAB903F}" srcId="{C835C60F-AA5B-4DF4-888F-9D6DF72D6916}" destId="{FE99E0E8-533C-4AD4-A975-367E0ACBA75D}" srcOrd="0" destOrd="0" parTransId="{969DDC91-D889-45B1-AFE1-670A2A464995}" sibTransId="{9EF09188-711F-4674-B900-9CC01F2AE97B}"/>
-    <dgm:cxn modelId="{7BA7B3CE-D31C-45BB-A2F1-1F9E4B1E502F}" type="presOf" srcId="{2DFD5106-F0AB-4598-A687-D69CB257BEEA}" destId="{2471B79A-5912-4B29-9E51-5B626EB123E7}" srcOrd="1" destOrd="0" presId="urn:microsoft.com/office/officeart/2008/layout/HalfCircleOrganizationChart"/>
-    <dgm:cxn modelId="{5DB73E23-FC25-4E50-AAF0-61064C504D36}" type="presOf" srcId="{C71B590D-3458-46FF-8E1C-897D1D2B34A7}" destId="{F1F583C1-3668-4FCB-862B-F7865C0C6EF4}" srcOrd="1" destOrd="0" presId="urn:microsoft.com/office/officeart/2008/layout/HalfCircleOrganizationChart"/>
-    <dgm:cxn modelId="{CDA6D32B-FCF6-4423-ACF3-EDCA7EB4367D}" type="presOf" srcId="{C71B590D-3458-46FF-8E1C-897D1D2B34A7}" destId="{BEC4DA19-4CC8-4662-99AA-EF2D0E6C8044}" srcOrd="0" destOrd="0" presId="urn:microsoft.com/office/officeart/2008/layout/HalfCircleOrganizationChart"/>
-    <dgm:cxn modelId="{BFE82F81-43B7-4916-8AE0-EE69426000F3}" type="presOf" srcId="{233C31C9-87AB-40CC-8326-5130887B220D}" destId="{104503BF-1C47-4D8A-B4ED-C4AA2403BC6D}" srcOrd="0" destOrd="0" presId="urn:microsoft.com/office/officeart/2008/layout/HalfCircleOrganizationChart"/>
-    <dgm:cxn modelId="{3C53A463-667E-4825-BBE4-6052B7E425A6}" type="presOf" srcId="{FE99E0E8-533C-4AD4-A975-367E0ACBA75D}" destId="{0AF49F13-7C5B-4B8B-ADB3-099D3904C565}" srcOrd="0" destOrd="0" presId="urn:microsoft.com/office/officeart/2008/layout/HalfCircleOrganizationChart"/>
-    <dgm:cxn modelId="{2D218AC4-9DB0-45FB-BF80-3C50A63E2475}" type="presOf" srcId="{2DFD5106-F0AB-4598-A687-D69CB257BEEA}" destId="{3CC596B1-3CE2-442C-AF38-91E9735D7A85}" srcOrd="0" destOrd="0" presId="urn:microsoft.com/office/officeart/2008/layout/HalfCircleOrganizationChart"/>
-    <dgm:cxn modelId="{403749FF-5377-4EC6-8644-FC4CF15B524B}" type="presOf" srcId="{A0DF0C2F-FB56-4E86-A2BB-EB24C8AACCD5}" destId="{34667A2E-7059-4733-92EC-FA4A21765C49}" srcOrd="1" destOrd="0" presId="urn:microsoft.com/office/officeart/2008/layout/HalfCircleOrganizationChart"/>
-    <dgm:cxn modelId="{98BE699C-40C0-4E8D-87F6-BF87FB8AF89E}" type="presOf" srcId="{4DC480EE-E3EC-4D1B-B97E-310A2755E635}" destId="{ECDA119E-82FD-4AD4-9A2A-8176ED596D87}" srcOrd="0" destOrd="0" presId="urn:microsoft.com/office/officeart/2008/layout/HalfCircleOrganizationChart"/>
+    <dgm:cxn modelId="{0C6AFE0F-E831-4831-955A-9485F2094522}" type="presOf" srcId="{2519D170-46D6-4FF1-B6C9-F15B735E4793}" destId="{B6213F26-6695-4FB0-9360-AFBD9E1E42F3}" srcOrd="1" destOrd="0" presId="urn:microsoft.com/office/officeart/2008/layout/HalfCircleOrganizationChart"/>
+    <dgm:cxn modelId="{07E3BC35-603E-4AE9-B0E3-CCDD50C1337F}" type="presOf" srcId="{4DC480EE-E3EC-4D1B-B97E-310A2755E635}" destId="{F37C478E-C725-4024-A913-498E96359096}" srcOrd="1" destOrd="0" presId="urn:microsoft.com/office/officeart/2008/layout/HalfCircleOrganizationChart"/>
+    <dgm:cxn modelId="{E2F1F0DC-9BF7-44A9-92AC-65C7A78DEE4C}" type="presOf" srcId="{11E1CD7C-3135-46CD-9555-15434C0593E6}" destId="{272A8D82-092F-4B3A-AFCF-F534082CB505}" srcOrd="1" destOrd="0" presId="urn:microsoft.com/office/officeart/2008/layout/HalfCircleOrganizationChart"/>
     <dgm:cxn modelId="{2C6606AC-8978-44CB-B74F-17595469F216}" srcId="{DE1912DF-A5AF-43FD-A237-8A9535B57B39}" destId="{C835C60F-AA5B-4DF4-888F-9D6DF72D6916}" srcOrd="0" destOrd="0" parTransId="{2FC96934-1B95-49B4-8E8E-BED7C63060FB}" sibTransId="{A8D50AC6-54D0-43B7-B49A-1CAC828733B8}"/>
-    <dgm:cxn modelId="{0C24E21B-1354-4F28-8457-890CE43A5720}" type="presOf" srcId="{C835C60F-AA5B-4DF4-888F-9D6DF72D6916}" destId="{AF10343F-F9C0-455A-9CA3-C9DBC554316D}" srcOrd="0" destOrd="0" presId="urn:microsoft.com/office/officeart/2008/layout/HalfCircleOrganizationChart"/>
-    <dgm:cxn modelId="{B48DD74D-AA84-4EB4-B848-478B8EE56C70}" srcId="{FE99E0E8-533C-4AD4-A975-367E0ACBA75D}" destId="{11E1CD7C-3135-46CD-9555-15434C0593E6}" srcOrd="1" destOrd="0" parTransId="{65032629-FF34-44FC-A5E4-5B4D2ADD303D}" sibTransId="{ABEABD07-EBA9-40B5-BFE7-819931B13B57}"/>
-    <dgm:cxn modelId="{AA5CF02C-1618-45A4-8DC8-5A343E21B72D}" type="presOf" srcId="{DA6FEF45-18E5-4F23-ACF6-2556512B2A84}" destId="{80AA651B-18D4-47BD-A7A6-60B96D091D73}" srcOrd="0" destOrd="0" presId="urn:microsoft.com/office/officeart/2008/layout/HalfCircleOrganizationChart"/>
-    <dgm:cxn modelId="{6F48CE56-8E8A-4AEE-810D-46D7387FA8DA}" srcId="{C835C60F-AA5B-4DF4-888F-9D6DF72D6916}" destId="{C71B590D-3458-46FF-8E1C-897D1D2B34A7}" srcOrd="1" destOrd="0" parTransId="{DA6FEF45-18E5-4F23-ACF6-2556512B2A84}" sibTransId="{F92C0710-D479-48B8-86DC-27FF37940DD2}"/>
-    <dgm:cxn modelId="{7D9792B4-2B36-4B31-A8AD-86A361DB38A4}" srcId="{FE99E0E8-533C-4AD4-A975-367E0ACBA75D}" destId="{A0DF0C2F-FB56-4E86-A2BB-EB24C8AACCD5}" srcOrd="0" destOrd="0" parTransId="{3B6CFA83-FD7D-488A-9B54-CFF90A848612}" sibTransId="{9519DE93-06BA-4C95-A21C-0DE50245491C}"/>
-    <dgm:cxn modelId="{2BBE3057-0406-4AC0-BBD4-92345230167B}" srcId="{2DFD5106-F0AB-4598-A687-D69CB257BEEA}" destId="{2519D170-46D6-4FF1-B6C9-F15B735E4793}" srcOrd="0" destOrd="0" parTransId="{3E15A54B-B5A3-41E7-A66B-9C2833CF1306}" sibTransId="{9C0A2A50-25EB-49F3-BABC-0E8584E0735A}"/>
-    <dgm:cxn modelId="{3D014179-A42E-49D4-A49A-A50B300231C3}" type="presOf" srcId="{4DC480EE-E3EC-4D1B-B97E-310A2755E635}" destId="{F37C478E-C725-4024-A913-498E96359096}" srcOrd="1" destOrd="0" presId="urn:microsoft.com/office/officeart/2008/layout/HalfCircleOrganizationChart"/>
-    <dgm:cxn modelId="{044D8556-06C1-4F8B-9AFB-4C3B2B6D68F5}" type="presOf" srcId="{3E15A54B-B5A3-41E7-A66B-9C2833CF1306}" destId="{B602E978-1646-4FC8-A57D-13DB637C4655}" srcOrd="0" destOrd="0" presId="urn:microsoft.com/office/officeart/2008/layout/HalfCircleOrganizationChart"/>
-    <dgm:cxn modelId="{04F98316-CC70-4AEC-A562-7A9B41A8FC7C}" type="presOf" srcId="{969DDC91-D889-45B1-AFE1-670A2A464995}" destId="{9537AB1E-AF62-4C18-BE50-EB076FCD1EE8}" srcOrd="0" destOrd="0" presId="urn:microsoft.com/office/officeart/2008/layout/HalfCircleOrganizationChart"/>
-    <dgm:cxn modelId="{2F074D82-95B2-410E-B51D-FFDC6FCECAF6}" type="presParOf" srcId="{544F3D16-E136-4040-B0FC-1052EA32AF90}" destId="{B584C2A4-6999-4F94-BFA6-2254A316CBD6}" srcOrd="0" destOrd="0" presId="urn:microsoft.com/office/officeart/2008/layout/HalfCircleOrganizationChart"/>
-    <dgm:cxn modelId="{2E230369-9734-4CDD-A9A7-0192D997D300}" type="presParOf" srcId="{B584C2A4-6999-4F94-BFA6-2254A316CBD6}" destId="{F9AB4665-8FBF-4FD8-A8D3-F9D25A6F0B81}" srcOrd="0" destOrd="0" presId="urn:microsoft.com/office/officeart/2008/layout/HalfCircleOrganizationChart"/>
-    <dgm:cxn modelId="{ACAB99C3-EF15-40FE-A19F-E22AED856145}" type="presParOf" srcId="{F9AB4665-8FBF-4FD8-A8D3-F9D25A6F0B81}" destId="{AF10343F-F9C0-455A-9CA3-C9DBC554316D}" srcOrd="0" destOrd="0" presId="urn:microsoft.com/office/officeart/2008/layout/HalfCircleOrganizationChart"/>
-    <dgm:cxn modelId="{D51D0345-4CEC-4C73-BC3C-8866D164E580}" type="presParOf" srcId="{F9AB4665-8FBF-4FD8-A8D3-F9D25A6F0B81}" destId="{35440A6C-B59A-4E35-828F-30CA40E5CD53}" srcOrd="1" destOrd="0" presId="urn:microsoft.com/office/officeart/2008/layout/HalfCircleOrganizationChart"/>
-    <dgm:cxn modelId="{63CF0042-9BC4-4704-A992-20032415EE67}" type="presParOf" srcId="{F9AB4665-8FBF-4FD8-A8D3-F9D25A6F0B81}" destId="{EB153DB0-F5DD-416F-840E-E256A95BBD0E}" srcOrd="2" destOrd="0" presId="urn:microsoft.com/office/officeart/2008/layout/HalfCircleOrganizationChart"/>
-    <dgm:cxn modelId="{C3F9218A-1518-4D91-A1B5-269250EBCF88}" type="presParOf" srcId="{F9AB4665-8FBF-4FD8-A8D3-F9D25A6F0B81}" destId="{DA063C1A-3218-4A05-851B-02C217A9E04E}" srcOrd="3" destOrd="0" presId="urn:microsoft.com/office/officeart/2008/layout/HalfCircleOrganizationChart"/>
-    <dgm:cxn modelId="{5F499F63-9CE9-4F6C-8878-19C2CCE25A2A}" type="presParOf" srcId="{B584C2A4-6999-4F94-BFA6-2254A316CBD6}" destId="{FC85500E-163E-42B7-BE8D-30C25D190198}" srcOrd="1" destOrd="0" presId="urn:microsoft.com/office/officeart/2008/layout/HalfCircleOrganizationChart"/>
-    <dgm:cxn modelId="{DC2494B7-DCE1-4960-94C3-6E951AAA785B}" type="presParOf" srcId="{FC85500E-163E-42B7-BE8D-30C25D190198}" destId="{9537AB1E-AF62-4C18-BE50-EB076FCD1EE8}" srcOrd="0" destOrd="0" presId="urn:microsoft.com/office/officeart/2008/layout/HalfCircleOrganizationChart"/>
-    <dgm:cxn modelId="{4114D473-7B97-4B6A-924F-44FB38EB399E}" type="presParOf" srcId="{FC85500E-163E-42B7-BE8D-30C25D190198}" destId="{8FCE5145-C3BE-42D8-870B-DA805EBAD19C}" srcOrd="1" destOrd="0" presId="urn:microsoft.com/office/officeart/2008/layout/HalfCircleOrganizationChart"/>
-    <dgm:cxn modelId="{0C85EF24-3849-4C39-BD5F-DB9E6443B630}" type="presParOf" srcId="{8FCE5145-C3BE-42D8-870B-DA805EBAD19C}" destId="{33761399-2621-48FD-9C8C-D91837A4BFA4}" srcOrd="0" destOrd="0" presId="urn:microsoft.com/office/officeart/2008/layout/HalfCircleOrganizationChart"/>
-    <dgm:cxn modelId="{C15B83A5-042A-4D15-B711-8B0D542AF56C}" type="presParOf" srcId="{33761399-2621-48FD-9C8C-D91837A4BFA4}" destId="{0AF49F13-7C5B-4B8B-ADB3-099D3904C565}" srcOrd="0" destOrd="0" presId="urn:microsoft.com/office/officeart/2008/layout/HalfCircleOrganizationChart"/>
-    <dgm:cxn modelId="{B6F8A770-C565-490A-BAD0-50675006CF18}" type="presParOf" srcId="{33761399-2621-48FD-9C8C-D91837A4BFA4}" destId="{856BEA75-641F-4E62-9357-7B4BBE68D2EE}" srcOrd="1" destOrd="0" presId="urn:microsoft.com/office/officeart/2008/layout/HalfCircleOrganizationChart"/>
-    <dgm:cxn modelId="{EEB68C89-02F7-4AD5-A087-1B41FC9A347C}" type="presParOf" srcId="{33761399-2621-48FD-9C8C-D91837A4BFA4}" destId="{B408A13E-4058-46DB-937D-5F3CD675A52E}" srcOrd="2" destOrd="0" presId="urn:microsoft.com/office/officeart/2008/layout/HalfCircleOrganizationChart"/>
-    <dgm:cxn modelId="{08FB5063-9AD6-4901-A3CA-85DDC26279C4}" type="presParOf" srcId="{33761399-2621-48FD-9C8C-D91837A4BFA4}" destId="{3D001B92-D70A-4FF2-8521-EDD4D7B6BA59}" srcOrd="3" destOrd="0" presId="urn:microsoft.com/office/officeart/2008/layout/HalfCircleOrganizationChart"/>
-    <dgm:cxn modelId="{D8A33145-18DB-407D-B3FE-2D6D2A04E19D}" type="presParOf" srcId="{8FCE5145-C3BE-42D8-870B-DA805EBAD19C}" destId="{DAFEE857-9E6D-4BD6-8330-C4C4E2654582}" srcOrd="1" destOrd="0" presId="urn:microsoft.com/office/officeart/2008/layout/HalfCircleOrganizationChart"/>
-    <dgm:cxn modelId="{10EE37EB-CBF8-4450-8150-428CFD76248E}" type="presParOf" srcId="{DAFEE857-9E6D-4BD6-8330-C4C4E2654582}" destId="{6B155699-0BC5-4F21-A859-B4B42EE07384}" srcOrd="0" destOrd="0" presId="urn:microsoft.com/office/officeart/2008/layout/HalfCircleOrganizationChart"/>
-    <dgm:cxn modelId="{803C8546-049E-4EE9-A9E5-22AAEA0D01AF}" type="presParOf" srcId="{DAFEE857-9E6D-4BD6-8330-C4C4E2654582}" destId="{012A0B64-FCA0-426D-ACDE-52F0EE9A7DF4}" srcOrd="1" destOrd="0" presId="urn:microsoft.com/office/officeart/2008/layout/HalfCircleOrganizationChart"/>
-    <dgm:cxn modelId="{24511F86-9EC1-4999-B33D-93770A5A8369}" type="presParOf" srcId="{012A0B64-FCA0-426D-ACDE-52F0EE9A7DF4}" destId="{473D34E9-3CA2-4B13-96C8-AFF94F92B8C2}" srcOrd="0" destOrd="0" presId="urn:microsoft.com/office/officeart/2008/layout/HalfCircleOrganizationChart"/>
-    <dgm:cxn modelId="{4CEAA9FF-EADA-41B3-8F43-6559756E680E}" type="presParOf" srcId="{473D34E9-3CA2-4B13-96C8-AFF94F92B8C2}" destId="{FDD2C57E-214C-46DC-8D55-8D90502DAF53}" srcOrd="0" destOrd="0" presId="urn:microsoft.com/office/officeart/2008/layout/HalfCircleOrganizationChart"/>
-    <dgm:cxn modelId="{30DA8478-BE46-440D-8ACB-C99A15DEE51C}" type="presParOf" srcId="{473D34E9-3CA2-4B13-96C8-AFF94F92B8C2}" destId="{3D81F0C5-896F-4659-B38F-BDEE15CF5BD2}" srcOrd="1" destOrd="0" presId="urn:microsoft.com/office/officeart/2008/layout/HalfCircleOrganizationChart"/>
-    <dgm:cxn modelId="{C1FCB765-A534-4CC2-BE52-4FEB6825D345}" type="presParOf" srcId="{473D34E9-3CA2-4B13-96C8-AFF94F92B8C2}" destId="{684CF49A-57A9-4F03-8C86-657A256F3103}" srcOrd="2" destOrd="0" presId="urn:microsoft.com/office/officeart/2008/layout/HalfCircleOrganizationChart"/>
-    <dgm:cxn modelId="{22364454-14A1-4A04-89AF-7737B197EBC8}" type="presParOf" srcId="{473D34E9-3CA2-4B13-96C8-AFF94F92B8C2}" destId="{34667A2E-7059-4733-92EC-FA4A21765C49}" srcOrd="3" destOrd="0" presId="urn:microsoft.com/office/officeart/2008/layout/HalfCircleOrganizationChart"/>
-    <dgm:cxn modelId="{CB1E1566-DB3D-4A5D-BB1A-3A9B013D4AD7}" type="presParOf" srcId="{012A0B64-FCA0-426D-ACDE-52F0EE9A7DF4}" destId="{1149D586-F52F-4CE1-B054-2617E6A6F7B2}" srcOrd="1" destOrd="0" presId="urn:microsoft.com/office/officeart/2008/layout/HalfCircleOrganizationChart"/>
-    <dgm:cxn modelId="{748B7F2A-417B-457D-90E5-1DA5E68F1F51}" type="presParOf" srcId="{012A0B64-FCA0-426D-ACDE-52F0EE9A7DF4}" destId="{0FAFCD46-F332-4291-A48F-46B147EC89DC}" srcOrd="2" destOrd="0" presId="urn:microsoft.com/office/officeart/2008/layout/HalfCircleOrganizationChart"/>
-    <dgm:cxn modelId="{4E493A4B-AEC6-43CC-AAF5-835457BF1DD8}" type="presParOf" srcId="{DAFEE857-9E6D-4BD6-8330-C4C4E2654582}" destId="{2B49ED82-D71F-4CB8-AFAF-E976C6E416A1}" srcOrd="2" destOrd="0" presId="urn:microsoft.com/office/officeart/2008/layout/HalfCircleOrganizationChart"/>
-    <dgm:cxn modelId="{9D11ED18-F2A8-4CF1-AFE1-0CB4181E6071}" type="presParOf" srcId="{DAFEE857-9E6D-4BD6-8330-C4C4E2654582}" destId="{ED119D6F-F29E-4CAB-AC0A-CBB7D95940D1}" srcOrd="3" destOrd="0" presId="urn:microsoft.com/office/officeart/2008/layout/HalfCircleOrganizationChart"/>
-    <dgm:cxn modelId="{4FA577A4-AC07-4BDB-B250-625D4CB1849C}" type="presParOf" srcId="{ED119D6F-F29E-4CAB-AC0A-CBB7D95940D1}" destId="{AC3DD123-38DC-4913-B2A5-10483531F06D}" srcOrd="0" destOrd="0" presId="urn:microsoft.com/office/officeart/2008/layout/HalfCircleOrganizationChart"/>
-    <dgm:cxn modelId="{2ADCEB06-D80E-429A-85B8-03174C6D8647}" type="presParOf" srcId="{AC3DD123-38DC-4913-B2A5-10483531F06D}" destId="{C70F3057-35FD-4C72-9143-A9CA78FC7AFA}" srcOrd="0" destOrd="0" presId="urn:microsoft.com/office/officeart/2008/layout/HalfCircleOrganizationChart"/>
-    <dgm:cxn modelId="{2E73020B-B6B6-4504-8586-801F9841AC67}" type="presParOf" srcId="{AC3DD123-38DC-4913-B2A5-10483531F06D}" destId="{691F6CAE-8FD8-4D1B-A155-CF6EB54DE08B}" srcOrd="1" destOrd="0" presId="urn:microsoft.com/office/officeart/2008/layout/HalfCircleOrganizationChart"/>
-    <dgm:cxn modelId="{0EEA1498-1383-4D1B-8185-58B3860F0E4F}" type="presParOf" srcId="{AC3DD123-38DC-4913-B2A5-10483531F06D}" destId="{08F2EB90-DB26-4F92-8378-92E1C6EB32C5}" srcOrd="2" destOrd="0" presId="urn:microsoft.com/office/officeart/2008/layout/HalfCircleOrganizationChart"/>
-    <dgm:cxn modelId="{C219521D-E077-45B4-B8FB-0B77FB5D044D}" type="presParOf" srcId="{AC3DD123-38DC-4913-B2A5-10483531F06D}" destId="{272A8D82-092F-4B3A-AFCF-F534082CB505}" srcOrd="3" destOrd="0" presId="urn:microsoft.com/office/officeart/2008/layout/HalfCircleOrganizationChart"/>
-    <dgm:cxn modelId="{B0035259-7FBE-4528-AED9-857FBFC801E9}" type="presParOf" srcId="{ED119D6F-F29E-4CAB-AC0A-CBB7D95940D1}" destId="{D30A7834-9D48-4E3F-A869-A93585691DFC}" srcOrd="1" destOrd="0" presId="urn:microsoft.com/office/officeart/2008/layout/HalfCircleOrganizationChart"/>
-    <dgm:cxn modelId="{B5F31BA0-E0A6-45E0-B662-D89407042E49}" type="presParOf" srcId="{ED119D6F-F29E-4CAB-AC0A-CBB7D95940D1}" destId="{0ED1450C-3846-480B-B576-677513F9A0EC}" srcOrd="2" destOrd="0" presId="urn:microsoft.com/office/officeart/2008/layout/HalfCircleOrganizationChart"/>
-    <dgm:cxn modelId="{88E028AE-3743-44A1-84DD-6048ACF9B282}" type="presParOf" srcId="{8FCE5145-C3BE-42D8-870B-DA805EBAD19C}" destId="{3E9514BC-FF0D-4B0D-8102-125DC57097EE}" srcOrd="2" destOrd="0" presId="urn:microsoft.com/office/officeart/2008/layout/HalfCircleOrganizationChart"/>
-    <dgm:cxn modelId="{C9F145B3-DA30-40AA-9AB8-8C0FB7A709A7}" type="presParOf" srcId="{FC85500E-163E-42B7-BE8D-30C25D190198}" destId="{80AA651B-18D4-47BD-A7A6-60B96D091D73}" srcOrd="2" destOrd="0" presId="urn:microsoft.com/office/officeart/2008/layout/HalfCircleOrganizationChart"/>
-    <dgm:cxn modelId="{13C4BA5A-07C9-4B40-A971-FF87FCCA098A}" type="presParOf" srcId="{FC85500E-163E-42B7-BE8D-30C25D190198}" destId="{99F84A21-CB67-4AAD-9873-754B64E5E2AC}" srcOrd="3" destOrd="0" presId="urn:microsoft.com/office/officeart/2008/layout/HalfCircleOrganizationChart"/>
-    <dgm:cxn modelId="{717A60FC-B45F-415C-A53F-1B715ED2EE0B}" type="presParOf" srcId="{99F84A21-CB67-4AAD-9873-754B64E5E2AC}" destId="{8D1A150A-8101-47C1-89E0-6F7350DF07B4}" srcOrd="0" destOrd="0" presId="urn:microsoft.com/office/officeart/2008/layout/HalfCircleOrganizationChart"/>
-    <dgm:cxn modelId="{6889CB43-FC8D-4CE8-B6A5-A079DA83713B}" type="presParOf" srcId="{8D1A150A-8101-47C1-89E0-6F7350DF07B4}" destId="{BEC4DA19-4CC8-4662-99AA-EF2D0E6C8044}" srcOrd="0" destOrd="0" presId="urn:microsoft.com/office/officeart/2008/layout/HalfCircleOrganizationChart"/>
-    <dgm:cxn modelId="{F7119D28-F803-49E5-9726-72B2A7D3F177}" type="presParOf" srcId="{8D1A150A-8101-47C1-89E0-6F7350DF07B4}" destId="{1361D2DF-37B7-4222-A14A-98B16B44CAF4}" srcOrd="1" destOrd="0" presId="urn:microsoft.com/office/officeart/2008/layout/HalfCircleOrganizationChart"/>
-    <dgm:cxn modelId="{FC8CA120-2E8F-4FD9-8B1C-49B68D213E5D}" type="presParOf" srcId="{8D1A150A-8101-47C1-89E0-6F7350DF07B4}" destId="{5E127564-843F-4485-8149-2D4E16B361BD}" srcOrd="2" destOrd="0" presId="urn:microsoft.com/office/officeart/2008/layout/HalfCircleOrganizationChart"/>
-    <dgm:cxn modelId="{07DF8F15-D5C4-4677-8C4D-C32B26A6FC84}" type="presParOf" srcId="{8D1A150A-8101-47C1-89E0-6F7350DF07B4}" destId="{F1F583C1-3668-4FCB-862B-F7865C0C6EF4}" srcOrd="3" destOrd="0" presId="urn:microsoft.com/office/officeart/2008/layout/HalfCircleOrganizationChart"/>
-    <dgm:cxn modelId="{E26BF336-ED01-4C67-B4EE-04268B9D88E0}" type="presParOf" srcId="{99F84A21-CB67-4AAD-9873-754B64E5E2AC}" destId="{31EDB22F-CB4D-4946-8D43-78D251DC0AB7}" srcOrd="1" destOrd="0" presId="urn:microsoft.com/office/officeart/2008/layout/HalfCircleOrganizationChart"/>
-    <dgm:cxn modelId="{193A0A9F-E9AA-4DFA-83CD-99B0AEAB6DC7}" type="presParOf" srcId="{99F84A21-CB67-4AAD-9873-754B64E5E2AC}" destId="{125759E6-D075-489D-9A9E-28A92FB709A3}" srcOrd="2" destOrd="0" presId="urn:microsoft.com/office/officeart/2008/layout/HalfCircleOrganizationChart"/>
-    <dgm:cxn modelId="{F9138ACD-2A9A-4E1C-BBE7-DDA10272B134}" type="presParOf" srcId="{FC85500E-163E-42B7-BE8D-30C25D190198}" destId="{104503BF-1C47-4D8A-B4ED-C4AA2403BC6D}" srcOrd="4" destOrd="0" presId="urn:microsoft.com/office/officeart/2008/layout/HalfCircleOrganizationChart"/>
-    <dgm:cxn modelId="{56B1EA7B-13B0-402E-A6BD-FA1ECA4B000D}" type="presParOf" srcId="{FC85500E-163E-42B7-BE8D-30C25D190198}" destId="{0A2AB9E2-FDEA-4552-89A4-100F0050AB36}" srcOrd="5" destOrd="0" presId="urn:microsoft.com/office/officeart/2008/layout/HalfCircleOrganizationChart"/>
-    <dgm:cxn modelId="{967FA727-0B82-4844-A863-963E8BC0A71E}" type="presParOf" srcId="{0A2AB9E2-FDEA-4552-89A4-100F0050AB36}" destId="{22BCA75C-1A54-42B7-8DEE-117C113C2031}" srcOrd="0" destOrd="0" presId="urn:microsoft.com/office/officeart/2008/layout/HalfCircleOrganizationChart"/>
-    <dgm:cxn modelId="{B1710005-13C1-4B86-B854-A86BCF548660}" type="presParOf" srcId="{22BCA75C-1A54-42B7-8DEE-117C113C2031}" destId="{3CC596B1-3CE2-442C-AF38-91E9735D7A85}" srcOrd="0" destOrd="0" presId="urn:microsoft.com/office/officeart/2008/layout/HalfCircleOrganizationChart"/>
-    <dgm:cxn modelId="{7AC37AF4-82C7-494D-86C3-6B5C443BE3E2}" type="presParOf" srcId="{22BCA75C-1A54-42B7-8DEE-117C113C2031}" destId="{D3DF1429-B5F5-49BC-98D9-6626AB37083B}" srcOrd="1" destOrd="0" presId="urn:microsoft.com/office/officeart/2008/layout/HalfCircleOrganizationChart"/>
-    <dgm:cxn modelId="{0422D87D-1374-455E-9075-B1871843B875}" type="presParOf" srcId="{22BCA75C-1A54-42B7-8DEE-117C113C2031}" destId="{7CD9E802-460F-461F-8049-577ABF0A3D43}" srcOrd="2" destOrd="0" presId="urn:microsoft.com/office/officeart/2008/layout/HalfCircleOrganizationChart"/>
-    <dgm:cxn modelId="{47C1D544-2B22-41E0-8F75-0EE017AB7681}" type="presParOf" srcId="{22BCA75C-1A54-42B7-8DEE-117C113C2031}" destId="{2471B79A-5912-4B29-9E51-5B626EB123E7}" srcOrd="3" destOrd="0" presId="urn:microsoft.com/office/officeart/2008/layout/HalfCircleOrganizationChart"/>
-    <dgm:cxn modelId="{764A3E67-C47B-4D13-8F38-50153B180E6F}" type="presParOf" srcId="{0A2AB9E2-FDEA-4552-89A4-100F0050AB36}" destId="{62C6FD00-B0F6-4785-A202-4D13DEC2EB4F}" srcOrd="1" destOrd="0" presId="urn:microsoft.com/office/officeart/2008/layout/HalfCircleOrganizationChart"/>
-    <dgm:cxn modelId="{4012880B-822B-44B7-86C4-CA08DA467893}" type="presParOf" srcId="{62C6FD00-B0F6-4785-A202-4D13DEC2EB4F}" destId="{B602E978-1646-4FC8-A57D-13DB637C4655}" srcOrd="0" destOrd="0" presId="urn:microsoft.com/office/officeart/2008/layout/HalfCircleOrganizationChart"/>
-    <dgm:cxn modelId="{23B96A29-7EC2-4632-B2F6-181950F60149}" type="presParOf" srcId="{62C6FD00-B0F6-4785-A202-4D13DEC2EB4F}" destId="{BBA3889A-CAD6-4A8A-A794-292F6B78BE95}" srcOrd="1" destOrd="0" presId="urn:microsoft.com/office/officeart/2008/layout/HalfCircleOrganizationChart"/>
-    <dgm:cxn modelId="{7586C999-B9C3-47C0-84F3-A704F5E33946}" type="presParOf" srcId="{BBA3889A-CAD6-4A8A-A794-292F6B78BE95}" destId="{E33AE6E6-8F26-48FB-912C-EC833218BD56}" srcOrd="0" destOrd="0" presId="urn:microsoft.com/office/officeart/2008/layout/HalfCircleOrganizationChart"/>
-    <dgm:cxn modelId="{B1DC736E-E4B0-430A-90FE-4CD324F3FEF3}" type="presParOf" srcId="{E33AE6E6-8F26-48FB-912C-EC833218BD56}" destId="{11F1557E-940D-470D-B40D-8D891AB973DC}" srcOrd="0" destOrd="0" presId="urn:microsoft.com/office/officeart/2008/layout/HalfCircleOrganizationChart"/>
-    <dgm:cxn modelId="{5D4E2AAA-4322-4856-91F9-6CF1CE11D0E8}" type="presParOf" srcId="{E33AE6E6-8F26-48FB-912C-EC833218BD56}" destId="{E14FA3F8-2AA3-49A8-B582-B3B5EAB68114}" srcOrd="1" destOrd="0" presId="urn:microsoft.com/office/officeart/2008/layout/HalfCircleOrganizationChart"/>
-    <dgm:cxn modelId="{D4347A46-E719-4AD7-AD07-4301339A7DA9}" type="presParOf" srcId="{E33AE6E6-8F26-48FB-912C-EC833218BD56}" destId="{1F7854F4-C3FF-4120-BD41-37EB1D83DCD3}" srcOrd="2" destOrd="0" presId="urn:microsoft.com/office/officeart/2008/layout/HalfCircleOrganizationChart"/>
-    <dgm:cxn modelId="{447D08E9-FE38-4DF4-AADF-AB008FDEEDEE}" type="presParOf" srcId="{E33AE6E6-8F26-48FB-912C-EC833218BD56}" destId="{B6213F26-6695-4FB0-9360-AFBD9E1E42F3}" srcOrd="3" destOrd="0" presId="urn:microsoft.com/office/officeart/2008/layout/HalfCircleOrganizationChart"/>
-    <dgm:cxn modelId="{4C105728-3299-486C-AD8F-384A19ABF067}" type="presParOf" srcId="{BBA3889A-CAD6-4A8A-A794-292F6B78BE95}" destId="{22D8BF4E-6C29-45AC-A5D1-AD14311C361D}" srcOrd="1" destOrd="0" presId="urn:microsoft.com/office/officeart/2008/layout/HalfCircleOrganizationChart"/>
-    <dgm:cxn modelId="{CCA524D3-B40B-4974-829C-74988107DBD1}" type="presParOf" srcId="{BBA3889A-CAD6-4A8A-A794-292F6B78BE95}" destId="{3C18F63B-2E7B-433F-8493-2B6AC90DD5AA}" srcOrd="2" destOrd="0" presId="urn:microsoft.com/office/officeart/2008/layout/HalfCircleOrganizationChart"/>
-    <dgm:cxn modelId="{FE99DCF2-3E10-49C8-AFF8-B69A17BAA7A3}" type="presParOf" srcId="{62C6FD00-B0F6-4785-A202-4D13DEC2EB4F}" destId="{F5A69B45-2CA1-4A02-9023-9F9AC60CAE78}" srcOrd="2" destOrd="0" presId="urn:microsoft.com/office/officeart/2008/layout/HalfCircleOrganizationChart"/>
-    <dgm:cxn modelId="{E52BF070-7002-4F2C-92C4-F816ACC02253}" type="presParOf" srcId="{62C6FD00-B0F6-4785-A202-4D13DEC2EB4F}" destId="{31743BCD-ACF9-4692-8DAF-615F78A6F167}" srcOrd="3" destOrd="0" presId="urn:microsoft.com/office/officeart/2008/layout/HalfCircleOrganizationChart"/>
-    <dgm:cxn modelId="{49D8200E-B8E3-408C-8D35-C001D263C534}" type="presParOf" srcId="{31743BCD-ACF9-4692-8DAF-615F78A6F167}" destId="{F3C8FA7D-DBEC-4D4E-9D2D-7F378CF2B0A1}" srcOrd="0" destOrd="0" presId="urn:microsoft.com/office/officeart/2008/layout/HalfCircleOrganizationChart"/>
-    <dgm:cxn modelId="{10B6EB7B-1CC5-491B-8DF5-38BAB3115D8D}" type="presParOf" srcId="{F3C8FA7D-DBEC-4D4E-9D2D-7F378CF2B0A1}" destId="{ECDA119E-82FD-4AD4-9A2A-8176ED596D87}" srcOrd="0" destOrd="0" presId="urn:microsoft.com/office/officeart/2008/layout/HalfCircleOrganizationChart"/>
-    <dgm:cxn modelId="{0557CEFD-13D8-4621-B450-AEF6924729D8}" type="presParOf" srcId="{F3C8FA7D-DBEC-4D4E-9D2D-7F378CF2B0A1}" destId="{79D06A04-8B6B-42DE-962A-6D7140460883}" srcOrd="1" destOrd="0" presId="urn:microsoft.com/office/officeart/2008/layout/HalfCircleOrganizationChart"/>
-    <dgm:cxn modelId="{86C92B08-9154-431C-BE5F-7DB8C5C85EFC}" type="presParOf" srcId="{F3C8FA7D-DBEC-4D4E-9D2D-7F378CF2B0A1}" destId="{BE0D0846-EC50-4EC8-AE26-58E520C623C1}" srcOrd="2" destOrd="0" presId="urn:microsoft.com/office/officeart/2008/layout/HalfCircleOrganizationChart"/>
-    <dgm:cxn modelId="{C55F3303-382B-4922-9D5A-84950FBD5A0C}" type="presParOf" srcId="{F3C8FA7D-DBEC-4D4E-9D2D-7F378CF2B0A1}" destId="{F37C478E-C725-4024-A913-498E96359096}" srcOrd="3" destOrd="0" presId="urn:microsoft.com/office/officeart/2008/layout/HalfCircleOrganizationChart"/>
-    <dgm:cxn modelId="{D8329B8A-4FBE-4913-A72F-0B6C24D02982}" type="presParOf" srcId="{31743BCD-ACF9-4692-8DAF-615F78A6F167}" destId="{4E021D37-FAC5-422C-85CF-BA17429DBFC5}" srcOrd="1" destOrd="0" presId="urn:microsoft.com/office/officeart/2008/layout/HalfCircleOrganizationChart"/>
-    <dgm:cxn modelId="{D6EBBE98-1960-446B-9D2C-C4D3C268BB05}" type="presParOf" srcId="{31743BCD-ACF9-4692-8DAF-615F78A6F167}" destId="{0D83E849-5CC0-442C-A1CF-CABB808BD850}" srcOrd="2" destOrd="0" presId="urn:microsoft.com/office/officeart/2008/layout/HalfCircleOrganizationChart"/>
-    <dgm:cxn modelId="{D29D012A-6CDD-499F-BDE9-BED94B0A4113}" type="presParOf" srcId="{0A2AB9E2-FDEA-4552-89A4-100F0050AB36}" destId="{D067C371-1EB1-4BDA-8DF3-87201EC51C02}" srcOrd="2" destOrd="0" presId="urn:microsoft.com/office/officeart/2008/layout/HalfCircleOrganizationChart"/>
-    <dgm:cxn modelId="{0479E042-D001-4135-9B6A-347F388F921F}" type="presParOf" srcId="{B584C2A4-6999-4F94-BFA6-2254A316CBD6}" destId="{6D9F9C26-8BC0-4BE2-BDE7-074651873B7C}" srcOrd="2" destOrd="0" presId="urn:microsoft.com/office/officeart/2008/layout/HalfCircleOrganizationChart"/>
+    <dgm:cxn modelId="{34402F99-DC9F-48FD-A292-E37DC11699B9}" type="presOf" srcId="{D467AE61-2A9D-4692-90ED-02C530F8B9A8}" destId="{F5A69B45-2CA1-4A02-9023-9F9AC60CAE78}" srcOrd="0" destOrd="0" presId="urn:microsoft.com/office/officeart/2008/layout/HalfCircleOrganizationChart"/>
+    <dgm:cxn modelId="{EA91F8FE-ADEB-467B-84DD-95E5F089C3C9}" type="presParOf" srcId="{544F3D16-E136-4040-B0FC-1052EA32AF90}" destId="{B584C2A4-6999-4F94-BFA6-2254A316CBD6}" srcOrd="0" destOrd="0" presId="urn:microsoft.com/office/officeart/2008/layout/HalfCircleOrganizationChart"/>
+    <dgm:cxn modelId="{02F2549C-5ED2-4AF5-9EB7-F901DDBA8152}" type="presParOf" srcId="{B584C2A4-6999-4F94-BFA6-2254A316CBD6}" destId="{F9AB4665-8FBF-4FD8-A8D3-F9D25A6F0B81}" srcOrd="0" destOrd="0" presId="urn:microsoft.com/office/officeart/2008/layout/HalfCircleOrganizationChart"/>
+    <dgm:cxn modelId="{627B0803-0C45-4828-8939-AD7B7D536289}" type="presParOf" srcId="{F9AB4665-8FBF-4FD8-A8D3-F9D25A6F0B81}" destId="{AF10343F-F9C0-455A-9CA3-C9DBC554316D}" srcOrd="0" destOrd="0" presId="urn:microsoft.com/office/officeart/2008/layout/HalfCircleOrganizationChart"/>
+    <dgm:cxn modelId="{CF2540FA-3D42-4C87-8B3C-BE0BC96DE605}" type="presParOf" srcId="{F9AB4665-8FBF-4FD8-A8D3-F9D25A6F0B81}" destId="{35440A6C-B59A-4E35-828F-30CA40E5CD53}" srcOrd="1" destOrd="0" presId="urn:microsoft.com/office/officeart/2008/layout/HalfCircleOrganizationChart"/>
+    <dgm:cxn modelId="{6D5535D5-C3ED-4D17-9227-6CAAD1401505}" type="presParOf" srcId="{F9AB4665-8FBF-4FD8-A8D3-F9D25A6F0B81}" destId="{EB153DB0-F5DD-416F-840E-E256A95BBD0E}" srcOrd="2" destOrd="0" presId="urn:microsoft.com/office/officeart/2008/layout/HalfCircleOrganizationChart"/>
+    <dgm:cxn modelId="{C28011B3-C784-4428-9442-558D421A14A8}" type="presParOf" srcId="{F9AB4665-8FBF-4FD8-A8D3-F9D25A6F0B81}" destId="{DA063C1A-3218-4A05-851B-02C217A9E04E}" srcOrd="3" destOrd="0" presId="urn:microsoft.com/office/officeart/2008/layout/HalfCircleOrganizationChart"/>
+    <dgm:cxn modelId="{168CC86B-50B0-4E10-983C-B0B6872B4973}" type="presParOf" srcId="{B584C2A4-6999-4F94-BFA6-2254A316CBD6}" destId="{FC85500E-163E-42B7-BE8D-30C25D190198}" srcOrd="1" destOrd="0" presId="urn:microsoft.com/office/officeart/2008/layout/HalfCircleOrganizationChart"/>
+    <dgm:cxn modelId="{CA86D85C-0C48-4A41-ACB8-FD683EB4E86E}" type="presParOf" srcId="{FC85500E-163E-42B7-BE8D-30C25D190198}" destId="{9537AB1E-AF62-4C18-BE50-EB076FCD1EE8}" srcOrd="0" destOrd="0" presId="urn:microsoft.com/office/officeart/2008/layout/HalfCircleOrganizationChart"/>
+    <dgm:cxn modelId="{B093E20A-2E87-4E06-ABAC-6C80FECCCC15}" type="presParOf" srcId="{FC85500E-163E-42B7-BE8D-30C25D190198}" destId="{8FCE5145-C3BE-42D8-870B-DA805EBAD19C}" srcOrd="1" destOrd="0" presId="urn:microsoft.com/office/officeart/2008/layout/HalfCircleOrganizationChart"/>
+    <dgm:cxn modelId="{472038D5-5523-4784-BDA5-FF5045A05533}" type="presParOf" srcId="{8FCE5145-C3BE-42D8-870B-DA805EBAD19C}" destId="{33761399-2621-48FD-9C8C-D91837A4BFA4}" srcOrd="0" destOrd="0" presId="urn:microsoft.com/office/officeart/2008/layout/HalfCircleOrganizationChart"/>
+    <dgm:cxn modelId="{29CBBD94-0425-42AE-80DB-92790E5945D1}" type="presParOf" srcId="{33761399-2621-48FD-9C8C-D91837A4BFA4}" destId="{0AF49F13-7C5B-4B8B-ADB3-099D3904C565}" srcOrd="0" destOrd="0" presId="urn:microsoft.com/office/officeart/2008/layout/HalfCircleOrganizationChart"/>
+    <dgm:cxn modelId="{C4045D22-4BB8-400D-AB33-8E2C599A344E}" type="presParOf" srcId="{33761399-2621-48FD-9C8C-D91837A4BFA4}" destId="{856BEA75-641F-4E62-9357-7B4BBE68D2EE}" srcOrd="1" destOrd="0" presId="urn:microsoft.com/office/officeart/2008/layout/HalfCircleOrganizationChart"/>
+    <dgm:cxn modelId="{C55FFBCD-D997-4CF0-B7C6-BAA0AC2DC98A}" type="presParOf" srcId="{33761399-2621-48FD-9C8C-D91837A4BFA4}" destId="{B408A13E-4058-46DB-937D-5F3CD675A52E}" srcOrd="2" destOrd="0" presId="urn:microsoft.com/office/officeart/2008/layout/HalfCircleOrganizationChart"/>
+    <dgm:cxn modelId="{DAD6D554-99F4-4EC5-A4FB-B40285811194}" type="presParOf" srcId="{33761399-2621-48FD-9C8C-D91837A4BFA4}" destId="{3D001B92-D70A-4FF2-8521-EDD4D7B6BA59}" srcOrd="3" destOrd="0" presId="urn:microsoft.com/office/officeart/2008/layout/HalfCircleOrganizationChart"/>
+    <dgm:cxn modelId="{4B21351B-D735-4F68-93B4-1D9B4434344F}" type="presParOf" srcId="{8FCE5145-C3BE-42D8-870B-DA805EBAD19C}" destId="{DAFEE857-9E6D-4BD6-8330-C4C4E2654582}" srcOrd="1" destOrd="0" presId="urn:microsoft.com/office/officeart/2008/layout/HalfCircleOrganizationChart"/>
+    <dgm:cxn modelId="{A7A4A0CD-4817-4E42-A634-69B4733752CF}" type="presParOf" srcId="{DAFEE857-9E6D-4BD6-8330-C4C4E2654582}" destId="{6B155699-0BC5-4F21-A859-B4B42EE07384}" srcOrd="0" destOrd="0" presId="urn:microsoft.com/office/officeart/2008/layout/HalfCircleOrganizationChart"/>
+    <dgm:cxn modelId="{BBF7BB81-E675-4D3B-9678-B2D2018591BF}" type="presParOf" srcId="{DAFEE857-9E6D-4BD6-8330-C4C4E2654582}" destId="{012A0B64-FCA0-426D-ACDE-52F0EE9A7DF4}" srcOrd="1" destOrd="0" presId="urn:microsoft.com/office/officeart/2008/layout/HalfCircleOrganizationChart"/>
+    <dgm:cxn modelId="{DFD9D55A-6BAF-4974-8303-25D10C8EF309}" type="presParOf" srcId="{012A0B64-FCA0-426D-ACDE-52F0EE9A7DF4}" destId="{473D34E9-3CA2-4B13-96C8-AFF94F92B8C2}" srcOrd="0" destOrd="0" presId="urn:microsoft.com/office/officeart/2008/layout/HalfCircleOrganizationChart"/>
+    <dgm:cxn modelId="{820F5313-3CEA-45CA-88B8-3437946DC202}" type="presParOf" srcId="{473D34E9-3CA2-4B13-96C8-AFF94F92B8C2}" destId="{FDD2C57E-214C-46DC-8D55-8D90502DAF53}" srcOrd="0" destOrd="0" presId="urn:microsoft.com/office/officeart/2008/layout/HalfCircleOrganizationChart"/>
+    <dgm:cxn modelId="{82895B56-AEE0-4260-A168-76B34A666259}" type="presParOf" srcId="{473D34E9-3CA2-4B13-96C8-AFF94F92B8C2}" destId="{3D81F0C5-896F-4659-B38F-BDEE15CF5BD2}" srcOrd="1" destOrd="0" presId="urn:microsoft.com/office/officeart/2008/layout/HalfCircleOrganizationChart"/>
+    <dgm:cxn modelId="{E39921DE-57FA-4A3B-A572-B17737B348D8}" type="presParOf" srcId="{473D34E9-3CA2-4B13-96C8-AFF94F92B8C2}" destId="{684CF49A-57A9-4F03-8C86-657A256F3103}" srcOrd="2" destOrd="0" presId="urn:microsoft.com/office/officeart/2008/layout/HalfCircleOrganizationChart"/>
+    <dgm:cxn modelId="{B1B5976D-E6DA-4BC6-AC4D-B27F65095BC1}" type="presParOf" srcId="{473D34E9-3CA2-4B13-96C8-AFF94F92B8C2}" destId="{34667A2E-7059-4733-92EC-FA4A21765C49}" srcOrd="3" destOrd="0" presId="urn:microsoft.com/office/officeart/2008/layout/HalfCircleOrganizationChart"/>
+    <dgm:cxn modelId="{2997E5F8-3014-4916-BD9A-11D0467B1DD3}" type="presParOf" srcId="{012A0B64-FCA0-426D-ACDE-52F0EE9A7DF4}" destId="{1149D586-F52F-4CE1-B054-2617E6A6F7B2}" srcOrd="1" destOrd="0" presId="urn:microsoft.com/office/officeart/2008/layout/HalfCircleOrganizationChart"/>
+    <dgm:cxn modelId="{5664E025-5123-4732-84DE-CEFBF996266F}" type="presParOf" srcId="{012A0B64-FCA0-426D-ACDE-52F0EE9A7DF4}" destId="{0FAFCD46-F332-4291-A48F-46B147EC89DC}" srcOrd="2" destOrd="0" presId="urn:microsoft.com/office/officeart/2008/layout/HalfCircleOrganizationChart"/>
+    <dgm:cxn modelId="{5AEC0EC7-73C7-434C-912D-FB03E97C9E1C}" type="presParOf" srcId="{DAFEE857-9E6D-4BD6-8330-C4C4E2654582}" destId="{2B49ED82-D71F-4CB8-AFAF-E976C6E416A1}" srcOrd="2" destOrd="0" presId="urn:microsoft.com/office/officeart/2008/layout/HalfCircleOrganizationChart"/>
+    <dgm:cxn modelId="{9792C189-CDB7-4854-9F4D-478AD928AB5C}" type="presParOf" srcId="{DAFEE857-9E6D-4BD6-8330-C4C4E2654582}" destId="{ED119D6F-F29E-4CAB-AC0A-CBB7D95940D1}" srcOrd="3" destOrd="0" presId="urn:microsoft.com/office/officeart/2008/layout/HalfCircleOrganizationChart"/>
+    <dgm:cxn modelId="{66B402F8-ACD6-4D1A-86C8-567D19588386}" type="presParOf" srcId="{ED119D6F-F29E-4CAB-AC0A-CBB7D95940D1}" destId="{AC3DD123-38DC-4913-B2A5-10483531F06D}" srcOrd="0" destOrd="0" presId="urn:microsoft.com/office/officeart/2008/layout/HalfCircleOrganizationChart"/>
+    <dgm:cxn modelId="{40C02DE5-6E90-4F7B-B3D6-1C6FCE423797}" type="presParOf" srcId="{AC3DD123-38DC-4913-B2A5-10483531F06D}" destId="{C70F3057-35FD-4C72-9143-A9CA78FC7AFA}" srcOrd="0" destOrd="0" presId="urn:microsoft.com/office/officeart/2008/layout/HalfCircleOrganizationChart"/>
+    <dgm:cxn modelId="{F9433A92-9420-4B91-AF4F-A82960518B78}" type="presParOf" srcId="{AC3DD123-38DC-4913-B2A5-10483531F06D}" destId="{691F6CAE-8FD8-4D1B-A155-CF6EB54DE08B}" srcOrd="1" destOrd="0" presId="urn:microsoft.com/office/officeart/2008/layout/HalfCircleOrganizationChart"/>
+    <dgm:cxn modelId="{AEC0AB22-64FD-480F-9DED-33921895B20B}" type="presParOf" srcId="{AC3DD123-38DC-4913-B2A5-10483531F06D}" destId="{08F2EB90-DB26-4F92-8378-92E1C6EB32C5}" srcOrd="2" destOrd="0" presId="urn:microsoft.com/office/officeart/2008/layout/HalfCircleOrganizationChart"/>
+    <dgm:cxn modelId="{73B088FA-5BF8-4B3A-80BB-F91C21C2D5A9}" type="presParOf" srcId="{AC3DD123-38DC-4913-B2A5-10483531F06D}" destId="{272A8D82-092F-4B3A-AFCF-F534082CB505}" srcOrd="3" destOrd="0" presId="urn:microsoft.com/office/officeart/2008/layout/HalfCircleOrganizationChart"/>
+    <dgm:cxn modelId="{3FD10942-D551-4647-B56A-B2A7EFE23F35}" type="presParOf" srcId="{ED119D6F-F29E-4CAB-AC0A-CBB7D95940D1}" destId="{D30A7834-9D48-4E3F-A869-A93585691DFC}" srcOrd="1" destOrd="0" presId="urn:microsoft.com/office/officeart/2008/layout/HalfCircleOrganizationChart"/>
+    <dgm:cxn modelId="{E11A454E-6F44-42FB-A726-FE67E937ED8C}" type="presParOf" srcId="{ED119D6F-F29E-4CAB-AC0A-CBB7D95940D1}" destId="{0ED1450C-3846-480B-B576-677513F9A0EC}" srcOrd="2" destOrd="0" presId="urn:microsoft.com/office/officeart/2008/layout/HalfCircleOrganizationChart"/>
+    <dgm:cxn modelId="{02780414-49A6-4718-94FB-588604ADE94C}" type="presParOf" srcId="{8FCE5145-C3BE-42D8-870B-DA805EBAD19C}" destId="{3E9514BC-FF0D-4B0D-8102-125DC57097EE}" srcOrd="2" destOrd="0" presId="urn:microsoft.com/office/officeart/2008/layout/HalfCircleOrganizationChart"/>
+    <dgm:cxn modelId="{41D74F27-F3B0-4F0C-893F-CDD1218F47C5}" type="presParOf" srcId="{FC85500E-163E-42B7-BE8D-30C25D190198}" destId="{80AA651B-18D4-47BD-A7A6-60B96D091D73}" srcOrd="2" destOrd="0" presId="urn:microsoft.com/office/officeart/2008/layout/HalfCircleOrganizationChart"/>
+    <dgm:cxn modelId="{7A1DA406-0A29-461A-8412-825A1B1523A1}" type="presParOf" srcId="{FC85500E-163E-42B7-BE8D-30C25D190198}" destId="{99F84A21-CB67-4AAD-9873-754B64E5E2AC}" srcOrd="3" destOrd="0" presId="urn:microsoft.com/office/officeart/2008/layout/HalfCircleOrganizationChart"/>
+    <dgm:cxn modelId="{B351401A-7A67-48FA-99B8-B3BCA4FD6AF0}" type="presParOf" srcId="{99F84A21-CB67-4AAD-9873-754B64E5E2AC}" destId="{8D1A150A-8101-47C1-89E0-6F7350DF07B4}" srcOrd="0" destOrd="0" presId="urn:microsoft.com/office/officeart/2008/layout/HalfCircleOrganizationChart"/>
+    <dgm:cxn modelId="{43E3DF3D-E46D-477B-A501-39621D1D8F4E}" type="presParOf" srcId="{8D1A150A-8101-47C1-89E0-6F7350DF07B4}" destId="{BEC4DA19-4CC8-4662-99AA-EF2D0E6C8044}" srcOrd="0" destOrd="0" presId="urn:microsoft.com/office/officeart/2008/layout/HalfCircleOrganizationChart"/>
+    <dgm:cxn modelId="{C3D04271-0722-4E7B-9B54-5242C328CA01}" type="presParOf" srcId="{8D1A150A-8101-47C1-89E0-6F7350DF07B4}" destId="{1361D2DF-37B7-4222-A14A-98B16B44CAF4}" srcOrd="1" destOrd="0" presId="urn:microsoft.com/office/officeart/2008/layout/HalfCircleOrganizationChart"/>
+    <dgm:cxn modelId="{C416C210-1352-4CCB-BDB8-91C74CC410C8}" type="presParOf" srcId="{8D1A150A-8101-47C1-89E0-6F7350DF07B4}" destId="{5E127564-843F-4485-8149-2D4E16B361BD}" srcOrd="2" destOrd="0" presId="urn:microsoft.com/office/officeart/2008/layout/HalfCircleOrganizationChart"/>
+    <dgm:cxn modelId="{C33B86C6-7050-4BCE-9032-37E842980412}" type="presParOf" srcId="{8D1A150A-8101-47C1-89E0-6F7350DF07B4}" destId="{F1F583C1-3668-4FCB-862B-F7865C0C6EF4}" srcOrd="3" destOrd="0" presId="urn:microsoft.com/office/officeart/2008/layout/HalfCircleOrganizationChart"/>
+    <dgm:cxn modelId="{152A59F2-C986-43CB-8852-76F9856895F0}" type="presParOf" srcId="{99F84A21-CB67-4AAD-9873-754B64E5E2AC}" destId="{31EDB22F-CB4D-4946-8D43-78D251DC0AB7}" srcOrd="1" destOrd="0" presId="urn:microsoft.com/office/officeart/2008/layout/HalfCircleOrganizationChart"/>
+    <dgm:cxn modelId="{7162573D-5F64-4142-91B2-7896AE3485CF}" type="presParOf" srcId="{99F84A21-CB67-4AAD-9873-754B64E5E2AC}" destId="{125759E6-D075-489D-9A9E-28A92FB709A3}" srcOrd="2" destOrd="0" presId="urn:microsoft.com/office/officeart/2008/layout/HalfCircleOrganizationChart"/>
+    <dgm:cxn modelId="{F29D3A19-D4BE-4567-9F83-44EE5A76BAAD}" type="presParOf" srcId="{FC85500E-163E-42B7-BE8D-30C25D190198}" destId="{104503BF-1C47-4D8A-B4ED-C4AA2403BC6D}" srcOrd="4" destOrd="0" presId="urn:microsoft.com/office/officeart/2008/layout/HalfCircleOrganizationChart"/>
+    <dgm:cxn modelId="{7806238B-1409-4CAA-B87E-940484E0213C}" type="presParOf" srcId="{FC85500E-163E-42B7-BE8D-30C25D190198}" destId="{0A2AB9E2-FDEA-4552-89A4-100F0050AB36}" srcOrd="5" destOrd="0" presId="urn:microsoft.com/office/officeart/2008/layout/HalfCircleOrganizationChart"/>
+    <dgm:cxn modelId="{9A389EA0-852B-461D-9676-62B66999283B}" type="presParOf" srcId="{0A2AB9E2-FDEA-4552-89A4-100F0050AB36}" destId="{22BCA75C-1A54-42B7-8DEE-117C113C2031}" srcOrd="0" destOrd="0" presId="urn:microsoft.com/office/officeart/2008/layout/HalfCircleOrganizationChart"/>
+    <dgm:cxn modelId="{66B58EC4-76D4-4864-8D82-4A4997828FAA}" type="presParOf" srcId="{22BCA75C-1A54-42B7-8DEE-117C113C2031}" destId="{3CC596B1-3CE2-442C-AF38-91E9735D7A85}" srcOrd="0" destOrd="0" presId="urn:microsoft.com/office/officeart/2008/layout/HalfCircleOrganizationChart"/>
+    <dgm:cxn modelId="{47186155-6551-4213-B5B3-43EED2C9AF13}" type="presParOf" srcId="{22BCA75C-1A54-42B7-8DEE-117C113C2031}" destId="{D3DF1429-B5F5-49BC-98D9-6626AB37083B}" srcOrd="1" destOrd="0" presId="urn:microsoft.com/office/officeart/2008/layout/HalfCircleOrganizationChart"/>
+    <dgm:cxn modelId="{4B9E93D5-BF5E-4A9B-9EF5-8D909A22FC0F}" type="presParOf" srcId="{22BCA75C-1A54-42B7-8DEE-117C113C2031}" destId="{7CD9E802-460F-461F-8049-577ABF0A3D43}" srcOrd="2" destOrd="0" presId="urn:microsoft.com/office/officeart/2008/layout/HalfCircleOrganizationChart"/>
+    <dgm:cxn modelId="{F0F1F1F8-F440-4CFC-97CC-E7B1923BEC65}" type="presParOf" srcId="{22BCA75C-1A54-42B7-8DEE-117C113C2031}" destId="{2471B79A-5912-4B29-9E51-5B626EB123E7}" srcOrd="3" destOrd="0" presId="urn:microsoft.com/office/officeart/2008/layout/HalfCircleOrganizationChart"/>
+    <dgm:cxn modelId="{951031FB-163C-4894-952A-9AC6B6504F96}" type="presParOf" srcId="{0A2AB9E2-FDEA-4552-89A4-100F0050AB36}" destId="{62C6FD00-B0F6-4785-A202-4D13DEC2EB4F}" srcOrd="1" destOrd="0" presId="urn:microsoft.com/office/officeart/2008/layout/HalfCircleOrganizationChart"/>
+    <dgm:cxn modelId="{452E246A-A37A-41DB-9561-4038075A2767}" type="presParOf" srcId="{62C6FD00-B0F6-4785-A202-4D13DEC2EB4F}" destId="{B602E978-1646-4FC8-A57D-13DB637C4655}" srcOrd="0" destOrd="0" presId="urn:microsoft.com/office/officeart/2008/layout/HalfCircleOrganizationChart"/>
+    <dgm:cxn modelId="{93F3EE32-0A15-49E1-8015-31FA5F209385}" type="presParOf" srcId="{62C6FD00-B0F6-4785-A202-4D13DEC2EB4F}" destId="{BBA3889A-CAD6-4A8A-A794-292F6B78BE95}" srcOrd="1" destOrd="0" presId="urn:microsoft.com/office/officeart/2008/layout/HalfCircleOrganizationChart"/>
+    <dgm:cxn modelId="{2F454329-3C8D-486C-9837-5A5B22C771A7}" type="presParOf" srcId="{BBA3889A-CAD6-4A8A-A794-292F6B78BE95}" destId="{E33AE6E6-8F26-48FB-912C-EC833218BD56}" srcOrd="0" destOrd="0" presId="urn:microsoft.com/office/officeart/2008/layout/HalfCircleOrganizationChart"/>
+    <dgm:cxn modelId="{358C747A-C738-4CA2-979F-996E675E3AB1}" type="presParOf" srcId="{E33AE6E6-8F26-48FB-912C-EC833218BD56}" destId="{11F1557E-940D-470D-B40D-8D891AB973DC}" srcOrd="0" destOrd="0" presId="urn:microsoft.com/office/officeart/2008/layout/HalfCircleOrganizationChart"/>
+    <dgm:cxn modelId="{EB3A3512-AA39-4FD4-8A7D-2DF350221C97}" type="presParOf" srcId="{E33AE6E6-8F26-48FB-912C-EC833218BD56}" destId="{E14FA3F8-2AA3-49A8-B582-B3B5EAB68114}" srcOrd="1" destOrd="0" presId="urn:microsoft.com/office/officeart/2008/layout/HalfCircleOrganizationChart"/>
+    <dgm:cxn modelId="{135AF146-79A9-444B-8CFD-E0B603A69175}" type="presParOf" srcId="{E33AE6E6-8F26-48FB-912C-EC833218BD56}" destId="{1F7854F4-C3FF-4120-BD41-37EB1D83DCD3}" srcOrd="2" destOrd="0" presId="urn:microsoft.com/office/officeart/2008/layout/HalfCircleOrganizationChart"/>
+    <dgm:cxn modelId="{C616AF47-DF70-4A8A-9E9A-5DC00DDADED9}" type="presParOf" srcId="{E33AE6E6-8F26-48FB-912C-EC833218BD56}" destId="{B6213F26-6695-4FB0-9360-AFBD9E1E42F3}" srcOrd="3" destOrd="0" presId="urn:microsoft.com/office/officeart/2008/layout/HalfCircleOrganizationChart"/>
+    <dgm:cxn modelId="{21AD8DC9-F47A-4FF0-B15F-1E999D489365}" type="presParOf" srcId="{BBA3889A-CAD6-4A8A-A794-292F6B78BE95}" destId="{22D8BF4E-6C29-45AC-A5D1-AD14311C361D}" srcOrd="1" destOrd="0" presId="urn:microsoft.com/office/officeart/2008/layout/HalfCircleOrganizationChart"/>
+    <dgm:cxn modelId="{2FB6ADF2-F707-4CB3-97B1-285E673AAC7B}" type="presParOf" srcId="{BBA3889A-CAD6-4A8A-A794-292F6B78BE95}" destId="{3C18F63B-2E7B-433F-8493-2B6AC90DD5AA}" srcOrd="2" destOrd="0" presId="urn:microsoft.com/office/officeart/2008/layout/HalfCircleOrganizationChart"/>
+    <dgm:cxn modelId="{AA433755-1BBF-4F86-B71E-CE2E44743A1F}" type="presParOf" srcId="{62C6FD00-B0F6-4785-A202-4D13DEC2EB4F}" destId="{F5A69B45-2CA1-4A02-9023-9F9AC60CAE78}" srcOrd="2" destOrd="0" presId="urn:microsoft.com/office/officeart/2008/layout/HalfCircleOrganizationChart"/>
+    <dgm:cxn modelId="{65DDCA64-6FAD-4720-AE4D-1770EE1A59AB}" type="presParOf" srcId="{62C6FD00-B0F6-4785-A202-4D13DEC2EB4F}" destId="{31743BCD-ACF9-4692-8DAF-615F78A6F167}" srcOrd="3" destOrd="0" presId="urn:microsoft.com/office/officeart/2008/layout/HalfCircleOrganizationChart"/>
+    <dgm:cxn modelId="{75A71C2E-DB1C-4058-AB41-B585E81508FC}" type="presParOf" srcId="{31743BCD-ACF9-4692-8DAF-615F78A6F167}" destId="{F3C8FA7D-DBEC-4D4E-9D2D-7F378CF2B0A1}" srcOrd="0" destOrd="0" presId="urn:microsoft.com/office/officeart/2008/layout/HalfCircleOrganizationChart"/>
+    <dgm:cxn modelId="{E1C5C6D4-D938-400D-80DE-BE1FEF5184E7}" type="presParOf" srcId="{F3C8FA7D-DBEC-4D4E-9D2D-7F378CF2B0A1}" destId="{ECDA119E-82FD-4AD4-9A2A-8176ED596D87}" srcOrd="0" destOrd="0" presId="urn:microsoft.com/office/officeart/2008/layout/HalfCircleOrganizationChart"/>
+    <dgm:cxn modelId="{1040AC81-9AEF-4E72-9CD1-92A38EFB0A8B}" type="presParOf" srcId="{F3C8FA7D-DBEC-4D4E-9D2D-7F378CF2B0A1}" destId="{79D06A04-8B6B-42DE-962A-6D7140460883}" srcOrd="1" destOrd="0" presId="urn:microsoft.com/office/officeart/2008/layout/HalfCircleOrganizationChart"/>
+    <dgm:cxn modelId="{3057B72B-2433-4B6E-A4BD-725B68B836CC}" type="presParOf" srcId="{F3C8FA7D-DBEC-4D4E-9D2D-7F378CF2B0A1}" destId="{BE0D0846-EC50-4EC8-AE26-58E520C623C1}" srcOrd="2" destOrd="0" presId="urn:microsoft.com/office/officeart/2008/layout/HalfCircleOrganizationChart"/>
+    <dgm:cxn modelId="{03F312F4-AE71-4A97-8D80-51602973DFCE}" type="presParOf" srcId="{F3C8FA7D-DBEC-4D4E-9D2D-7F378CF2B0A1}" destId="{F37C478E-C725-4024-A913-498E96359096}" srcOrd="3" destOrd="0" presId="urn:microsoft.com/office/officeart/2008/layout/HalfCircleOrganizationChart"/>
+    <dgm:cxn modelId="{4CF53566-8F1A-410F-AECD-598A82A49027}" type="presParOf" srcId="{31743BCD-ACF9-4692-8DAF-615F78A6F167}" destId="{4E021D37-FAC5-422C-85CF-BA17429DBFC5}" srcOrd="1" destOrd="0" presId="urn:microsoft.com/office/officeart/2008/layout/HalfCircleOrganizationChart"/>
+    <dgm:cxn modelId="{01FF5B54-9889-4EC9-B9A0-E71BAC2622A3}" type="presParOf" srcId="{31743BCD-ACF9-4692-8DAF-615F78A6F167}" destId="{0D83E849-5CC0-442C-A1CF-CABB808BD850}" srcOrd="2" destOrd="0" presId="urn:microsoft.com/office/officeart/2008/layout/HalfCircleOrganizationChart"/>
+    <dgm:cxn modelId="{0F9D0CC0-48AA-46AA-A0F1-FF5F926F2175}" type="presParOf" srcId="{0A2AB9E2-FDEA-4552-89A4-100F0050AB36}" destId="{D067C371-1EB1-4BDA-8DF3-87201EC51C02}" srcOrd="2" destOrd="0" presId="urn:microsoft.com/office/officeart/2008/layout/HalfCircleOrganizationChart"/>
+    <dgm:cxn modelId="{C6805B7E-6141-4FA7-9D89-690DDEB61573}" type="presParOf" srcId="{B584C2A4-6999-4F94-BFA6-2254A316CBD6}" destId="{6D9F9C26-8BC0-4BE2-BDE7-074651873B7C}" srcOrd="2" destOrd="0" presId="urn:microsoft.com/office/officeart/2008/layout/HalfCircleOrganizationChart"/>
   </dgm:cxnLst>
   <dgm:bg/>
   <dgm:whole/>

</xml_diff>